<commit_message>
nonlinear regression & v3 code
nonlinear regression added to the final word doc and some code
modifications
</commit_message>
<xml_diff>
--- a/Group2_Project2_Spring624.docx
+++ b/Group2_Project2_Spring624.docx
@@ -1,6 +1,6 @@
 
 <file path=word/document.xml><?xml version="1.0" encoding="utf-8"?>
-<w:document xmlns:wpc="http://schemas.microsoft.com/office/word/2010/wordprocessingCanvas" xmlns:cx="http://schemas.microsoft.com/office/drawing/2014/chartex" xmlns:cx1="http://schemas.microsoft.com/office/drawing/2015/9/8/chartex" xmlns:cx2="http://schemas.microsoft.com/office/drawing/2015/10/21/chartex" xmlns:cx3="http://schemas.microsoft.com/office/drawing/2016/5/9/chartex" xmlns:cx4="http://schemas.microsoft.com/office/drawing/2016/5/10/chartex" xmlns:cx5="http://schemas.microsoft.com/office/drawing/2016/5/11/chartex" xmlns:cx6="http://schemas.microsoft.com/office/drawing/2016/5/12/chartex" xmlns:cx7="http://schemas.microsoft.com/office/drawing/2016/5/13/chartex" xmlns:cx8="http://schemas.microsoft.com/office/drawing/2016/5/14/chartex" xmlns:mc="http://schemas.openxmlformats.org/markup-compatibility/2006" xmlns:aink="http://schemas.microsoft.com/office/drawing/2016/ink" xmlns:am3d="http://schemas.microsoft.com/office/drawing/2017/model3d" xmlns:o="urn:schemas-microsoft-com:office:office" xmlns:r="http://schemas.openxmlformats.org/officeDocument/2006/relationships" xmlns:m="http://schemas.openxmlformats.org/officeDocument/2006/math" xmlns:v="urn:schemas-microsoft-com:vml" xmlns:wp14="http://schemas.microsoft.com/office/word/2010/wordprocessingDrawing" xmlns:wp="http://schemas.openxmlformats.org/drawingml/2006/wordprocessingDrawing" xmlns:w10="urn:schemas-microsoft-com:office:word" xmlns:w="http://schemas.openxmlformats.org/wordprocessingml/2006/main" xmlns:w14="http://schemas.microsoft.com/office/word/2010/wordml" xmlns:w15="http://schemas.microsoft.com/office/word/2012/wordml" xmlns:w16cid="http://schemas.microsoft.com/office/word/2016/wordml/cid" xmlns:w16se="http://schemas.microsoft.com/office/word/2015/wordml/symex" xmlns:wpg="http://schemas.microsoft.com/office/word/2010/wordprocessingGroup" xmlns:wpi="http://schemas.microsoft.com/office/word/2010/wordprocessingInk" xmlns:wne="http://schemas.microsoft.com/office/word/2006/wordml" xmlns:wps="http://schemas.microsoft.com/office/word/2010/wordprocessingShape" mc:Ignorable="w14 w15 w16se w16cid wp14">
+<w:document xmlns:wpc="http://schemas.microsoft.com/office/word/2010/wordprocessingCanvas" xmlns:mc="http://schemas.openxmlformats.org/markup-compatibility/2006" xmlns:o="urn:schemas-microsoft-com:office:office" xmlns:r="http://schemas.openxmlformats.org/officeDocument/2006/relationships" xmlns:m="http://schemas.openxmlformats.org/officeDocument/2006/math" xmlns:v="urn:schemas-microsoft-com:vml" xmlns:wp14="http://schemas.microsoft.com/office/word/2010/wordprocessingDrawing" xmlns:wp="http://schemas.openxmlformats.org/drawingml/2006/wordprocessingDrawing" xmlns:w10="urn:schemas-microsoft-com:office:word" xmlns:w="http://schemas.openxmlformats.org/wordprocessingml/2006/main" xmlns:w14="http://schemas.microsoft.com/office/word/2010/wordml" xmlns:w15="http://schemas.microsoft.com/office/word/2012/wordml" xmlns:wpg="http://schemas.microsoft.com/office/word/2010/wordprocessingGroup" xmlns:wpi="http://schemas.microsoft.com/office/word/2010/wordprocessingInk" xmlns:wne="http://schemas.microsoft.com/office/word/2006/wordml" xmlns:wps="http://schemas.microsoft.com/office/word/2010/wordprocessingShape" mc:Ignorable="w14 w15 wp14">
   <w:body>
     <w:sdt>
       <w:sdtPr>
@@ -10,6 +10,7 @@
           <w:docPartUnique/>
         </w:docPartObj>
       </w:sdtPr>
+      <w:sdtEndPr/>
       <w:sdtContent>
         <w:p/>
         <w:p>
@@ -108,6 +109,7 @@
                                     <w:dataBinding w:prefixMappings="xmlns:ns0='http://purl.org/dc/elements/1.1/' xmlns:ns1='http://schemas.openxmlformats.org/package/2006/metadata/core-properties' " w:xpath="/ns1:coreProperties[1]/ns0:title[1]" w:storeItemID="{6C3C8BC8-F283-45AE-878A-BAB7291924A1}"/>
                                     <w:text/>
                                   </w:sdtPr>
+                                  <w:sdtEndPr/>
                                   <w:sdtContent>
                                     <w:r>
                                       <w:rPr>
@@ -150,6 +152,7 @@
                                   <w:dataBinding w:prefixMappings="xmlns:ns0='http://purl.org/dc/elements/1.1/' xmlns:ns1='http://schemas.openxmlformats.org/package/2006/metadata/core-properties' " w:xpath="/ns1:coreProperties[1]/ns0:subject[1]" w:storeItemID="{6C3C8BC8-F283-45AE-878A-BAB7291924A1}"/>
                                   <w:text/>
                                 </w:sdtPr>
+                                <w:sdtEndPr/>
                                 <w:sdtContent>
                                   <w:p>
                                     <w:pPr>
@@ -331,6 +334,7 @@
                               <w:dataBinding w:prefixMappings="xmlns:ns0='http://purl.org/dc/elements/1.1/' xmlns:ns1='http://schemas.openxmlformats.org/package/2006/metadata/core-properties' " w:xpath="/ns1:coreProperties[1]/ns0:title[1]" w:storeItemID="{6C3C8BC8-F283-45AE-878A-BAB7291924A1}"/>
                               <w:text/>
                             </w:sdtPr>
+                            <w:sdtEndPr/>
                             <w:sdtContent>
                               <w:r>
                                 <w:rPr>
@@ -373,6 +377,7 @@
                             <w:dataBinding w:prefixMappings="xmlns:ns0='http://purl.org/dc/elements/1.1/' xmlns:ns1='http://schemas.openxmlformats.org/package/2006/metadata/core-properties' " w:xpath="/ns1:coreProperties[1]/ns0:subject[1]" w:storeItemID="{6C3C8BC8-F283-45AE-878A-BAB7291924A1}"/>
                             <w:text/>
                           </w:sdtPr>
+                          <w:sdtEndPr/>
                           <w:sdtContent>
                             <w:p>
                               <w:pPr>
@@ -518,6 +523,12 @@
     </w:sdt>
     <w:sdt>
       <w:sdtPr>
+        <w:rPr>
+          <w:rFonts w:asciiTheme="minorHAnsi" w:eastAsiaTheme="minorHAnsi" w:hAnsiTheme="minorHAnsi" w:cstheme="minorBidi"/>
+          <w:color w:val="auto"/>
+          <w:sz w:val="22"/>
+          <w:szCs w:val="22"/>
+        </w:rPr>
         <w:id w:val="-123158448"/>
         <w:docPartObj>
           <w:docPartGallery w:val="Table of Contents"/>
@@ -526,13 +537,9 @@
       </w:sdtPr>
       <w:sdtEndPr>
         <w:rPr>
-          <w:rFonts w:asciiTheme="minorHAnsi" w:eastAsiaTheme="minorHAnsi" w:hAnsiTheme="minorHAnsi" w:cstheme="minorBidi"/>
           <w:b/>
           <w:bCs/>
           <w:noProof/>
-          <w:color w:val="auto"/>
-          <w:sz w:val="22"/>
-          <w:szCs w:val="22"/>
         </w:rPr>
       </w:sdtEndPr>
       <w:sdtContent>
@@ -544,8 +551,6 @@
             <w:t>Contents</w:t>
           </w:r>
         </w:p>
-        <w:bookmarkStart w:id="0" w:name="_GoBack"/>
-        <w:bookmarkEnd w:id="0"/>
         <w:p>
           <w:pPr>
             <w:pStyle w:val="TOC1"/>
@@ -1757,22 +1762,22 @@
       <w:pPr>
         <w:pStyle w:val="Heading1"/>
       </w:pPr>
-      <w:bookmarkStart w:id="1" w:name="_Toc513921973"/>
+      <w:bookmarkStart w:id="0" w:name="_Toc513921973"/>
       <w:r>
         <w:lastRenderedPageBreak/>
         <w:t>ABC Beverage: PH Predictive Factors</w:t>
       </w:r>
+      <w:bookmarkEnd w:id="0"/>
+    </w:p>
+    <w:p>
+      <w:pPr>
+        <w:pStyle w:val="Heading1"/>
+      </w:pPr>
+      <w:bookmarkStart w:id="1" w:name="_Toc513921974"/>
+      <w:r>
+        <w:t>Executive Summary / Non-Technical Report</w:t>
+      </w:r>
       <w:bookmarkEnd w:id="1"/>
-    </w:p>
-    <w:p>
-      <w:pPr>
-        <w:pStyle w:val="Heading1"/>
-      </w:pPr>
-      <w:bookmarkStart w:id="2" w:name="_Toc513921974"/>
-      <w:r>
-        <w:t>Executive Summary / Non-Technical Report</w:t>
-      </w:r>
-      <w:bookmarkEnd w:id="2"/>
     </w:p>
     <w:p>
       <w:r>
@@ -1949,275 +1954,267 @@
       <w:pPr>
         <w:pStyle w:val="Heading1"/>
       </w:pPr>
-      <w:bookmarkStart w:id="3" w:name="_Toc513921975"/>
+      <w:bookmarkStart w:id="2" w:name="_Toc513921975"/>
       <w:r>
         <w:t>Technical Report</w:t>
       </w:r>
       <w:r>
         <w:t xml:space="preserve"> (with R Code)</w:t>
       </w:r>
+      <w:bookmarkEnd w:id="2"/>
+    </w:p>
+    <w:p>
+      <w:r>
+        <w:t>The models and analysis used a variety of packages which will need to be installed and loaded:</w:t>
+      </w:r>
+    </w:p>
+    <w:p>
+      <w:pPr>
+        <w:pStyle w:val="Code"/>
+      </w:pPr>
+      <w:r>
+        <w:t>library(psych)</w:t>
+      </w:r>
+    </w:p>
+    <w:p>
+      <w:pPr>
+        <w:pStyle w:val="Code"/>
+      </w:pPr>
+      <w:r>
+        <w:t>library(ggplot2)</w:t>
+      </w:r>
+    </w:p>
+    <w:p>
+      <w:pPr>
+        <w:pStyle w:val="Code"/>
+      </w:pPr>
+      <w:r>
+        <w:t>library(</w:t>
+      </w:r>
+      <w:proofErr w:type="spellStart"/>
+      <w:r>
+        <w:t>ggthemes</w:t>
+      </w:r>
+      <w:proofErr w:type="spellEnd"/>
+      <w:r>
+        <w:t>)</w:t>
+      </w:r>
+    </w:p>
+    <w:p>
+      <w:pPr>
+        <w:pStyle w:val="Code"/>
+      </w:pPr>
+      <w:r>
+        <w:t>library(</w:t>
+      </w:r>
+      <w:proofErr w:type="spellStart"/>
+      <w:r>
+        <w:t>dplyr</w:t>
+      </w:r>
+      <w:proofErr w:type="spellEnd"/>
+      <w:r>
+        <w:t>)</w:t>
+      </w:r>
+    </w:p>
+    <w:p>
+      <w:pPr>
+        <w:pStyle w:val="Code"/>
+      </w:pPr>
+      <w:r>
+        <w:t>library(</w:t>
+      </w:r>
+      <w:proofErr w:type="spellStart"/>
+      <w:r>
+        <w:t>DataExplorer</w:t>
+      </w:r>
+      <w:proofErr w:type="spellEnd"/>
+      <w:r>
+        <w:t>)</w:t>
+      </w:r>
+    </w:p>
+    <w:p>
+      <w:pPr>
+        <w:pStyle w:val="Code"/>
+      </w:pPr>
+      <w:r>
+        <w:t>library(</w:t>
+      </w:r>
+      <w:proofErr w:type="spellStart"/>
+      <w:r>
+        <w:t>knitr</w:t>
+      </w:r>
+      <w:proofErr w:type="spellEnd"/>
+      <w:r>
+        <w:t>)</w:t>
+      </w:r>
+    </w:p>
+    <w:p>
+      <w:pPr>
+        <w:pStyle w:val="Code"/>
+      </w:pPr>
+      <w:r>
+        <w:t>library(</w:t>
+      </w:r>
+      <w:proofErr w:type="spellStart"/>
+      <w:r>
+        <w:t>GGally</w:t>
+      </w:r>
+      <w:proofErr w:type="spellEnd"/>
+      <w:r>
+        <w:t>)</w:t>
+      </w:r>
+    </w:p>
+    <w:p>
+      <w:pPr>
+        <w:pStyle w:val="Code"/>
+      </w:pPr>
+      <w:r>
+        <w:t>library(</w:t>
+      </w:r>
+      <w:proofErr w:type="spellStart"/>
+      <w:r>
+        <w:t>missForest</w:t>
+      </w:r>
+      <w:proofErr w:type="spellEnd"/>
+      <w:r>
+        <w:t>)</w:t>
+      </w:r>
+    </w:p>
+    <w:p>
+      <w:pPr>
+        <w:pStyle w:val="Code"/>
+      </w:pPr>
+      <w:r>
+        <w:t>library(</w:t>
+      </w:r>
+      <w:proofErr w:type="spellStart"/>
+      <w:r>
+        <w:t>Hmisc</w:t>
+      </w:r>
+      <w:proofErr w:type="spellEnd"/>
+      <w:r>
+        <w:t>)</w:t>
+      </w:r>
+    </w:p>
+    <w:p>
+      <w:pPr>
+        <w:pStyle w:val="Code"/>
+      </w:pPr>
+      <w:r>
+        <w:t>library(earth)</w:t>
+      </w:r>
+    </w:p>
+    <w:p>
+      <w:pPr>
+        <w:pStyle w:val="Code"/>
+      </w:pPr>
+      <w:r>
+        <w:t>library(caret)</w:t>
+      </w:r>
+    </w:p>
+    <w:p>
+      <w:r>
+        <w:t xml:space="preserve">For reproducibility of the results, the data was loaded to and accessed from a </w:t>
+      </w:r>
+      <w:proofErr w:type="spellStart"/>
+      <w:r>
+        <w:t>Github</w:t>
+      </w:r>
+      <w:proofErr w:type="spellEnd"/>
+      <w:r>
+        <w:t xml:space="preserve"> repository.</w:t>
+      </w:r>
+    </w:p>
+    <w:p>
+      <w:pPr>
+        <w:pStyle w:val="Code"/>
+      </w:pPr>
+      <w:r>
+        <w:t>#Data to build models</w:t>
+      </w:r>
+    </w:p>
+    <w:p>
+      <w:pPr>
+        <w:pStyle w:val="Code"/>
+      </w:pPr>
+      <w:r>
+        <w:t xml:space="preserve">data1 &lt;- </w:t>
+      </w:r>
+      <w:proofErr w:type="gramStart"/>
+      <w:r>
+        <w:t>read.csv(</w:t>
+      </w:r>
+      <w:proofErr w:type="gramEnd"/>
+      <w:r>
+        <w:t xml:space="preserve">"https://raw.githubusercontent.com/624-Group2/Project-2/master/StudentData.csv", header=TRUE, </w:t>
+      </w:r>
+      <w:proofErr w:type="spellStart"/>
+      <w:r>
+        <w:t>sep</w:t>
+      </w:r>
+      <w:proofErr w:type="spellEnd"/>
+      <w:r>
+        <w:t>=",")</w:t>
+      </w:r>
+    </w:p>
+    <w:p>
+      <w:pPr>
+        <w:pStyle w:val="Code"/>
+      </w:pPr>
+    </w:p>
+    <w:p>
+      <w:pPr>
+        <w:pStyle w:val="Code"/>
+      </w:pPr>
+      <w:r>
+        <w:t xml:space="preserve">#Data to make predictions on </w:t>
+      </w:r>
+    </w:p>
+    <w:p>
+      <w:pPr>
+        <w:pStyle w:val="Code"/>
+      </w:pPr>
+      <w:proofErr w:type="spellStart"/>
+      <w:r>
+        <w:t>toPred</w:t>
+      </w:r>
+      <w:proofErr w:type="spellEnd"/>
+      <w:r>
+        <w:t xml:space="preserve"> &lt;- read.csv("https://raw.githubusercontent.com/624-Group2/Project-2/master/StudentEvaluation-%20TO%20PREDICT.csv")</w:t>
+      </w:r>
+    </w:p>
+    <w:p/>
+    <w:p>
+      <w:pPr>
+        <w:pStyle w:val="Heading2"/>
+      </w:pPr>
+      <w:bookmarkStart w:id="3" w:name="_Toc513921976"/>
+      <w:r>
+        <w:t>Data Exploration and Statistic Measures</w:t>
+      </w:r>
       <w:bookmarkEnd w:id="3"/>
     </w:p>
     <w:p>
       <w:r>
-        <w:t>The models and analysis used a variety of packages which will need to be installed and loaded:</w:t>
-      </w:r>
-    </w:p>
-    <w:p>
-      <w:pPr>
-        <w:pStyle w:val="Code"/>
-      </w:pPr>
-      <w:r>
-        <w:t>library(psych)</w:t>
-      </w:r>
-    </w:p>
-    <w:p>
-      <w:pPr>
-        <w:pStyle w:val="Code"/>
-      </w:pPr>
-      <w:r>
-        <w:t>library(ggplot2)</w:t>
-      </w:r>
-    </w:p>
-    <w:p>
-      <w:pPr>
-        <w:pStyle w:val="Code"/>
-      </w:pPr>
-      <w:r>
-        <w:t>library(</w:t>
-      </w:r>
-      <w:proofErr w:type="spellStart"/>
-      <w:r>
-        <w:t>ggthemes</w:t>
-      </w:r>
-      <w:proofErr w:type="spellEnd"/>
-      <w:r>
-        <w:t>)</w:t>
-      </w:r>
-    </w:p>
-    <w:p>
-      <w:pPr>
-        <w:pStyle w:val="Code"/>
-      </w:pPr>
-      <w:r>
-        <w:t>library(</w:t>
-      </w:r>
-      <w:proofErr w:type="spellStart"/>
-      <w:r>
-        <w:t>dplyr</w:t>
-      </w:r>
-      <w:proofErr w:type="spellEnd"/>
-      <w:r>
-        <w:t>)</w:t>
-      </w:r>
-    </w:p>
-    <w:p>
-      <w:pPr>
-        <w:pStyle w:val="Code"/>
-      </w:pPr>
-      <w:r>
-        <w:t>library(</w:t>
-      </w:r>
-      <w:proofErr w:type="spellStart"/>
-      <w:r>
-        <w:t>DataExplorer</w:t>
-      </w:r>
-      <w:proofErr w:type="spellEnd"/>
-      <w:r>
-        <w:t>)</w:t>
-      </w:r>
-    </w:p>
-    <w:p>
-      <w:pPr>
-        <w:pStyle w:val="Code"/>
-      </w:pPr>
-      <w:r>
-        <w:t>library(</w:t>
-      </w:r>
-      <w:proofErr w:type="spellStart"/>
-      <w:r>
-        <w:t>knitr</w:t>
-      </w:r>
-      <w:proofErr w:type="spellEnd"/>
-      <w:r>
-        <w:t>)</w:t>
-      </w:r>
-    </w:p>
-    <w:p>
-      <w:pPr>
-        <w:pStyle w:val="Code"/>
-      </w:pPr>
-      <w:r>
-        <w:t>library(</w:t>
-      </w:r>
-      <w:proofErr w:type="spellStart"/>
-      <w:r>
-        <w:t>GGally</w:t>
-      </w:r>
-      <w:proofErr w:type="spellEnd"/>
-      <w:r>
-        <w:t>)</w:t>
-      </w:r>
-    </w:p>
-    <w:p>
-      <w:pPr>
-        <w:pStyle w:val="Code"/>
-      </w:pPr>
-      <w:r>
-        <w:t>library(</w:t>
-      </w:r>
-      <w:proofErr w:type="spellStart"/>
-      <w:r>
-        <w:t>missForest</w:t>
-      </w:r>
-      <w:proofErr w:type="spellEnd"/>
-      <w:r>
-        <w:t>)</w:t>
-      </w:r>
-    </w:p>
-    <w:p>
-      <w:pPr>
-        <w:pStyle w:val="Code"/>
-      </w:pPr>
-      <w:r>
-        <w:t>library(</w:t>
-      </w:r>
-      <w:proofErr w:type="spellStart"/>
-      <w:r>
-        <w:t>Hmisc</w:t>
-      </w:r>
-      <w:proofErr w:type="spellEnd"/>
-      <w:r>
-        <w:t>)</w:t>
-      </w:r>
-    </w:p>
-    <w:p>
-      <w:pPr>
-        <w:pStyle w:val="Code"/>
-      </w:pPr>
-      <w:r>
-        <w:t>library(earth)</w:t>
-      </w:r>
-    </w:p>
-    <w:p>
-      <w:pPr>
-        <w:pStyle w:val="Code"/>
-      </w:pPr>
-      <w:r>
-        <w:t>library(caret)</w:t>
-      </w:r>
-    </w:p>
-    <w:p>
-      <w:r>
-        <w:t xml:space="preserve">For reproducibility of the results, the data was loaded to and accessed from a </w:t>
-      </w:r>
-      <w:proofErr w:type="spellStart"/>
-      <w:r>
-        <w:t>Github</w:t>
-      </w:r>
-      <w:proofErr w:type="spellEnd"/>
-      <w:r>
-        <w:t xml:space="preserve"> repository.</w:t>
-      </w:r>
-    </w:p>
-    <w:p>
-      <w:pPr>
-        <w:pStyle w:val="Code"/>
-      </w:pPr>
-      <w:r>
-        <w:t>#Data to build models</w:t>
-      </w:r>
-    </w:p>
-    <w:p>
-      <w:pPr>
-        <w:pStyle w:val="Code"/>
-      </w:pPr>
-      <w:r>
-        <w:t xml:space="preserve">data1 &lt;- </w:t>
-      </w:r>
-      <w:proofErr w:type="gramStart"/>
-      <w:r>
-        <w:t>read.csv(</w:t>
-      </w:r>
-      <w:proofErr w:type="gramEnd"/>
-      <w:r>
-        <w:t xml:space="preserve">"https://raw.githubusercontent.com/624-Group2/Project-2/master/StudentData.csv", header=TRUE, </w:t>
-      </w:r>
-      <w:proofErr w:type="spellStart"/>
-      <w:r>
-        <w:t>sep</w:t>
-      </w:r>
-      <w:proofErr w:type="spellEnd"/>
-      <w:r>
-        <w:t>=",")</w:t>
-      </w:r>
-    </w:p>
-    <w:p>
-      <w:pPr>
-        <w:pStyle w:val="Code"/>
-      </w:pPr>
-    </w:p>
-    <w:p>
-      <w:pPr>
-        <w:pStyle w:val="Code"/>
-      </w:pPr>
-      <w:r>
-        <w:t xml:space="preserve">#Data to make predictions on </w:t>
-      </w:r>
-    </w:p>
-    <w:p>
-      <w:pPr>
-        <w:pStyle w:val="Code"/>
-      </w:pPr>
-      <w:proofErr w:type="spellStart"/>
-      <w:r>
-        <w:t>toPred</w:t>
-      </w:r>
-      <w:proofErr w:type="spellEnd"/>
-      <w:r>
-        <w:t xml:space="preserve"> &lt;- read.csv("https://raw.githubusercontent.com/624-Group2/Project-2/master/StudentEvaluation-%20TO%20PREDICT.csv")</w:t>
-      </w:r>
-    </w:p>
-    <w:p/>
-    <w:p>
-      <w:pPr>
-        <w:pStyle w:val="Heading2"/>
-      </w:pPr>
-      <w:bookmarkStart w:id="4" w:name="_Toc513921976"/>
-      <w:r>
-        <w:t>Data Exploration and Statistic Measures</w:t>
+        <w:t xml:space="preserve">Data exploration and statistical measures were used to </w:t>
+      </w:r>
+      <w:r>
+        <w:t>understand the data to determine how to process the dataset for modelling.</w:t>
+      </w:r>
+    </w:p>
+    <w:p>
+      <w:pPr>
+        <w:pStyle w:val="Heading3"/>
+      </w:pPr>
+      <w:bookmarkStart w:id="4" w:name="_Toc513921977"/>
+      <w:r>
+        <w:t>Missing and Zero Values</w:t>
       </w:r>
       <w:bookmarkEnd w:id="4"/>
     </w:p>
     <w:p>
       <w:r>
-        <w:t xml:space="preserve">Data exploration and statistical measures were used to </w:t>
-      </w:r>
-      <w:r>
-        <w:t>understand the data to determine how to process the dataset for modelling.</w:t>
-      </w:r>
-    </w:p>
-    <w:p>
-      <w:pPr>
-        <w:pStyle w:val="Heading3"/>
-      </w:pPr>
-      <w:bookmarkStart w:id="5" w:name="_Toc513921977"/>
-      <w:r>
-        <w:t>Missing and Zero Values</w:t>
-      </w:r>
-      <w:bookmarkEnd w:id="5"/>
-    </w:p>
-    <w:p>
-      <w:r>
-        <w:t xml:space="preserve">Plotting the data as done below shows that the data has </w:t>
-      </w:r>
-      <w:proofErr w:type="gramStart"/>
-      <w:r>
-        <w:t>a number of</w:t>
-      </w:r>
-      <w:proofErr w:type="gramEnd"/>
-      <w:r>
-        <w:t xml:space="preserve"> features with missing values</w:t>
+        <w:t>Plotting the data as done below shows that the data has a number of features with missing values</w:t>
       </w:r>
       <w:r>
         <w:t>. Other methods of exploration used included counting the missing values by feature, understanding the distribution of missing values by Brand Code, and counting the missing values by Brand Code.</w:t>
@@ -2395,15 +2392,7 @@
     </w:p>
     <w:p>
       <w:r>
-        <w:t xml:space="preserve">Presumably, because we have identified NA values across various brands, both named and unnamed, we would expect that the NA values are not informative. In other words, if information for a </w:t>
-      </w:r>
-      <w:proofErr w:type="gramStart"/>
-      <w:r>
-        <w:t>particular brand</w:t>
-      </w:r>
-      <w:proofErr w:type="gramEnd"/>
-      <w:r>
-        <w:t xml:space="preserve"> is usually recorded, we would expect failure to record information to be the result of an error and not a typical process change for a particular brand. As our knowledge of the production process itself is limited, we will rely on </w:t>
+        <w:t xml:space="preserve">Presumably, because we have identified NA values across various brands, both named and unnamed, we would expect that the NA values are not informative. In other words, if information for a particular brand is usually recorded, we would expect failure to record information to be the result of an error and not a typical process change for a particular brand. As our knowledge of the production process itself is limited, we will rely on </w:t>
       </w:r>
       <w:r>
         <w:t>the</w:t>
@@ -2421,11 +2410,11 @@
       <w:pPr>
         <w:pStyle w:val="Heading3"/>
       </w:pPr>
-      <w:bookmarkStart w:id="6" w:name="_Toc513921978"/>
+      <w:bookmarkStart w:id="5" w:name="_Toc513921978"/>
       <w:r>
         <w:t>Descriptive Statistics and Data Exploration</w:t>
       </w:r>
-      <w:bookmarkEnd w:id="6"/>
+      <w:bookmarkEnd w:id="5"/>
     </w:p>
     <w:p>
       <w:r>
@@ -2526,42 +2515,68 @@
       <w:pPr>
         <w:pStyle w:val="Code"/>
       </w:pPr>
+      <w:proofErr w:type="gramStart"/>
       <w:r>
         <w:t>par(</w:t>
       </w:r>
       <w:proofErr w:type="spellStart"/>
+      <w:proofErr w:type="gramEnd"/>
       <w:r>
         <w:t>mfrow</w:t>
       </w:r>
       <w:proofErr w:type="spellEnd"/>
       <w:r>
-        <w:t>=(</w:t>
-      </w:r>
+        <w:t>=(c(1,1)))</w:t>
+      </w:r>
+    </w:p>
+    <w:p>
+      <w:pPr>
+        <w:pStyle w:val="Code"/>
+      </w:pPr>
+      <w:proofErr w:type="spellStart"/>
       <w:proofErr w:type="gramStart"/>
       <w:r>
-        <w:t>c(</w:t>
+        <w:t>ggplot</w:t>
+      </w:r>
+      <w:proofErr w:type="spellEnd"/>
+      <w:r>
+        <w:t>(</w:t>
       </w:r>
       <w:proofErr w:type="gramEnd"/>
       <w:r>
-        <w:t>1,1)))</w:t>
-      </w:r>
-    </w:p>
-    <w:p>
-      <w:pPr>
-        <w:pStyle w:val="Code"/>
-      </w:pPr>
-      <w:proofErr w:type="spellStart"/>
-      <w:r>
-        <w:t>ggplot</w:t>
-      </w:r>
-      <w:proofErr w:type="spellEnd"/>
-      <w:r>
-        <w:t xml:space="preserve">(stack(vis1), </w:t>
-      </w:r>
-      <w:proofErr w:type="spellStart"/>
+        <w:t xml:space="preserve">stack(vis1), </w:t>
+      </w:r>
+      <w:proofErr w:type="spellStart"/>
+      <w:r>
+        <w:t>aes</w:t>
+      </w:r>
+      <w:proofErr w:type="spellEnd"/>
+      <w:r>
+        <w:t>(values, fill=</w:t>
+      </w:r>
+      <w:proofErr w:type="spellStart"/>
+      <w:r>
+        <w:t>ind</w:t>
+      </w:r>
+      <w:proofErr w:type="spellEnd"/>
+      <w:r>
+        <w:t>))+</w:t>
+      </w:r>
+    </w:p>
+    <w:p>
+      <w:pPr>
+        <w:pStyle w:val="Code"/>
+      </w:pPr>
+      <w:r>
+        <w:t xml:space="preserve">  </w:t>
+      </w:r>
+      <w:proofErr w:type="spellStart"/>
+      <w:r>
+        <w:t>facet_</w:t>
+      </w:r>
       <w:proofErr w:type="gramStart"/>
       <w:r>
-        <w:t>aes</w:t>
+        <w:t>wrap</w:t>
       </w:r>
       <w:proofErr w:type="spellEnd"/>
       <w:r>
@@ -2569,7 +2584,7 @@
       </w:r>
       <w:proofErr w:type="gramEnd"/>
       <w:r>
-        <w:t>values, fill=</w:t>
+        <w:t>~</w:t>
       </w:r>
       <w:proofErr w:type="spellStart"/>
       <w:r>
@@ -2577,7 +2592,7 @@
       </w:r>
       <w:proofErr w:type="spellEnd"/>
       <w:r>
-        <w:t>))+</w:t>
+        <w:t xml:space="preserve">, scales = "free") + </w:t>
       </w:r>
     </w:p>
     <w:p>
@@ -2589,11 +2604,11 @@
       </w:r>
       <w:proofErr w:type="spellStart"/>
       <w:r>
-        <w:t>facet_</w:t>
+        <w:t>geom_</w:t>
       </w:r>
       <w:proofErr w:type="gramStart"/>
       <w:r>
-        <w:t>wrap</w:t>
+        <w:t>histogram</w:t>
       </w:r>
       <w:proofErr w:type="spellEnd"/>
       <w:r>
@@ -2601,15 +2616,7 @@
       </w:r>
       <w:proofErr w:type="gramEnd"/>
       <w:r>
-        <w:t>~</w:t>
-      </w:r>
-      <w:proofErr w:type="spellStart"/>
-      <w:r>
-        <w:t>ind</w:t>
-      </w:r>
-      <w:proofErr w:type="spellEnd"/>
-      <w:r>
-        <w:t xml:space="preserve">, scales = "free") + </w:t>
+        <w:t>) +</w:t>
       </w:r>
     </w:p>
     <w:p>
@@ -2621,11 +2628,11 @@
       </w:r>
       <w:proofErr w:type="spellStart"/>
       <w:r>
-        <w:t>geom_</w:t>
+        <w:t>theme_</w:t>
       </w:r>
       <w:proofErr w:type="gramStart"/>
       <w:r>
-        <w:t>histogram</w:t>
+        <w:t>pander</w:t>
       </w:r>
       <w:proofErr w:type="spellEnd"/>
       <w:r>
@@ -2633,7 +2640,7 @@
       </w:r>
       <w:proofErr w:type="gramEnd"/>
       <w:r>
-        <w:t>) +</w:t>
+        <w:t>)+</w:t>
       </w:r>
     </w:p>
     <w:p>
@@ -2643,37 +2650,16 @@
       <w:r>
         <w:t xml:space="preserve">  </w:t>
       </w:r>
-      <w:proofErr w:type="spellStart"/>
-      <w:r>
-        <w:t>theme_</w:t>
-      </w:r>
       <w:proofErr w:type="gramStart"/>
       <w:r>
-        <w:t>pander</w:t>
-      </w:r>
-      <w:proofErr w:type="spellEnd"/>
-      <w:r>
-        <w:t>(</w:t>
-      </w:r>
+        <w:t>theme(</w:t>
+      </w:r>
+      <w:proofErr w:type="spellStart"/>
       <w:proofErr w:type="gramEnd"/>
       <w:r>
-        <w:t>)+</w:t>
-      </w:r>
-    </w:p>
-    <w:p>
-      <w:pPr>
-        <w:pStyle w:val="Code"/>
-      </w:pPr>
-      <w:r>
-        <w:t xml:space="preserve">  theme(</w:t>
-      </w:r>
-      <w:proofErr w:type="spellStart"/>
-      <w:proofErr w:type="gramStart"/>
-      <w:r>
         <w:t>legend.position</w:t>
       </w:r>
       <w:proofErr w:type="spellEnd"/>
-      <w:proofErr w:type="gramEnd"/>
       <w:r>
         <w:t>="none")</w:t>
       </w:r>
@@ -2791,18 +2777,58 @@
         <w:pStyle w:val="Code"/>
       </w:pPr>
       <w:proofErr w:type="spellStart"/>
+      <w:proofErr w:type="gramStart"/>
       <w:r>
         <w:lastRenderedPageBreak/>
         <w:t>ggplot</w:t>
       </w:r>
       <w:proofErr w:type="spellEnd"/>
       <w:r>
-        <w:t xml:space="preserve">(stack(vis1), </w:t>
-      </w:r>
-      <w:proofErr w:type="spellStart"/>
+        <w:t>(</w:t>
+      </w:r>
+      <w:proofErr w:type="gramEnd"/>
+      <w:r>
+        <w:t xml:space="preserve">stack(vis1), </w:t>
+      </w:r>
+      <w:proofErr w:type="spellStart"/>
+      <w:r>
+        <w:t>aes</w:t>
+      </w:r>
+      <w:proofErr w:type="spellEnd"/>
+      <w:r>
+        <w:t xml:space="preserve">(x = </w:t>
+      </w:r>
+      <w:proofErr w:type="spellStart"/>
+      <w:r>
+        <w:t>ind</w:t>
+      </w:r>
+      <w:proofErr w:type="spellEnd"/>
+      <w:r>
+        <w:t>, y = values, fill=</w:t>
+      </w:r>
+      <w:proofErr w:type="spellStart"/>
+      <w:r>
+        <w:t>ind</w:t>
+      </w:r>
+      <w:proofErr w:type="spellEnd"/>
+      <w:r>
+        <w:t>))+</w:t>
+      </w:r>
+    </w:p>
+    <w:p>
+      <w:pPr>
+        <w:pStyle w:val="Code"/>
+      </w:pPr>
+      <w:r>
+        <w:t xml:space="preserve">  </w:t>
+      </w:r>
+      <w:proofErr w:type="spellStart"/>
+      <w:r>
+        <w:t>facet_</w:t>
+      </w:r>
       <w:proofErr w:type="gramStart"/>
       <w:r>
-        <w:t>aes</w:t>
+        <w:t>wrap</w:t>
       </w:r>
       <w:proofErr w:type="spellEnd"/>
       <w:r>
@@ -2810,7 +2836,7 @@
       </w:r>
       <w:proofErr w:type="gramEnd"/>
       <w:r>
-        <w:t xml:space="preserve">x = </w:t>
+        <w:t>~</w:t>
       </w:r>
       <w:proofErr w:type="spellStart"/>
       <w:r>
@@ -2818,15 +2844,7 @@
       </w:r>
       <w:proofErr w:type="spellEnd"/>
       <w:r>
-        <w:t>, y = values, fill=</w:t>
-      </w:r>
-      <w:proofErr w:type="spellStart"/>
-      <w:r>
-        <w:t>ind</w:t>
-      </w:r>
-      <w:proofErr w:type="spellEnd"/>
-      <w:r>
-        <w:t>))+</w:t>
+        <w:t xml:space="preserve">, scales = "free") + </w:t>
       </w:r>
     </w:p>
     <w:p>
@@ -2838,11 +2856,11 @@
       </w:r>
       <w:proofErr w:type="spellStart"/>
       <w:r>
-        <w:t>facet_</w:t>
+        <w:t>geom_</w:t>
       </w:r>
       <w:proofErr w:type="gramStart"/>
       <w:r>
-        <w:t>wrap</w:t>
+        <w:t>boxplot</w:t>
       </w:r>
       <w:proofErr w:type="spellEnd"/>
       <w:r>
@@ -2850,15 +2868,7 @@
       </w:r>
       <w:proofErr w:type="gramEnd"/>
       <w:r>
-        <w:t>~</w:t>
-      </w:r>
-      <w:proofErr w:type="spellStart"/>
-      <w:r>
-        <w:t>ind</w:t>
-      </w:r>
-      <w:proofErr w:type="spellEnd"/>
-      <w:r>
-        <w:t xml:space="preserve">, scales = "free") + </w:t>
+        <w:t>) +</w:t>
       </w:r>
     </w:p>
     <w:p>
@@ -2870,11 +2880,11 @@
       </w:r>
       <w:proofErr w:type="spellStart"/>
       <w:r>
-        <w:t>geom_</w:t>
+        <w:t>theme_</w:t>
       </w:r>
       <w:proofErr w:type="gramStart"/>
       <w:r>
-        <w:t>boxplot</w:t>
+        <w:t>pander</w:t>
       </w:r>
       <w:proofErr w:type="spellEnd"/>
       <w:r>
@@ -2892,37 +2902,16 @@
       <w:r>
         <w:t xml:space="preserve">  </w:t>
       </w:r>
-      <w:proofErr w:type="spellStart"/>
-      <w:r>
-        <w:t>theme_</w:t>
-      </w:r>
       <w:proofErr w:type="gramStart"/>
       <w:r>
-        <w:t>pander</w:t>
-      </w:r>
-      <w:proofErr w:type="spellEnd"/>
-      <w:r>
-        <w:t>(</w:t>
-      </w:r>
+        <w:t>theme(</w:t>
+      </w:r>
+      <w:proofErr w:type="spellStart"/>
       <w:proofErr w:type="gramEnd"/>
       <w:r>
-        <w:t>) +</w:t>
-      </w:r>
-    </w:p>
-    <w:p>
-      <w:pPr>
-        <w:pStyle w:val="Code"/>
-      </w:pPr>
-      <w:r>
-        <w:t xml:space="preserve">  theme(</w:t>
-      </w:r>
-      <w:proofErr w:type="spellStart"/>
-      <w:proofErr w:type="gramStart"/>
-      <w:r>
         <w:t>legend.position</w:t>
       </w:r>
       <w:proofErr w:type="spellEnd"/>
-      <w:proofErr w:type="gramEnd"/>
       <w:r>
         <w:t>="none")</w:t>
       </w:r>
@@ -2974,26 +2963,18 @@
     </w:p>
     <w:p>
       <w:r>
-        <w:t xml:space="preserve">The boxplots above demonstrate the skewness of </w:t>
-      </w:r>
-      <w:proofErr w:type="gramStart"/>
-      <w:r>
-        <w:t>a number of</w:t>
-      </w:r>
-      <w:proofErr w:type="gramEnd"/>
-      <w:r>
-        <w:t xml:space="preserve"> variables as we have discussed.</w:t>
+        <w:t>The boxplots above demonstrate the skewness of a number of variables as we have discussed.</w:t>
       </w:r>
     </w:p>
     <w:p>
       <w:pPr>
         <w:pStyle w:val="Heading3"/>
       </w:pPr>
-      <w:bookmarkStart w:id="7" w:name="_Toc513921979"/>
+      <w:bookmarkStart w:id="6" w:name="_Toc513921979"/>
       <w:r>
         <w:t>Correlation</w:t>
       </w:r>
-      <w:bookmarkEnd w:id="7"/>
+      <w:bookmarkEnd w:id="6"/>
     </w:p>
     <w:p>
       <w:r>
@@ -3117,328 +3098,331 @@
       <w:pPr>
         <w:pStyle w:val="Heading2"/>
       </w:pPr>
-      <w:bookmarkStart w:id="8" w:name="_Toc513921980"/>
+      <w:bookmarkStart w:id="7" w:name="_Toc513921980"/>
       <w:r>
         <w:t>Data Manipulation</w:t>
       </w:r>
+      <w:bookmarkEnd w:id="7"/>
+    </w:p>
+    <w:p>
+      <w:r>
+        <w:t>Data manipulation techniques were used to adjust the data for use in predictions.</w:t>
+      </w:r>
+    </w:p>
+    <w:p>
+      <w:pPr>
+        <w:pStyle w:val="Heading3"/>
+      </w:pPr>
+      <w:bookmarkStart w:id="8" w:name="_Toc513921981"/>
+      <w:r>
+        <w:t>Dummy Variables</w:t>
+      </w:r>
       <w:bookmarkEnd w:id="8"/>
     </w:p>
     <w:p>
       <w:r>
-        <w:t>Data manipulation techniques were used to adjust the data for use in predictions.</w:t>
-      </w:r>
-    </w:p>
+        <w:t xml:space="preserve">Dummy variables are used to </w:t>
+      </w:r>
+      <w:r>
+        <w:t>replace categorical values, specifically where Brand Code is used.</w:t>
+      </w:r>
+    </w:p>
+    <w:p>
+      <w:pPr>
+        <w:pStyle w:val="Code"/>
+      </w:pPr>
+      <w:r>
+        <w:t xml:space="preserve">data1$A &lt;- </w:t>
+      </w:r>
+      <w:proofErr w:type="spellStart"/>
+      <w:proofErr w:type="gramStart"/>
+      <w:r>
+        <w:t>ifelse</w:t>
+      </w:r>
+      <w:proofErr w:type="spellEnd"/>
+      <w:r>
+        <w:t>(</w:t>
+      </w:r>
+      <w:proofErr w:type="gramEnd"/>
+      <w:r>
+        <w:t>data1$Brand.Code == "A", 1, 0)</w:t>
+      </w:r>
+    </w:p>
+    <w:p>
+      <w:pPr>
+        <w:pStyle w:val="Code"/>
+      </w:pPr>
+      <w:r>
+        <w:t xml:space="preserve">data1$B &lt;- </w:t>
+      </w:r>
+      <w:proofErr w:type="spellStart"/>
+      <w:proofErr w:type="gramStart"/>
+      <w:r>
+        <w:t>ifelse</w:t>
+      </w:r>
+      <w:proofErr w:type="spellEnd"/>
+      <w:r>
+        <w:t>(</w:t>
+      </w:r>
+      <w:proofErr w:type="gramEnd"/>
+      <w:r>
+        <w:t>data1$Brand.Code == "B", 1, 0)</w:t>
+      </w:r>
+    </w:p>
+    <w:p>
+      <w:pPr>
+        <w:pStyle w:val="Code"/>
+      </w:pPr>
+      <w:r>
+        <w:t xml:space="preserve">data1$C &lt;- </w:t>
+      </w:r>
+      <w:proofErr w:type="spellStart"/>
+      <w:proofErr w:type="gramStart"/>
+      <w:r>
+        <w:t>ifelse</w:t>
+      </w:r>
+      <w:proofErr w:type="spellEnd"/>
+      <w:r>
+        <w:t>(</w:t>
+      </w:r>
+      <w:proofErr w:type="gramEnd"/>
+      <w:r>
+        <w:t>data1$Brand.Code == "C", 1, 0)</w:t>
+      </w:r>
+    </w:p>
+    <w:p>
+      <w:pPr>
+        <w:pStyle w:val="Code"/>
+      </w:pPr>
+      <w:r>
+        <w:t xml:space="preserve">data1$D &lt;- </w:t>
+      </w:r>
+      <w:proofErr w:type="spellStart"/>
+      <w:proofErr w:type="gramStart"/>
+      <w:r>
+        <w:t>ifelse</w:t>
+      </w:r>
+      <w:proofErr w:type="spellEnd"/>
+      <w:r>
+        <w:t>(</w:t>
+      </w:r>
+      <w:proofErr w:type="gramEnd"/>
+      <w:r>
+        <w:t>data1$Brand.Code == "D", 1, 0)</w:t>
+      </w:r>
+    </w:p>
+    <w:p>
+      <w:pPr>
+        <w:pStyle w:val="Code"/>
+      </w:pPr>
+      <w:r>
+        <w:t xml:space="preserve">data1 &lt;- data1 %&gt;% </w:t>
+      </w:r>
+      <w:proofErr w:type="gramStart"/>
+      <w:r>
+        <w:t>select(</w:t>
+      </w:r>
+      <w:proofErr w:type="gramEnd"/>
+      <w:r>
+        <w:t>-</w:t>
+      </w:r>
+      <w:proofErr w:type="spellStart"/>
+      <w:r>
+        <w:t>Brand.Code</w:t>
+      </w:r>
+      <w:proofErr w:type="spellEnd"/>
+      <w:r>
+        <w:t>)</w:t>
+      </w:r>
+    </w:p>
+    <w:p>
+      <w:pPr>
+        <w:pStyle w:val="Code"/>
+      </w:pPr>
+    </w:p>
+    <w:p>
+      <w:pPr>
+        <w:pStyle w:val="Code"/>
+      </w:pPr>
+    </w:p>
+    <w:p>
+      <w:pPr>
+        <w:pStyle w:val="Code"/>
+      </w:pPr>
+      <w:proofErr w:type="spellStart"/>
+      <w:proofErr w:type="gramStart"/>
+      <w:r>
+        <w:t>toPred$</w:t>
+      </w:r>
+      <w:proofErr w:type="gramEnd"/>
+      <w:r>
+        <w:t>A</w:t>
+      </w:r>
+      <w:proofErr w:type="spellEnd"/>
+      <w:r>
+        <w:t xml:space="preserve"> &lt;- </w:t>
+      </w:r>
+      <w:proofErr w:type="spellStart"/>
+      <w:r>
+        <w:t>ifelse</w:t>
+      </w:r>
+      <w:proofErr w:type="spellEnd"/>
+      <w:r>
+        <w:t>(</w:t>
+      </w:r>
+      <w:proofErr w:type="spellStart"/>
+      <w:r>
+        <w:t>toPred$Brand.Code</w:t>
+      </w:r>
+      <w:proofErr w:type="spellEnd"/>
+      <w:r>
+        <w:t xml:space="preserve"> == "A", 1, 0)</w:t>
+      </w:r>
+    </w:p>
+    <w:p>
+      <w:pPr>
+        <w:pStyle w:val="Code"/>
+      </w:pPr>
+      <w:proofErr w:type="spellStart"/>
+      <w:proofErr w:type="gramStart"/>
+      <w:r>
+        <w:t>toPred$</w:t>
+      </w:r>
+      <w:proofErr w:type="gramEnd"/>
+      <w:r>
+        <w:t>B</w:t>
+      </w:r>
+      <w:proofErr w:type="spellEnd"/>
+      <w:r>
+        <w:t xml:space="preserve"> &lt;- </w:t>
+      </w:r>
+      <w:proofErr w:type="spellStart"/>
+      <w:r>
+        <w:t>ifelse</w:t>
+      </w:r>
+      <w:proofErr w:type="spellEnd"/>
+      <w:r>
+        <w:t>(</w:t>
+      </w:r>
+      <w:proofErr w:type="spellStart"/>
+      <w:r>
+        <w:t>toPred$Brand.Code</w:t>
+      </w:r>
+      <w:proofErr w:type="spellEnd"/>
+      <w:r>
+        <w:t xml:space="preserve"> == "B", 1, 0)</w:t>
+      </w:r>
+    </w:p>
+    <w:p>
+      <w:pPr>
+        <w:pStyle w:val="Code"/>
+      </w:pPr>
+      <w:proofErr w:type="spellStart"/>
+      <w:proofErr w:type="gramStart"/>
+      <w:r>
+        <w:t>toPred$</w:t>
+      </w:r>
+      <w:proofErr w:type="gramEnd"/>
+      <w:r>
+        <w:t>C</w:t>
+      </w:r>
+      <w:proofErr w:type="spellEnd"/>
+      <w:r>
+        <w:t xml:space="preserve"> &lt;- </w:t>
+      </w:r>
+      <w:proofErr w:type="spellStart"/>
+      <w:r>
+        <w:t>ifelse</w:t>
+      </w:r>
+      <w:proofErr w:type="spellEnd"/>
+      <w:r>
+        <w:t>(</w:t>
+      </w:r>
+      <w:proofErr w:type="spellStart"/>
+      <w:r>
+        <w:t>toPred$Brand.Code</w:t>
+      </w:r>
+      <w:proofErr w:type="spellEnd"/>
+      <w:r>
+        <w:t xml:space="preserve"> == "C", 1, 0)</w:t>
+      </w:r>
+    </w:p>
+    <w:p>
+      <w:pPr>
+        <w:pStyle w:val="Code"/>
+      </w:pPr>
+      <w:proofErr w:type="spellStart"/>
+      <w:proofErr w:type="gramStart"/>
+      <w:r>
+        <w:t>toPred$</w:t>
+      </w:r>
+      <w:proofErr w:type="gramEnd"/>
+      <w:r>
+        <w:t>D</w:t>
+      </w:r>
+      <w:proofErr w:type="spellEnd"/>
+      <w:r>
+        <w:t xml:space="preserve"> &lt;- </w:t>
+      </w:r>
+      <w:proofErr w:type="spellStart"/>
+      <w:r>
+        <w:t>ifelse</w:t>
+      </w:r>
+      <w:proofErr w:type="spellEnd"/>
+      <w:r>
+        <w:t>(</w:t>
+      </w:r>
+      <w:proofErr w:type="spellStart"/>
+      <w:r>
+        <w:t>toPred$Brand.Code</w:t>
+      </w:r>
+      <w:proofErr w:type="spellEnd"/>
+      <w:r>
+        <w:t xml:space="preserve"> == "D", 1, 0)</w:t>
+      </w:r>
+    </w:p>
+    <w:p>
+      <w:pPr>
+        <w:pStyle w:val="Code"/>
+      </w:pPr>
+      <w:proofErr w:type="spellStart"/>
+      <w:proofErr w:type="gramStart"/>
+      <w:r>
+        <w:t>toPred</w:t>
+      </w:r>
+      <w:proofErr w:type="spellEnd"/>
+      <w:proofErr w:type="gramEnd"/>
+      <w:r>
+        <w:t xml:space="preserve"> &lt;- </w:t>
+      </w:r>
+      <w:proofErr w:type="spellStart"/>
+      <w:r>
+        <w:t>toPred</w:t>
+      </w:r>
+      <w:proofErr w:type="spellEnd"/>
+      <w:r>
+        <w:t xml:space="preserve"> %&gt;% select(-</w:t>
+      </w:r>
+      <w:proofErr w:type="spellStart"/>
+      <w:r>
+        <w:t>Brand.Code</w:t>
+      </w:r>
+      <w:proofErr w:type="spellEnd"/>
+      <w:r>
+        <w:t>)</w:t>
+      </w:r>
+    </w:p>
+    <w:p/>
     <w:p>
       <w:pPr>
         <w:pStyle w:val="Heading3"/>
       </w:pPr>
-      <w:bookmarkStart w:id="9" w:name="_Toc513921981"/>
-      <w:r>
-        <w:t>Dummy Variables</w:t>
-      </w:r>
-      <w:bookmarkEnd w:id="9"/>
-    </w:p>
-    <w:p>
-      <w:r>
-        <w:t>Dummy variables are used</w:t>
-      </w:r>
-      <w:r>
-        <w:t xml:space="preserve"> to </w:t>
-      </w:r>
-      <w:r>
-        <w:t>replace categorical values, specifically where Brand Code is used.</w:t>
-      </w:r>
-    </w:p>
-    <w:p>
-      <w:pPr>
-        <w:pStyle w:val="Code"/>
-      </w:pPr>
-      <w:r>
-        <w:t xml:space="preserve">data1$A &lt;- </w:t>
-      </w:r>
-      <w:proofErr w:type="spellStart"/>
-      <w:proofErr w:type="gramStart"/>
-      <w:r>
-        <w:t>ifelse</w:t>
-      </w:r>
-      <w:proofErr w:type="spellEnd"/>
-      <w:r>
-        <w:t>(</w:t>
-      </w:r>
-      <w:proofErr w:type="gramEnd"/>
-      <w:r>
-        <w:t>data1$Brand.Code == "A", 1, 0)</w:t>
-      </w:r>
-    </w:p>
-    <w:p>
-      <w:pPr>
-        <w:pStyle w:val="Code"/>
-      </w:pPr>
-      <w:r>
-        <w:t xml:space="preserve">data1$B &lt;- </w:t>
-      </w:r>
-      <w:proofErr w:type="spellStart"/>
-      <w:proofErr w:type="gramStart"/>
-      <w:r>
-        <w:t>ifelse</w:t>
-      </w:r>
-      <w:proofErr w:type="spellEnd"/>
-      <w:r>
-        <w:t>(</w:t>
-      </w:r>
-      <w:proofErr w:type="gramEnd"/>
-      <w:r>
-        <w:t>data1$Brand.Code == "B", 1, 0)</w:t>
-      </w:r>
-    </w:p>
-    <w:p>
-      <w:pPr>
-        <w:pStyle w:val="Code"/>
-      </w:pPr>
-      <w:r>
-        <w:t xml:space="preserve">data1$C &lt;- </w:t>
-      </w:r>
-      <w:proofErr w:type="spellStart"/>
-      <w:proofErr w:type="gramStart"/>
-      <w:r>
-        <w:t>ifelse</w:t>
-      </w:r>
-      <w:proofErr w:type="spellEnd"/>
-      <w:r>
-        <w:t>(</w:t>
-      </w:r>
-      <w:proofErr w:type="gramEnd"/>
-      <w:r>
-        <w:t>data1$Brand.Code == "C", 1, 0)</w:t>
-      </w:r>
-    </w:p>
-    <w:p>
-      <w:pPr>
-        <w:pStyle w:val="Code"/>
-      </w:pPr>
-      <w:r>
-        <w:t xml:space="preserve">data1$D &lt;- </w:t>
-      </w:r>
-      <w:proofErr w:type="spellStart"/>
-      <w:proofErr w:type="gramStart"/>
-      <w:r>
-        <w:t>ifelse</w:t>
-      </w:r>
-      <w:proofErr w:type="spellEnd"/>
-      <w:r>
-        <w:t>(</w:t>
-      </w:r>
-      <w:proofErr w:type="gramEnd"/>
-      <w:r>
-        <w:t>data1$Brand.Code == "D", 1, 0)</w:t>
-      </w:r>
-    </w:p>
-    <w:p>
-      <w:pPr>
-        <w:pStyle w:val="Code"/>
-      </w:pPr>
-      <w:r>
-        <w:t xml:space="preserve">data1 &lt;- data1 %&gt;% </w:t>
-      </w:r>
-      <w:proofErr w:type="gramStart"/>
-      <w:r>
-        <w:t>select(</w:t>
-      </w:r>
-      <w:proofErr w:type="gramEnd"/>
-      <w:r>
-        <w:t>-</w:t>
-      </w:r>
-      <w:proofErr w:type="spellStart"/>
-      <w:r>
-        <w:t>Brand.Code</w:t>
-      </w:r>
-      <w:proofErr w:type="spellEnd"/>
-      <w:r>
-        <w:t>)</w:t>
-      </w:r>
-    </w:p>
-    <w:p>
-      <w:pPr>
-        <w:pStyle w:val="Code"/>
-      </w:pPr>
-    </w:p>
-    <w:p>
-      <w:pPr>
-        <w:pStyle w:val="Code"/>
-      </w:pPr>
-    </w:p>
-    <w:p>
-      <w:pPr>
-        <w:pStyle w:val="Code"/>
-      </w:pPr>
-      <w:proofErr w:type="spellStart"/>
-      <w:r>
-        <w:t>toPred$A</w:t>
-      </w:r>
-      <w:proofErr w:type="spellEnd"/>
-      <w:r>
-        <w:t xml:space="preserve"> &lt;- </w:t>
-      </w:r>
-      <w:proofErr w:type="spellStart"/>
-      <w:proofErr w:type="gramStart"/>
-      <w:r>
-        <w:t>ifelse</w:t>
-      </w:r>
-      <w:proofErr w:type="spellEnd"/>
-      <w:r>
-        <w:t>(</w:t>
-      </w:r>
-      <w:proofErr w:type="spellStart"/>
-      <w:proofErr w:type="gramEnd"/>
-      <w:r>
-        <w:t>toPred$Brand.Code</w:t>
-      </w:r>
-      <w:proofErr w:type="spellEnd"/>
-      <w:r>
-        <w:t xml:space="preserve"> == "A", 1, 0)</w:t>
-      </w:r>
-    </w:p>
-    <w:p>
-      <w:pPr>
-        <w:pStyle w:val="Code"/>
-      </w:pPr>
-      <w:proofErr w:type="spellStart"/>
-      <w:r>
-        <w:t>toPred$B</w:t>
-      </w:r>
-      <w:proofErr w:type="spellEnd"/>
-      <w:r>
-        <w:t xml:space="preserve"> &lt;- </w:t>
-      </w:r>
-      <w:proofErr w:type="spellStart"/>
-      <w:proofErr w:type="gramStart"/>
-      <w:r>
-        <w:t>ifelse</w:t>
-      </w:r>
-      <w:proofErr w:type="spellEnd"/>
-      <w:r>
-        <w:t>(</w:t>
-      </w:r>
-      <w:proofErr w:type="spellStart"/>
-      <w:proofErr w:type="gramEnd"/>
-      <w:r>
-        <w:t>toPred$Brand.Code</w:t>
-      </w:r>
-      <w:proofErr w:type="spellEnd"/>
-      <w:r>
-        <w:t xml:space="preserve"> == "B", 1, 0)</w:t>
-      </w:r>
-    </w:p>
-    <w:p>
-      <w:pPr>
-        <w:pStyle w:val="Code"/>
-      </w:pPr>
-      <w:proofErr w:type="spellStart"/>
-      <w:r>
-        <w:t>toPred$C</w:t>
-      </w:r>
-      <w:proofErr w:type="spellEnd"/>
-      <w:r>
-        <w:t xml:space="preserve"> &lt;- </w:t>
-      </w:r>
-      <w:proofErr w:type="spellStart"/>
-      <w:proofErr w:type="gramStart"/>
-      <w:r>
-        <w:t>ifelse</w:t>
-      </w:r>
-      <w:proofErr w:type="spellEnd"/>
-      <w:r>
-        <w:t>(</w:t>
-      </w:r>
-      <w:proofErr w:type="spellStart"/>
-      <w:proofErr w:type="gramEnd"/>
-      <w:r>
-        <w:t>toPred$Brand.Code</w:t>
-      </w:r>
-      <w:proofErr w:type="spellEnd"/>
-      <w:r>
-        <w:t xml:space="preserve"> == "C", 1, 0)</w:t>
-      </w:r>
-    </w:p>
-    <w:p>
-      <w:pPr>
-        <w:pStyle w:val="Code"/>
-      </w:pPr>
-      <w:proofErr w:type="spellStart"/>
-      <w:r>
-        <w:t>toPred$D</w:t>
-      </w:r>
-      <w:proofErr w:type="spellEnd"/>
-      <w:r>
-        <w:t xml:space="preserve"> &lt;- </w:t>
-      </w:r>
-      <w:proofErr w:type="spellStart"/>
-      <w:proofErr w:type="gramStart"/>
-      <w:r>
-        <w:t>ifelse</w:t>
-      </w:r>
-      <w:proofErr w:type="spellEnd"/>
-      <w:r>
-        <w:t>(</w:t>
-      </w:r>
-      <w:proofErr w:type="spellStart"/>
-      <w:proofErr w:type="gramEnd"/>
-      <w:r>
-        <w:t>toPred$Brand.Code</w:t>
-      </w:r>
-      <w:proofErr w:type="spellEnd"/>
-      <w:r>
-        <w:t xml:space="preserve"> == "D", 1, 0)</w:t>
-      </w:r>
-    </w:p>
-    <w:p>
-      <w:pPr>
-        <w:pStyle w:val="Code"/>
-      </w:pPr>
-      <w:proofErr w:type="spellStart"/>
-      <w:r>
-        <w:t>toPred</w:t>
-      </w:r>
-      <w:proofErr w:type="spellEnd"/>
-      <w:r>
-        <w:t xml:space="preserve"> &lt;- </w:t>
-      </w:r>
-      <w:proofErr w:type="spellStart"/>
-      <w:r>
-        <w:t>toPred</w:t>
-      </w:r>
-      <w:proofErr w:type="spellEnd"/>
-      <w:r>
-        <w:t xml:space="preserve"> %&gt;% </w:t>
-      </w:r>
-      <w:proofErr w:type="gramStart"/>
-      <w:r>
-        <w:t>select(</w:t>
-      </w:r>
-      <w:proofErr w:type="gramEnd"/>
-      <w:r>
-        <w:t>-</w:t>
-      </w:r>
-      <w:proofErr w:type="spellStart"/>
-      <w:r>
-        <w:t>Brand.Code</w:t>
-      </w:r>
-      <w:proofErr w:type="spellEnd"/>
-      <w:r>
-        <w:t>)</w:t>
-      </w:r>
-    </w:p>
-    <w:p/>
-    <w:p>
-      <w:pPr>
-        <w:pStyle w:val="Heading3"/>
-      </w:pPr>
-      <w:bookmarkStart w:id="10" w:name="_Toc513921982"/>
+      <w:bookmarkStart w:id="9" w:name="_Toc513921982"/>
       <w:r>
         <w:lastRenderedPageBreak/>
         <w:t>Handling Missing Values</w:t>
       </w:r>
-      <w:bookmarkEnd w:id="10"/>
+      <w:bookmarkEnd w:id="9"/>
     </w:p>
     <w:p>
       <w:r>
@@ -3513,7 +3497,15 @@
         <w:pStyle w:val="Code"/>
       </w:pPr>
       <w:r>
-        <w:t xml:space="preserve"># cluster &lt;- </w:t>
+        <w:t xml:space="preserve"># </w:t>
+      </w:r>
+      <w:proofErr w:type="gramStart"/>
+      <w:r>
+        <w:t>cluster</w:t>
+      </w:r>
+      <w:proofErr w:type="gramEnd"/>
+      <w:r>
+        <w:t xml:space="preserve"> &lt;- </w:t>
       </w:r>
       <w:proofErr w:type="spellStart"/>
       <w:r>
@@ -3524,9 +3516,57 @@
         <w:t>(</w:t>
       </w:r>
       <w:proofErr w:type="spellStart"/>
+      <w:r>
+        <w:t>detectCores</w:t>
+      </w:r>
+      <w:proofErr w:type="spellEnd"/>
+      <w:r>
+        <w:t>() - 1) # convention to leave 1 core for OS</w:t>
+      </w:r>
+    </w:p>
+    <w:p>
+      <w:pPr>
+        <w:pStyle w:val="Code"/>
+      </w:pPr>
+      <w:r>
+        <w:t xml:space="preserve"># </w:t>
+      </w:r>
+      <w:proofErr w:type="spellStart"/>
+      <w:r>
+        <w:t>registerDoParallel</w:t>
+      </w:r>
+      <w:proofErr w:type="spellEnd"/>
+      <w:r>
+        <w:t>(cluster)</w:t>
+      </w:r>
+    </w:p>
+    <w:p>
+      <w:pPr>
+        <w:pStyle w:val="Code"/>
+      </w:pPr>
+      <w:r>
+        <w:t xml:space="preserve"># </w:t>
+      </w:r>
+    </w:p>
+    <w:p>
+      <w:pPr>
+        <w:pStyle w:val="Code"/>
+      </w:pPr>
+      <w:r>
+        <w:t># #impute missing training data</w:t>
+      </w:r>
+    </w:p>
+    <w:p>
+      <w:pPr>
+        <w:pStyle w:val="Code"/>
+      </w:pPr>
+      <w:r>
+        <w:t xml:space="preserve"># </w:t>
+      </w:r>
+      <w:proofErr w:type="spellStart"/>
       <w:proofErr w:type="gramStart"/>
       <w:r>
-        <w:t>detectCores</w:t>
+        <w:t>set.seed</w:t>
       </w:r>
       <w:proofErr w:type="spellEnd"/>
       <w:r>
@@ -3534,7 +3574,7 @@
       </w:r>
       <w:proofErr w:type="gramEnd"/>
       <w:r>
-        <w:t>) - 1) # convention to leave 1 core for OS</w:t>
+        <w:t>123)</w:t>
       </w:r>
     </w:p>
     <w:p>
@@ -3545,8 +3585,187 @@
         <w:t xml:space="preserve"># </w:t>
       </w:r>
       <w:proofErr w:type="spellStart"/>
-      <w:r>
-        <w:t>registerDoParallel</w:t>
+      <w:proofErr w:type="gramStart"/>
+      <w:r>
+        <w:t>dfImputed</w:t>
+      </w:r>
+      <w:proofErr w:type="spellEnd"/>
+      <w:proofErr w:type="gramEnd"/>
+      <w:r>
+        <w:t xml:space="preserve"> &lt;- </w:t>
+      </w:r>
+      <w:proofErr w:type="spellStart"/>
+      <w:r>
+        <w:t>missForest</w:t>
+      </w:r>
+      <w:proofErr w:type="spellEnd"/>
+      <w:r>
+        <w:t>(data1, parallelize = 'forests')</w:t>
+      </w:r>
+    </w:p>
+    <w:p>
+      <w:pPr>
+        <w:pStyle w:val="Code"/>
+      </w:pPr>
+      <w:r>
+        <w:t xml:space="preserve"># </w:t>
+      </w:r>
+      <w:proofErr w:type="gramStart"/>
+      <w:r>
+        <w:t>write.csv(</w:t>
+      </w:r>
+      <w:proofErr w:type="spellStart"/>
+      <w:proofErr w:type="gramEnd"/>
+      <w:r>
+        <w:t>dfImputed$ximp</w:t>
+      </w:r>
+      <w:proofErr w:type="spellEnd"/>
+      <w:r>
+        <w:t>, "</w:t>
+      </w:r>
+      <w:proofErr w:type="spellStart"/>
+      <w:r>
+        <w:t>StudentDataImputedMF</w:t>
+      </w:r>
+      <w:proofErr w:type="spellEnd"/>
+      <w:r>
+        <w:t>")</w:t>
+      </w:r>
+    </w:p>
+    <w:p>
+      <w:pPr>
+        <w:pStyle w:val="Code"/>
+      </w:pPr>
+      <w:r>
+        <w:t xml:space="preserve"># </w:t>
+      </w:r>
+    </w:p>
+    <w:p>
+      <w:pPr>
+        <w:pStyle w:val="Code"/>
+      </w:pPr>
+      <w:r>
+        <w:t># #impute missing test data</w:t>
+      </w:r>
+    </w:p>
+    <w:p>
+      <w:pPr>
+        <w:pStyle w:val="Code"/>
+      </w:pPr>
+      <w:r>
+        <w:t xml:space="preserve"># </w:t>
+      </w:r>
+      <w:proofErr w:type="spellStart"/>
+      <w:proofErr w:type="gramStart"/>
+      <w:r>
+        <w:t>set.seed</w:t>
+      </w:r>
+      <w:proofErr w:type="spellEnd"/>
+      <w:r>
+        <w:t>(</w:t>
+      </w:r>
+      <w:proofErr w:type="gramEnd"/>
+      <w:r>
+        <w:t>123)</w:t>
+      </w:r>
+    </w:p>
+    <w:p>
+      <w:pPr>
+        <w:pStyle w:val="Code"/>
+      </w:pPr>
+      <w:r>
+        <w:t xml:space="preserve"># </w:t>
+      </w:r>
+      <w:proofErr w:type="spellStart"/>
+      <w:proofErr w:type="gramStart"/>
+      <w:r>
+        <w:t>predImputed</w:t>
+      </w:r>
+      <w:proofErr w:type="spellEnd"/>
+      <w:proofErr w:type="gramEnd"/>
+      <w:r>
+        <w:t xml:space="preserve"> &lt;- </w:t>
+      </w:r>
+      <w:proofErr w:type="spellStart"/>
+      <w:r>
+        <w:t>missForest</w:t>
+      </w:r>
+      <w:proofErr w:type="spellEnd"/>
+      <w:r>
+        <w:t>(</w:t>
+      </w:r>
+      <w:proofErr w:type="spellStart"/>
+      <w:r>
+        <w:t>toPred</w:t>
+      </w:r>
+      <w:proofErr w:type="spellEnd"/>
+      <w:r>
+        <w:t>, parallelize = 'forests')</w:t>
+      </w:r>
+    </w:p>
+    <w:p>
+      <w:pPr>
+        <w:pStyle w:val="Code"/>
+      </w:pPr>
+      <w:r>
+        <w:t xml:space="preserve"># </w:t>
+      </w:r>
+      <w:proofErr w:type="gramStart"/>
+      <w:r>
+        <w:t>write.csv(</w:t>
+      </w:r>
+      <w:proofErr w:type="spellStart"/>
+      <w:proofErr w:type="gramEnd"/>
+      <w:r>
+        <w:t>predImputed$ximp</w:t>
+      </w:r>
+      <w:proofErr w:type="spellEnd"/>
+      <w:r>
+        <w:t>, "</w:t>
+      </w:r>
+      <w:proofErr w:type="spellStart"/>
+      <w:r>
+        <w:t>PredictImputedMF</w:t>
+      </w:r>
+      <w:proofErr w:type="spellEnd"/>
+      <w:r>
+        <w:t>")</w:t>
+      </w:r>
+    </w:p>
+    <w:p>
+      <w:pPr>
+        <w:pStyle w:val="Code"/>
+      </w:pPr>
+      <w:r>
+        <w:t xml:space="preserve"># </w:t>
+      </w:r>
+    </w:p>
+    <w:p>
+      <w:pPr>
+        <w:pStyle w:val="Code"/>
+      </w:pPr>
+      <w:r>
+        <w:t xml:space="preserve"># </w:t>
+      </w:r>
+    </w:p>
+    <w:p>
+      <w:pPr>
+        <w:pStyle w:val="Code"/>
+      </w:pPr>
+      <w:r>
+        <w:t># #turn off parallel processing</w:t>
+      </w:r>
+    </w:p>
+    <w:p>
+      <w:pPr>
+        <w:pStyle w:val="Code"/>
+      </w:pPr>
+      <w:r>
+        <w:t xml:space="preserve"># </w:t>
+      </w:r>
+      <w:proofErr w:type="spellStart"/>
+      <w:r>
+        <w:t>stopCluster</w:t>
       </w:r>
       <w:proofErr w:type="spellEnd"/>
       <w:r>
@@ -3558,258 +3777,26 @@
         <w:pStyle w:val="Code"/>
       </w:pPr>
       <w:r>
+        <w:t># #resume use of the sequential backend</w:t>
+      </w:r>
+    </w:p>
+    <w:p>
+      <w:pPr>
+        <w:pStyle w:val="Code"/>
+      </w:pPr>
+      <w:r>
         <w:t xml:space="preserve"># </w:t>
       </w:r>
-    </w:p>
-    <w:p>
-      <w:pPr>
-        <w:pStyle w:val="Code"/>
-      </w:pPr>
-      <w:r>
-        <w:t># #impute missing training data</w:t>
-      </w:r>
-    </w:p>
-    <w:p>
-      <w:pPr>
-        <w:pStyle w:val="Code"/>
-      </w:pPr>
-      <w:r>
-        <w:t xml:space="preserve"># </w:t>
-      </w:r>
       <w:proofErr w:type="spellStart"/>
       <w:proofErr w:type="gramStart"/>
       <w:r>
-        <w:t>set.seed</w:t>
-      </w:r>
-      <w:proofErr w:type="spellEnd"/>
+        <w:t>registerDoSEQ</w:t>
+      </w:r>
+      <w:proofErr w:type="spellEnd"/>
+      <w:r>
+        <w:t>()</w:t>
+      </w:r>
       <w:proofErr w:type="gramEnd"/>
-      <w:r>
-        <w:t>(123)</w:t>
-      </w:r>
-    </w:p>
-    <w:p>
-      <w:pPr>
-        <w:pStyle w:val="Code"/>
-      </w:pPr>
-      <w:r>
-        <w:t xml:space="preserve"># </w:t>
-      </w:r>
-      <w:proofErr w:type="spellStart"/>
-      <w:r>
-        <w:t>dfImputed</w:t>
-      </w:r>
-      <w:proofErr w:type="spellEnd"/>
-      <w:r>
-        <w:t xml:space="preserve"> &lt;- </w:t>
-      </w:r>
-      <w:proofErr w:type="spellStart"/>
-      <w:proofErr w:type="gramStart"/>
-      <w:r>
-        <w:t>missForest</w:t>
-      </w:r>
-      <w:proofErr w:type="spellEnd"/>
-      <w:r>
-        <w:t>(</w:t>
-      </w:r>
-      <w:proofErr w:type="gramEnd"/>
-      <w:r>
-        <w:t>data1, parallelize = 'forests')</w:t>
-      </w:r>
-    </w:p>
-    <w:p>
-      <w:pPr>
-        <w:pStyle w:val="Code"/>
-      </w:pPr>
-      <w:r>
-        <w:t xml:space="preserve"># </w:t>
-      </w:r>
-      <w:proofErr w:type="gramStart"/>
-      <w:r>
-        <w:t>write.csv(</w:t>
-      </w:r>
-      <w:proofErr w:type="spellStart"/>
-      <w:proofErr w:type="gramEnd"/>
-      <w:r>
-        <w:t>dfImputed$ximp</w:t>
-      </w:r>
-      <w:proofErr w:type="spellEnd"/>
-      <w:r>
-        <w:t>, "</w:t>
-      </w:r>
-      <w:proofErr w:type="spellStart"/>
-      <w:r>
-        <w:t>StudentDataImputedMF</w:t>
-      </w:r>
-      <w:proofErr w:type="spellEnd"/>
-      <w:r>
-        <w:t>")</w:t>
-      </w:r>
-    </w:p>
-    <w:p>
-      <w:pPr>
-        <w:pStyle w:val="Code"/>
-      </w:pPr>
-      <w:r>
-        <w:t xml:space="preserve"># </w:t>
-      </w:r>
-    </w:p>
-    <w:p>
-      <w:pPr>
-        <w:pStyle w:val="Code"/>
-      </w:pPr>
-      <w:r>
-        <w:t># #impute missing test data</w:t>
-      </w:r>
-    </w:p>
-    <w:p>
-      <w:pPr>
-        <w:pStyle w:val="Code"/>
-      </w:pPr>
-      <w:r>
-        <w:t xml:space="preserve"># </w:t>
-      </w:r>
-      <w:proofErr w:type="spellStart"/>
-      <w:proofErr w:type="gramStart"/>
-      <w:r>
-        <w:t>set.seed</w:t>
-      </w:r>
-      <w:proofErr w:type="spellEnd"/>
-      <w:proofErr w:type="gramEnd"/>
-      <w:r>
-        <w:t>(123)</w:t>
-      </w:r>
-    </w:p>
-    <w:p>
-      <w:pPr>
-        <w:pStyle w:val="Code"/>
-      </w:pPr>
-      <w:r>
-        <w:t xml:space="preserve"># </w:t>
-      </w:r>
-      <w:proofErr w:type="spellStart"/>
-      <w:r>
-        <w:t>predImputed</w:t>
-      </w:r>
-      <w:proofErr w:type="spellEnd"/>
-      <w:r>
-        <w:t xml:space="preserve"> &lt;- </w:t>
-      </w:r>
-      <w:proofErr w:type="spellStart"/>
-      <w:proofErr w:type="gramStart"/>
-      <w:r>
-        <w:t>missForest</w:t>
-      </w:r>
-      <w:proofErr w:type="spellEnd"/>
-      <w:r>
-        <w:t>(</w:t>
-      </w:r>
-      <w:proofErr w:type="spellStart"/>
-      <w:proofErr w:type="gramEnd"/>
-      <w:r>
-        <w:t>toPred</w:t>
-      </w:r>
-      <w:proofErr w:type="spellEnd"/>
-      <w:r>
-        <w:t>, parallelize = 'forests')</w:t>
-      </w:r>
-    </w:p>
-    <w:p>
-      <w:pPr>
-        <w:pStyle w:val="Code"/>
-      </w:pPr>
-      <w:r>
-        <w:t xml:space="preserve"># </w:t>
-      </w:r>
-      <w:proofErr w:type="gramStart"/>
-      <w:r>
-        <w:t>write.csv(</w:t>
-      </w:r>
-      <w:proofErr w:type="spellStart"/>
-      <w:proofErr w:type="gramEnd"/>
-      <w:r>
-        <w:t>predImputed$ximp</w:t>
-      </w:r>
-      <w:proofErr w:type="spellEnd"/>
-      <w:r>
-        <w:t>, "</w:t>
-      </w:r>
-      <w:proofErr w:type="spellStart"/>
-      <w:r>
-        <w:t>PredictImputedMF</w:t>
-      </w:r>
-      <w:proofErr w:type="spellEnd"/>
-      <w:r>
-        <w:t>")</w:t>
-      </w:r>
-    </w:p>
-    <w:p>
-      <w:pPr>
-        <w:pStyle w:val="Code"/>
-      </w:pPr>
-      <w:r>
-        <w:t xml:space="preserve"># </w:t>
-      </w:r>
-    </w:p>
-    <w:p>
-      <w:pPr>
-        <w:pStyle w:val="Code"/>
-      </w:pPr>
-      <w:r>
-        <w:t xml:space="preserve"># </w:t>
-      </w:r>
-    </w:p>
-    <w:p>
-      <w:pPr>
-        <w:pStyle w:val="Code"/>
-      </w:pPr>
-      <w:r>
-        <w:t># #turn off parallel processing</w:t>
-      </w:r>
-    </w:p>
-    <w:p>
-      <w:pPr>
-        <w:pStyle w:val="Code"/>
-      </w:pPr>
-      <w:r>
-        <w:t xml:space="preserve"># </w:t>
-      </w:r>
-      <w:proofErr w:type="spellStart"/>
-      <w:r>
-        <w:t>stopCluster</w:t>
-      </w:r>
-      <w:proofErr w:type="spellEnd"/>
-      <w:r>
-        <w:t>(cluster)</w:t>
-      </w:r>
-    </w:p>
-    <w:p>
-      <w:pPr>
-        <w:pStyle w:val="Code"/>
-      </w:pPr>
-      <w:r>
-        <w:t># #resume use of the sequential backend</w:t>
-      </w:r>
-    </w:p>
-    <w:p>
-      <w:pPr>
-        <w:pStyle w:val="Code"/>
-      </w:pPr>
-      <w:r>
-        <w:t xml:space="preserve"># </w:t>
-      </w:r>
-      <w:proofErr w:type="spellStart"/>
-      <w:proofErr w:type="gramStart"/>
-      <w:r>
-        <w:t>registerDoSEQ</w:t>
-      </w:r>
-      <w:proofErr w:type="spellEnd"/>
-      <w:r>
-        <w:t>(</w:t>
-      </w:r>
-      <w:proofErr w:type="gramEnd"/>
-      <w:r>
-        <w:t>)</w:t>
-      </w:r>
     </w:p>
     <w:p>
       <w:pPr>
@@ -3917,11 +3904,11 @@
       <w:pPr>
         <w:pStyle w:val="Heading2"/>
       </w:pPr>
-      <w:bookmarkStart w:id="11" w:name="_Toc513921983"/>
+      <w:bookmarkStart w:id="10" w:name="_Toc513921983"/>
       <w:r>
         <w:t>Predictions</w:t>
       </w:r>
-      <w:bookmarkEnd w:id="11"/>
+      <w:bookmarkEnd w:id="10"/>
     </w:p>
     <w:p>
       <w:r>
@@ -3932,182 +3919,184 @@
       <w:pPr>
         <w:pStyle w:val="Heading3"/>
       </w:pPr>
-      <w:bookmarkStart w:id="12" w:name="_Toc513921984"/>
+      <w:bookmarkStart w:id="11" w:name="_Toc513921984"/>
       <w:r>
         <w:lastRenderedPageBreak/>
         <w:t>Test &amp; Training Sets</w:t>
       </w:r>
+      <w:bookmarkEnd w:id="11"/>
+    </w:p>
+    <w:p>
+      <w:r>
+        <w:t>Prior to testing our models on the actual prediction data set, it is prudent to evaluate our models against data where the response is known, so our predictions can be compared.</w:t>
+      </w:r>
+    </w:p>
+    <w:p>
+      <w:pPr>
+        <w:pStyle w:val="Code"/>
+      </w:pPr>
+      <w:proofErr w:type="spellStart"/>
+      <w:proofErr w:type="gramStart"/>
+      <w:r>
+        <w:t>smp</w:t>
+      </w:r>
+      <w:proofErr w:type="spellEnd"/>
+      <w:proofErr w:type="gramEnd"/>
+      <w:r>
+        <w:t xml:space="preserve"> &lt;- floor(0.70 * </w:t>
+      </w:r>
+      <w:proofErr w:type="spellStart"/>
+      <w:r>
+        <w:t>nrow</w:t>
+      </w:r>
+      <w:proofErr w:type="spellEnd"/>
+      <w:r>
+        <w:t>(imputed))</w:t>
+      </w:r>
+    </w:p>
+    <w:p>
+      <w:pPr>
+        <w:pStyle w:val="Code"/>
+      </w:pPr>
+    </w:p>
+    <w:p>
+      <w:pPr>
+        <w:pStyle w:val="Code"/>
+      </w:pPr>
+    </w:p>
+    <w:p>
+      <w:pPr>
+        <w:pStyle w:val="Code"/>
+      </w:pPr>
+      <w:proofErr w:type="spellStart"/>
+      <w:proofErr w:type="gramStart"/>
+      <w:r>
+        <w:t>set.seed</w:t>
+      </w:r>
+      <w:proofErr w:type="spellEnd"/>
+      <w:r>
+        <w:t>(</w:t>
+      </w:r>
+      <w:proofErr w:type="gramEnd"/>
+      <w:r>
+        <w:t>123)</w:t>
+      </w:r>
+    </w:p>
+    <w:p>
+      <w:pPr>
+        <w:pStyle w:val="Code"/>
+      </w:pPr>
+      <w:proofErr w:type="spellStart"/>
+      <w:r>
+        <w:t>train_index</w:t>
+      </w:r>
+      <w:proofErr w:type="spellEnd"/>
+      <w:r>
+        <w:t xml:space="preserve"> &lt;- sample(</w:t>
+      </w:r>
+      <w:proofErr w:type="spellStart"/>
+      <w:r>
+        <w:t>seq_len</w:t>
+      </w:r>
+      <w:proofErr w:type="spellEnd"/>
+      <w:r>
+        <w:t>(</w:t>
+      </w:r>
+      <w:proofErr w:type="spellStart"/>
+      <w:r>
+        <w:t>nrow</w:t>
+      </w:r>
+      <w:proofErr w:type="spellEnd"/>
+      <w:r>
+        <w:t xml:space="preserve">(imputed)), size = </w:t>
+      </w:r>
+      <w:proofErr w:type="spellStart"/>
+      <w:r>
+        <w:t>smp</w:t>
+      </w:r>
+      <w:proofErr w:type="spellEnd"/>
+      <w:r>
+        <w:t>, replace = FALSE)</w:t>
+      </w:r>
+    </w:p>
+    <w:p>
+      <w:pPr>
+        <w:pStyle w:val="Code"/>
+      </w:pPr>
+    </w:p>
+    <w:p>
+      <w:pPr>
+        <w:pStyle w:val="Code"/>
+      </w:pPr>
+      <w:proofErr w:type="spellStart"/>
+      <w:r>
+        <w:t>train_set</w:t>
+      </w:r>
+      <w:proofErr w:type="spellEnd"/>
+      <w:r>
+        <w:t xml:space="preserve"> &lt;- </w:t>
+      </w:r>
+      <w:proofErr w:type="gramStart"/>
+      <w:r>
+        <w:t>imputed[</w:t>
+      </w:r>
+      <w:proofErr w:type="spellStart"/>
+      <w:proofErr w:type="gramEnd"/>
+      <w:r>
+        <w:t>train_index</w:t>
+      </w:r>
+      <w:proofErr w:type="spellEnd"/>
+      <w:r>
+        <w:t>, ]</w:t>
+      </w:r>
+    </w:p>
+    <w:p>
+      <w:pPr>
+        <w:pStyle w:val="Code"/>
+      </w:pPr>
+      <w:proofErr w:type="spellStart"/>
+      <w:r>
+        <w:t>validation_set</w:t>
+      </w:r>
+      <w:proofErr w:type="spellEnd"/>
+      <w:r>
+        <w:t xml:space="preserve"> &lt;- </w:t>
+      </w:r>
+      <w:proofErr w:type="gramStart"/>
+      <w:r>
+        <w:t>imputed[</w:t>
+      </w:r>
+      <w:proofErr w:type="gramEnd"/>
+      <w:r>
+        <w:t>-</w:t>
+      </w:r>
+      <w:proofErr w:type="spellStart"/>
+      <w:r>
+        <w:t>train_index</w:t>
+      </w:r>
+      <w:proofErr w:type="spellEnd"/>
+      <w:r>
+        <w:t>, ]</w:t>
+      </w:r>
+    </w:p>
+    <w:p>
+      <w:pPr>
+        <w:pStyle w:val="Code"/>
+      </w:pPr>
+    </w:p>
+    <w:p/>
+    <w:p>
+      <w:pPr>
+        <w:pStyle w:val="Heading3"/>
+      </w:pPr>
+      <w:bookmarkStart w:id="12" w:name="_Toc513921985"/>
+      <w:r>
+        <w:t>Linear Regression</w:t>
+      </w:r>
+      <w:r>
+        <w:t xml:space="preserve"> Models</w:t>
+      </w:r>
       <w:bookmarkEnd w:id="12"/>
-    </w:p>
-    <w:p>
-      <w:r>
-        <w:t>Prior to testing our models on the actual prediction data set, it is prudent to evaluate our models against data where the response is known, so our predictions can be compared.</w:t>
-      </w:r>
-    </w:p>
-    <w:p>
-      <w:pPr>
-        <w:pStyle w:val="Code"/>
-      </w:pPr>
-      <w:proofErr w:type="spellStart"/>
-      <w:r>
-        <w:t>smp</w:t>
-      </w:r>
-      <w:proofErr w:type="spellEnd"/>
-      <w:r>
-        <w:t xml:space="preserve"> &lt;- </w:t>
-      </w:r>
-      <w:proofErr w:type="gramStart"/>
-      <w:r>
-        <w:t>floor(</w:t>
-      </w:r>
-      <w:proofErr w:type="gramEnd"/>
-      <w:r>
-        <w:t xml:space="preserve">0.70 * </w:t>
-      </w:r>
-      <w:proofErr w:type="spellStart"/>
-      <w:r>
-        <w:t>nrow</w:t>
-      </w:r>
-      <w:proofErr w:type="spellEnd"/>
-      <w:r>
-        <w:t>(imputed))</w:t>
-      </w:r>
-    </w:p>
-    <w:p>
-      <w:pPr>
-        <w:pStyle w:val="Code"/>
-      </w:pPr>
-    </w:p>
-    <w:p>
-      <w:pPr>
-        <w:pStyle w:val="Code"/>
-      </w:pPr>
-    </w:p>
-    <w:p>
-      <w:pPr>
-        <w:pStyle w:val="Code"/>
-      </w:pPr>
-      <w:proofErr w:type="spellStart"/>
-      <w:proofErr w:type="gramStart"/>
-      <w:r>
-        <w:t>set.seed</w:t>
-      </w:r>
-      <w:proofErr w:type="spellEnd"/>
-      <w:proofErr w:type="gramEnd"/>
-      <w:r>
-        <w:t>(123)</w:t>
-      </w:r>
-    </w:p>
-    <w:p>
-      <w:pPr>
-        <w:pStyle w:val="Code"/>
-      </w:pPr>
-      <w:proofErr w:type="spellStart"/>
-      <w:r>
-        <w:t>train_index</w:t>
-      </w:r>
-      <w:proofErr w:type="spellEnd"/>
-      <w:r>
-        <w:t xml:space="preserve"> &lt;- sample(</w:t>
-      </w:r>
-      <w:proofErr w:type="spellStart"/>
-      <w:r>
-        <w:t>seq_len</w:t>
-      </w:r>
-      <w:proofErr w:type="spellEnd"/>
-      <w:r>
-        <w:t>(</w:t>
-      </w:r>
-      <w:proofErr w:type="spellStart"/>
-      <w:r>
-        <w:t>nrow</w:t>
-      </w:r>
-      <w:proofErr w:type="spellEnd"/>
-      <w:r>
-        <w:t xml:space="preserve">(imputed)), size = </w:t>
-      </w:r>
-      <w:proofErr w:type="spellStart"/>
-      <w:r>
-        <w:t>smp</w:t>
-      </w:r>
-      <w:proofErr w:type="spellEnd"/>
-      <w:r>
-        <w:t>, replace = FALSE)</w:t>
-      </w:r>
-    </w:p>
-    <w:p>
-      <w:pPr>
-        <w:pStyle w:val="Code"/>
-      </w:pPr>
-    </w:p>
-    <w:p>
-      <w:pPr>
-        <w:pStyle w:val="Code"/>
-      </w:pPr>
-      <w:proofErr w:type="spellStart"/>
-      <w:r>
-        <w:t>train_set</w:t>
-      </w:r>
-      <w:proofErr w:type="spellEnd"/>
-      <w:r>
-        <w:t xml:space="preserve"> &lt;- </w:t>
-      </w:r>
-      <w:proofErr w:type="gramStart"/>
-      <w:r>
-        <w:t>imputed[</w:t>
-      </w:r>
-      <w:proofErr w:type="spellStart"/>
-      <w:proofErr w:type="gramEnd"/>
-      <w:r>
-        <w:t>train_index</w:t>
-      </w:r>
-      <w:proofErr w:type="spellEnd"/>
-      <w:r>
-        <w:t>, ]</w:t>
-      </w:r>
-    </w:p>
-    <w:p>
-      <w:pPr>
-        <w:pStyle w:val="Code"/>
-      </w:pPr>
-      <w:proofErr w:type="spellStart"/>
-      <w:r>
-        <w:t>validation_set</w:t>
-      </w:r>
-      <w:proofErr w:type="spellEnd"/>
-      <w:r>
-        <w:t xml:space="preserve"> &lt;- </w:t>
-      </w:r>
-      <w:proofErr w:type="gramStart"/>
-      <w:r>
-        <w:t>imputed[</w:t>
-      </w:r>
-      <w:proofErr w:type="gramEnd"/>
-      <w:r>
-        <w:t>-</w:t>
-      </w:r>
-      <w:proofErr w:type="spellStart"/>
-      <w:r>
-        <w:t>train_index</w:t>
-      </w:r>
-      <w:proofErr w:type="spellEnd"/>
-      <w:r>
-        <w:t>, ]</w:t>
-      </w:r>
-    </w:p>
-    <w:p/>
-    <w:p>
-      <w:pPr>
-        <w:pStyle w:val="Heading3"/>
-      </w:pPr>
-      <w:bookmarkStart w:id="13" w:name="_Toc513921985"/>
-      <w:r>
-        <w:t>Linear Regression</w:t>
-      </w:r>
-      <w:r>
-        <w:t xml:space="preserve"> Models</w:t>
-      </w:r>
-      <w:bookmarkEnd w:id="13"/>
     </w:p>
     <w:p/>
     <w:p>
@@ -4143,28 +4132,25 @@
         <w:pStyle w:val="Code"/>
       </w:pPr>
       <w:proofErr w:type="spellStart"/>
+      <w:proofErr w:type="gramStart"/>
       <w:r>
         <w:t>lmTune</w:t>
       </w:r>
       <w:proofErr w:type="spellEnd"/>
+      <w:proofErr w:type="gramEnd"/>
       <w:r>
         <w:t xml:space="preserve"> &lt;- </w:t>
       </w:r>
-      <w:proofErr w:type="gramStart"/>
-      <w:r>
-        <w:t>train(</w:t>
-      </w:r>
-      <w:proofErr w:type="gramEnd"/>
-      <w:r>
-        <w:t>PH ~ ., data=imputed, method='</w:t>
-      </w:r>
-      <w:proofErr w:type="spellStart"/>
-      <w:r>
-        <w:t>lm</w:t>
-      </w:r>
-      <w:proofErr w:type="spellEnd"/>
-      <w:r>
-        <w:t xml:space="preserve">', </w:t>
+      <w:r>
+        <w:t>train(PH ~ ., data=</w:t>
+      </w:r>
+      <w:proofErr w:type="spellStart"/>
+      <w:r>
+        <w:t>train_set</w:t>
+      </w:r>
+      <w:proofErr w:type="spellEnd"/>
+      <w:r>
+        <w:t xml:space="preserve">, method='lm', </w:t>
       </w:r>
       <w:proofErr w:type="spellStart"/>
       <w:r>
@@ -4185,7 +4171,13 @@
     </w:p>
     <w:p>
       <w:r>
-        <w:t>After training the dataset, we get an RMSE of 0.1341 and an R</w:t>
+        <w:t>After training the dataset, we get an RMSE of 0.1</w:t>
+      </w:r>
+      <w:r>
+        <w:t>296</w:t>
+      </w:r>
+      <w:r>
+        <w:t xml:space="preserve"> and an R</w:t>
       </w:r>
       <w:r>
         <w:rPr>
@@ -4194,7 +4186,13 @@
         <w:t>2</w:t>
       </w:r>
       <w:r>
-        <w:t xml:space="preserve"> of 0.4003. The most predictive variables </w:t>
+        <w:t xml:space="preserve"> of 0.4</w:t>
+      </w:r>
+      <w:r>
+        <w:t>220</w:t>
+      </w:r>
+      <w:r>
+        <w:t xml:space="preserve">. The most predictive variables </w:t>
       </w:r>
       <w:r>
         <w:t xml:space="preserve">for this model </w:t>
@@ -4247,13 +4245,16 @@
     </w:p>
     <w:p>
       <w:r>
-        <w:t xml:space="preserve">The optimal model </w:t>
-      </w:r>
-      <w:r>
-        <w:t xml:space="preserve">using PLS </w:t>
-      </w:r>
-      <w:r>
-        <w:t>shows an RMSE of 0.1473 and R</w:t>
+        <w:t xml:space="preserve">The optimal model using PLS </w:t>
+      </w:r>
+      <w:r>
+        <w:t>shows an RMSE of 0.14</w:t>
+      </w:r>
+      <w:r>
+        <w:t>68</w:t>
+      </w:r>
+      <w:r>
+        <w:t xml:space="preserve"> and R</w:t>
       </w:r>
       <w:r>
         <w:rPr>
@@ -4262,31 +4263,50 @@
         <w:t>2</w:t>
       </w:r>
       <w:r>
-        <w:t xml:space="preserve"> of 0.21</w:t>
-      </w:r>
-      <w:r>
-        <w:t>3:</w:t>
-      </w:r>
-    </w:p>
-    <w:p>
-      <w:pPr>
-        <w:pStyle w:val="Code"/>
-      </w:pPr>
-      <w:proofErr w:type="spellStart"/>
+        <w:t xml:space="preserve"> of 0</w:t>
+      </w:r>
+      <w:r>
+        <w:t>.</w:t>
+      </w:r>
+      <w:r>
+        <w:t>259.</w:t>
+      </w:r>
+    </w:p>
+    <w:p>
+      <w:pPr>
+        <w:pStyle w:val="Code"/>
+      </w:pPr>
+      <w:proofErr w:type="spellStart"/>
+      <w:proofErr w:type="gramStart"/>
       <w:r>
         <w:t>plsTune</w:t>
       </w:r>
       <w:proofErr w:type="spellEnd"/>
+      <w:proofErr w:type="gramEnd"/>
       <w:r>
         <w:t xml:space="preserve"> &lt;- </w:t>
       </w:r>
-      <w:proofErr w:type="gramStart"/>
-      <w:r>
-        <w:t>train(</w:t>
-      </w:r>
-      <w:proofErr w:type="gramEnd"/>
-      <w:r>
-        <w:t xml:space="preserve">PH ~ ., data=imputed, method='pls', </w:t>
+      <w:r>
+        <w:t>train(PH ~ ., data=</w:t>
+      </w:r>
+      <w:r>
+        <w:t xml:space="preserve"> </w:t>
+      </w:r>
+      <w:proofErr w:type="spellStart"/>
+      <w:r>
+        <w:t>train_set</w:t>
+      </w:r>
+      <w:proofErr w:type="spellEnd"/>
+      <w:r>
+        <w:t>, method='</w:t>
+      </w:r>
+      <w:proofErr w:type="spellStart"/>
+      <w:r>
+        <w:t>pls</w:t>
+      </w:r>
+      <w:proofErr w:type="spellEnd"/>
+      <w:r>
+        <w:t xml:space="preserve">', </w:t>
       </w:r>
       <w:proofErr w:type="spellStart"/>
       <w:r>
@@ -4342,16 +4362,10 @@
     </w:p>
     <w:p>
       <w:r>
-        <w:t xml:space="preserve">The optimal </w:t>
-      </w:r>
-      <w:r>
-        <w:t>ridge-regression model</w:t>
-      </w:r>
-      <w:r>
-        <w:t xml:space="preserve"> shows an RMSE of 0.1</w:t>
-      </w:r>
-      <w:r>
-        <w:t>505</w:t>
+        <w:t>The optimal ridge-regression model shows an RMSE of 0.</w:t>
+      </w:r>
+      <w:r>
+        <w:t>1325</w:t>
       </w:r>
       <w:r>
         <w:t xml:space="preserve"> and R</w:t>
@@ -4366,7 +4380,7 @@
         <w:t xml:space="preserve"> of 0.</w:t>
       </w:r>
       <w:r>
-        <w:t>221</w:t>
+        <w:t>398</w:t>
       </w:r>
       <w:r>
         <w:t>:</w:t>
@@ -4377,140 +4391,504 @@
         <w:pStyle w:val="Code"/>
       </w:pPr>
       <w:proofErr w:type="spellStart"/>
+      <w:proofErr w:type="gramStart"/>
       <w:r>
         <w:t>ridgeGrid</w:t>
       </w:r>
       <w:proofErr w:type="spellEnd"/>
+      <w:proofErr w:type="gramEnd"/>
       <w:r>
         <w:t xml:space="preserve"> &lt;- </w:t>
       </w:r>
       <w:proofErr w:type="spellStart"/>
+      <w:r>
+        <w:t>data.frame</w:t>
+      </w:r>
+      <w:proofErr w:type="spellEnd"/>
+      <w:r>
+        <w:t>(.lambda=</w:t>
+      </w:r>
+      <w:proofErr w:type="spellStart"/>
+      <w:r>
+        <w:t>seq</w:t>
+      </w:r>
+      <w:proofErr w:type="spellEnd"/>
+      <w:r>
+        <w:t>(0, 0.1, length=15))</w:t>
+      </w:r>
+    </w:p>
+    <w:p>
+      <w:pPr>
+        <w:pStyle w:val="Code"/>
+      </w:pPr>
+      <w:proofErr w:type="spellStart"/>
       <w:proofErr w:type="gramStart"/>
       <w:r>
-        <w:t>data.frame</w:t>
+        <w:t>ridgeTune</w:t>
       </w:r>
       <w:proofErr w:type="spellEnd"/>
       <w:proofErr w:type="gramEnd"/>
       <w:r>
-        <w:t>(.lambda=seq(0, 0.1, length=15))</w:t>
-      </w:r>
-    </w:p>
-    <w:p>
-      <w:pPr>
-        <w:pStyle w:val="Code"/>
-      </w:pPr>
+        <w:t xml:space="preserve"> &lt;- train(PH ~ ., data=</w:t>
+      </w:r>
+      <w:r>
+        <w:t xml:space="preserve"> </w:t>
+      </w:r>
+      <w:proofErr w:type="spellStart"/>
+      <w:r>
+        <w:t>train_set</w:t>
+      </w:r>
+      <w:proofErr w:type="spellEnd"/>
+      <w:r>
+        <w:t xml:space="preserve">, method='ridge', </w:t>
+      </w:r>
+      <w:proofErr w:type="spellStart"/>
+      <w:r>
+        <w:t>preProcess</w:t>
+      </w:r>
+      <w:proofErr w:type="spellEnd"/>
+      <w:r>
+        <w:t>=c('</w:t>
+      </w:r>
+      <w:proofErr w:type="spellStart"/>
+      <w:r>
+        <w:t>BoxCox</w:t>
+      </w:r>
+      <w:proofErr w:type="spellEnd"/>
+      <w:r>
+        <w:t xml:space="preserve">', 'center', 'scale'), </w:t>
+      </w:r>
+      <w:proofErr w:type="spellStart"/>
+      <w:r>
+        <w:t>tuneGrid</w:t>
+      </w:r>
+      <w:proofErr w:type="spellEnd"/>
+      <w:r>
+        <w:t>=</w:t>
+      </w:r>
+      <w:proofErr w:type="spellStart"/>
+      <w:r>
+        <w:t>ridgeGrid</w:t>
+      </w:r>
+      <w:proofErr w:type="spellEnd"/>
+      <w:r>
+        <w:t xml:space="preserve">, </w:t>
+      </w:r>
+      <w:proofErr w:type="spellStart"/>
+      <w:r>
+        <w:t>trControl</w:t>
+      </w:r>
+      <w:proofErr w:type="spellEnd"/>
+      <w:r>
+        <w:t>=ctrl)</w:t>
+      </w:r>
+    </w:p>
+    <w:p>
+      <w:pPr>
+        <w:pStyle w:val="Code"/>
+      </w:pPr>
+      <w:r>
+        <w:t>summary(</w:t>
+      </w:r>
       <w:proofErr w:type="spellStart"/>
       <w:r>
         <w:t>ridgeTune</w:t>
       </w:r>
       <w:proofErr w:type="spellEnd"/>
       <w:r>
-        <w:t xml:space="preserve"> &lt;- </w:t>
-      </w:r>
-      <w:proofErr w:type="gramStart"/>
-      <w:r>
-        <w:t>train(</w:t>
-      </w:r>
-      <w:proofErr w:type="gramEnd"/>
-      <w:r>
-        <w:t xml:space="preserve">PH ~ ., data=imputed, method='ridge', </w:t>
-      </w:r>
-      <w:proofErr w:type="spellStart"/>
-      <w:r>
-        <w:t>preProcess</w:t>
-      </w:r>
-      <w:proofErr w:type="spellEnd"/>
-      <w:r>
-        <w:t>=c('</w:t>
-      </w:r>
-      <w:proofErr w:type="spellStart"/>
-      <w:r>
-        <w:t>BoxCox</w:t>
-      </w:r>
-      <w:proofErr w:type="spellEnd"/>
-      <w:r>
-        <w:t xml:space="preserve">', 'center', 'scale'), </w:t>
-      </w:r>
-      <w:proofErr w:type="spellStart"/>
-      <w:r>
-        <w:t>tuneGrid</w:t>
-      </w:r>
-      <w:proofErr w:type="spellEnd"/>
-      <w:r>
-        <w:t>=</w:t>
-      </w:r>
-      <w:proofErr w:type="spellStart"/>
-      <w:r>
-        <w:t>ridgeGrid</w:t>
-      </w:r>
-      <w:proofErr w:type="spellEnd"/>
-      <w:r>
-        <w:t xml:space="preserve">, </w:t>
-      </w:r>
-      <w:proofErr w:type="spellStart"/>
-      <w:r>
-        <w:t>trControl</w:t>
-      </w:r>
-      <w:proofErr w:type="spellEnd"/>
-      <w:r>
-        <w:t>=ctrl)</w:t>
-      </w:r>
-    </w:p>
-    <w:p>
-      <w:pPr>
-        <w:pStyle w:val="Code"/>
-      </w:pPr>
-      <w:r>
-        <w:t>summary(</w:t>
-      </w:r>
-      <w:proofErr w:type="spellStart"/>
-      <w:r>
-        <w:t>ridgeTune</w:t>
-      </w:r>
-      <w:proofErr w:type="spellEnd"/>
-      <w:r>
         <w:t>)</w:t>
-      </w:r>
-    </w:p>
-    <w:p/>
-    <w:p>
-      <w:pPr>
-        <w:pStyle w:val="Heading3"/>
-      </w:pPr>
-      <w:bookmarkStart w:id="14" w:name="_Toc513921986"/>
-      <w:r>
-        <w:t>Nonlinear Regression Models</w:t>
-      </w:r>
-      <w:bookmarkEnd w:id="14"/>
-    </w:p>
-    <w:p/>
-    <w:p>
-      <w:pPr>
-        <w:pStyle w:val="Heading4"/>
-      </w:pPr>
-      <w:r>
-        <w:t>MARs</w:t>
       </w:r>
     </w:p>
     <w:p/>
     <w:p/>
     <w:p/>
+    <w:p/>
+    <w:p>
+      <w:pPr>
+        <w:pStyle w:val="Heading3"/>
+      </w:pPr>
+      <w:bookmarkStart w:id="13" w:name="_Toc513921986"/>
+      <w:r>
+        <w:lastRenderedPageBreak/>
+        <w:t>Nonlinear Regression Models</w:t>
+      </w:r>
+      <w:bookmarkEnd w:id="13"/>
+    </w:p>
+    <w:p>
+      <w:r>
+        <w:t>We recommend running the next several models using parallel processing</w:t>
+      </w:r>
+      <w:r>
+        <w:t xml:space="preserve">; </w:t>
+      </w:r>
+      <w:r>
+        <w:t>Code to do so in a windows environment is provided.</w:t>
+      </w:r>
+    </w:p>
     <w:p>
       <w:pPr>
         <w:pStyle w:val="Heading4"/>
       </w:pPr>
       <w:r>
-        <w:t>Support Vector Machines</w:t>
-      </w:r>
-    </w:p>
-    <w:p/>
-    <w:p/>
-    <w:p>
-      <w:pPr>
-        <w:pStyle w:val="Heading4"/>
-      </w:pPr>
-      <w:r>
-        <w:t>Neural Network</w:t>
+        <w:t>MARs</w:t>
+      </w:r>
+    </w:p>
+    <w:p>
+      <w:r>
+        <w:t xml:space="preserve">The optimal MARS model </w:t>
+      </w:r>
+      <w:proofErr w:type="spellStart"/>
+      <w:r>
+        <w:t>model</w:t>
+      </w:r>
+      <w:proofErr w:type="spellEnd"/>
+      <w:r>
+        <w:t xml:space="preserve"> shows an RMSE of 0.1</w:t>
+      </w:r>
+      <w:r>
+        <w:t>225</w:t>
+      </w:r>
+      <w:r>
+        <w:t xml:space="preserve"> and R</w:t>
+      </w:r>
+      <w:r>
+        <w:rPr>
+          <w:vertAlign w:val="superscript"/>
+        </w:rPr>
+        <w:t>2</w:t>
+      </w:r>
+      <w:r>
+        <w:t xml:space="preserve"> of 0.</w:t>
+      </w:r>
+      <w:r>
+        <w:t>494</w:t>
+      </w:r>
+      <w:r>
+        <w:t>:</w:t>
+      </w:r>
+    </w:p>
+    <w:p>
+      <w:pPr>
+        <w:pStyle w:val="Code"/>
+      </w:pPr>
+      <w:proofErr w:type="gramStart"/>
+      <w:r>
+        <w:t>library(</w:t>
+      </w:r>
+      <w:proofErr w:type="gramEnd"/>
+      <w:r>
+        <w:t>parallel)</w:t>
+      </w:r>
+    </w:p>
+    <w:p>
+      <w:pPr>
+        <w:pStyle w:val="Code"/>
+      </w:pPr>
+      <w:proofErr w:type="gramStart"/>
+      <w:r>
+        <w:t>library(</w:t>
+      </w:r>
+      <w:proofErr w:type="spellStart"/>
+      <w:proofErr w:type="gramEnd"/>
+      <w:r>
+        <w:t>doParallel</w:t>
+      </w:r>
+      <w:proofErr w:type="spellEnd"/>
+      <w:r>
+        <w:t>)</w:t>
+      </w:r>
+    </w:p>
+    <w:p>
+      <w:pPr>
+        <w:pStyle w:val="Code"/>
+      </w:pPr>
+      <w:proofErr w:type="gramStart"/>
+      <w:r>
+        <w:t>cluster</w:t>
+      </w:r>
+      <w:proofErr w:type="gramEnd"/>
+      <w:r>
+        <w:t xml:space="preserve"> &lt;- </w:t>
+      </w:r>
+      <w:proofErr w:type="spellStart"/>
+      <w:r>
+        <w:t>makeCluster</w:t>
+      </w:r>
+      <w:proofErr w:type="spellEnd"/>
+      <w:r>
+        <w:t>(</w:t>
+      </w:r>
+      <w:proofErr w:type="spellStart"/>
+      <w:r>
+        <w:t>detectCores</w:t>
+      </w:r>
+      <w:proofErr w:type="spellEnd"/>
+      <w:r>
+        <w:t xml:space="preserve">() - 1) </w:t>
+      </w:r>
+    </w:p>
+    <w:p>
+      <w:pPr>
+        <w:pStyle w:val="Code"/>
+      </w:pPr>
+      <w:proofErr w:type="spellStart"/>
+      <w:proofErr w:type="gramStart"/>
+      <w:r>
+        <w:t>registerDoParallel</w:t>
+      </w:r>
+      <w:proofErr w:type="spellEnd"/>
+      <w:r>
+        <w:t>(</w:t>
+      </w:r>
+      <w:proofErr w:type="gramEnd"/>
+      <w:r>
+        <w:t>cluster)</w:t>
+      </w:r>
+    </w:p>
+    <w:p>
+      <w:pPr>
+        <w:pStyle w:val="Code"/>
+      </w:pPr>
+    </w:p>
+    <w:p>
+      <w:pPr>
+        <w:pStyle w:val="Code"/>
+      </w:pPr>
+      <w:proofErr w:type="spellStart"/>
+      <w:proofErr w:type="gramStart"/>
+      <w:r>
+        <w:t>indx</w:t>
+      </w:r>
+      <w:proofErr w:type="spellEnd"/>
+      <w:proofErr w:type="gramEnd"/>
+      <w:r>
+        <w:t xml:space="preserve"> &lt;- </w:t>
+      </w:r>
+      <w:proofErr w:type="spellStart"/>
+      <w:r>
+        <w:t>createFolds</w:t>
+      </w:r>
+      <w:proofErr w:type="spellEnd"/>
+      <w:r>
+        <w:t>(</w:t>
+      </w:r>
+      <w:proofErr w:type="spellStart"/>
+      <w:r>
+        <w:t>trainY$PH</w:t>
+      </w:r>
+      <w:proofErr w:type="spellEnd"/>
+      <w:r>
+        <w:t xml:space="preserve">, </w:t>
+      </w:r>
+      <w:proofErr w:type="spellStart"/>
+      <w:r>
+        <w:t>returnTrain</w:t>
+      </w:r>
+      <w:proofErr w:type="spellEnd"/>
+      <w:r>
+        <w:t xml:space="preserve"> = TRUE)</w:t>
+      </w:r>
+    </w:p>
+    <w:p>
+      <w:pPr>
+        <w:pStyle w:val="Code"/>
+      </w:pPr>
+      <w:proofErr w:type="gramStart"/>
+      <w:r>
+        <w:t>ctrl</w:t>
+      </w:r>
+      <w:proofErr w:type="gramEnd"/>
+      <w:r>
+        <w:t xml:space="preserve"> &lt;- </w:t>
+      </w:r>
+      <w:proofErr w:type="spellStart"/>
+      <w:r>
+        <w:t>trainControl</w:t>
+      </w:r>
+      <w:proofErr w:type="spellEnd"/>
+      <w:r>
+        <w:t xml:space="preserve">(method = "cv", index = </w:t>
+      </w:r>
+      <w:proofErr w:type="spellStart"/>
+      <w:r>
+        <w:t>indx</w:t>
+      </w:r>
+      <w:proofErr w:type="spellEnd"/>
+      <w:r>
+        <w:t>)</w:t>
+      </w:r>
+    </w:p>
+    <w:p>
+      <w:pPr>
+        <w:pStyle w:val="Code"/>
+      </w:pPr>
+    </w:p>
+    <w:p>
+      <w:pPr>
+        <w:pStyle w:val="Code"/>
+      </w:pPr>
+      <w:r>
+        <w:t xml:space="preserve">mars1 &lt;- train(x = </w:t>
+      </w:r>
+      <w:proofErr w:type="spellStart"/>
+      <w:r>
+        <w:t>trainX</w:t>
+      </w:r>
+      <w:proofErr w:type="spellEnd"/>
+      <w:r>
+        <w:t xml:space="preserve">, y = </w:t>
+      </w:r>
+      <w:proofErr w:type="spellStart"/>
+      <w:r>
+        <w:t>trainY$PH</w:t>
+      </w:r>
+      <w:proofErr w:type="spellEnd"/>
+      <w:r>
+        <w:t>,</w:t>
+      </w:r>
+    </w:p>
+    <w:p>
+      <w:pPr>
+        <w:pStyle w:val="Code"/>
+      </w:pPr>
+      <w:r>
+        <w:t xml:space="preserve">                  </w:t>
+      </w:r>
+      <w:proofErr w:type="gramStart"/>
+      <w:r>
+        <w:t>method</w:t>
+      </w:r>
+      <w:proofErr w:type="gramEnd"/>
+      <w:r>
+        <w:t xml:space="preserve"> = "earth",</w:t>
+      </w:r>
+    </w:p>
+    <w:p>
+      <w:pPr>
+        <w:pStyle w:val="Code"/>
+      </w:pPr>
+      <w:r>
+        <w:t xml:space="preserve">                  </w:t>
+      </w:r>
+      <w:proofErr w:type="spellStart"/>
+      <w:proofErr w:type="gramStart"/>
+      <w:r>
+        <w:t>tuneGrid</w:t>
+      </w:r>
+      <w:proofErr w:type="spellEnd"/>
+      <w:proofErr w:type="gramEnd"/>
+      <w:r>
+        <w:t xml:space="preserve"> = </w:t>
+      </w:r>
+      <w:proofErr w:type="spellStart"/>
+      <w:r>
+        <w:t>expand.grid</w:t>
+      </w:r>
+      <w:proofErr w:type="spellEnd"/>
+      <w:r>
+        <w:t xml:space="preserve">(degree = 1:3, </w:t>
+      </w:r>
+    </w:p>
+    <w:p>
+      <w:pPr>
+        <w:pStyle w:val="Code"/>
+        <w:ind w:left="2880" w:firstLine="720"/>
+      </w:pPr>
+      <w:proofErr w:type="spellStart"/>
+      <w:proofErr w:type="gramStart"/>
+      <w:r>
+        <w:t>nprune</w:t>
+      </w:r>
+      <w:proofErr w:type="spellEnd"/>
+      <w:proofErr w:type="gramEnd"/>
+      <w:r>
+        <w:t xml:space="preserve"> = 1:30),</w:t>
+      </w:r>
+    </w:p>
+    <w:p>
+      <w:pPr>
+        <w:pStyle w:val="Code"/>
+      </w:pPr>
+      <w:r>
+        <w:t xml:space="preserve">                  </w:t>
+      </w:r>
+      <w:proofErr w:type="spellStart"/>
+      <w:proofErr w:type="gramStart"/>
+      <w:r>
+        <w:t>trControl</w:t>
+      </w:r>
+      <w:proofErr w:type="spellEnd"/>
+      <w:proofErr w:type="gramEnd"/>
+      <w:r>
+        <w:t xml:space="preserve"> = ctrl)</w:t>
+      </w:r>
+    </w:p>
+    <w:p>
+      <w:pPr>
+        <w:pStyle w:val="Code"/>
+      </w:pPr>
+    </w:p>
+    <w:p>
+      <w:pPr>
+        <w:pStyle w:val="Code"/>
+      </w:pPr>
+      <w:r>
+        <w:br/>
+      </w:r>
+    </w:p>
+    <w:p>
+      <w:pPr>
+        <w:pStyle w:val="Code"/>
+      </w:pPr>
+    </w:p>
+    <w:p>
+      <w:pPr>
+        <w:pStyle w:val="Code"/>
+        <w:ind w:left="0"/>
+      </w:pPr>
+      <w:r>
+        <w:rPr>
+          <w:noProof/>
+        </w:rPr>
+        <w:drawing>
+          <wp:inline distT="0" distB="0" distL="0" distR="0" wp14:anchorId="2574ECA5" wp14:editId="11A72B4B">
+            <wp:extent cx="4619625" cy="3695700"/>
+            <wp:effectExtent l="0" t="0" r="9525" b="0"/>
+            <wp:docPr id="2" name="Picture"/>
+            <wp:cNvGraphicFramePr/>
+            <a:graphic xmlns:a="http://schemas.openxmlformats.org/drawingml/2006/main">
+              <a:graphicData uri="http://schemas.openxmlformats.org/drawingml/2006/picture">
+                <pic:pic xmlns:pic="http://schemas.openxmlformats.org/drawingml/2006/picture">
+                  <pic:nvPicPr>
+                    <pic:cNvPr id="5" name="Picture"/>
+                    <pic:cNvPicPr/>
+                  </pic:nvPicPr>
+                  <pic:blipFill>
+                    <a:blip r:embed="rId11"/>
+                    <a:stretch>
+                      <a:fillRect/>
+                    </a:stretch>
+                  </pic:blipFill>
+                  <pic:spPr bwMode="auto">
+                    <a:xfrm>
+                      <a:off x="0" y="0"/>
+                      <a:ext cx="4619625" cy="3695700"/>
+                    </a:xfrm>
+                    <a:prstGeom prst="rect">
+                      <a:avLst/>
+                    </a:prstGeom>
+                    <a:noFill/>
+                    <a:ln w="9525">
+                      <a:noFill/>
+                      <a:headEnd/>
+                      <a:tailEnd/>
+                    </a:ln>
+                  </pic:spPr>
+                </pic:pic>
+              </a:graphicData>
+            </a:graphic>
+          </wp:inline>
+        </w:drawing>
       </w:r>
     </w:p>
     <w:p/>
@@ -4520,6 +4898,500 @@
     <w:p/>
     <w:p>
       <w:pPr>
+        <w:pStyle w:val="Heading4"/>
+      </w:pPr>
+      <w:r>
+        <w:t>Support Vector Machines</w:t>
+      </w:r>
+    </w:p>
+    <w:p>
+      <w:r>
+        <w:t>T</w:t>
+      </w:r>
+      <w:r>
+        <w:t xml:space="preserve">he optimal </w:t>
+      </w:r>
+      <w:r>
+        <w:t>SVM</w:t>
+      </w:r>
+      <w:r>
+        <w:t xml:space="preserve"> model shows an RMSE of 0.1</w:t>
+      </w:r>
+      <w:r>
+        <w:t xml:space="preserve">146 </w:t>
+      </w:r>
+      <w:r>
+        <w:t>and R</w:t>
+      </w:r>
+      <w:r>
+        <w:rPr>
+          <w:vertAlign w:val="superscript"/>
+        </w:rPr>
+        <w:t>2</w:t>
+      </w:r>
+      <w:r>
+        <w:t xml:space="preserve"> of 0.</w:t>
+      </w:r>
+      <w:r>
+        <w:t>553</w:t>
+      </w:r>
+      <w:r>
+        <w:t>:</w:t>
+      </w:r>
+    </w:p>
+    <w:p>
+      <w:pPr>
+        <w:pStyle w:val="Code"/>
+      </w:pPr>
+      <w:proofErr w:type="spellStart"/>
+      <w:proofErr w:type="gramStart"/>
+      <w:r>
+        <w:t>set.seed</w:t>
+      </w:r>
+      <w:proofErr w:type="spellEnd"/>
+      <w:r>
+        <w:t>(</w:t>
+      </w:r>
+      <w:proofErr w:type="gramEnd"/>
+      <w:r>
+        <w:t>123)</w:t>
+      </w:r>
+    </w:p>
+    <w:p>
+      <w:pPr>
+        <w:pStyle w:val="Code"/>
+      </w:pPr>
+      <w:proofErr w:type="spellStart"/>
+      <w:proofErr w:type="gramStart"/>
+      <w:r>
+        <w:t>svmPTune</w:t>
+      </w:r>
+      <w:proofErr w:type="spellEnd"/>
+      <w:proofErr w:type="gramEnd"/>
+      <w:r>
+        <w:t xml:space="preserve"> &lt;- train(x = </w:t>
+      </w:r>
+      <w:proofErr w:type="spellStart"/>
+      <w:r>
+        <w:t>trainX</w:t>
+      </w:r>
+      <w:proofErr w:type="spellEnd"/>
+      <w:r>
+        <w:t xml:space="preserve">, y = </w:t>
+      </w:r>
+      <w:proofErr w:type="spellStart"/>
+      <w:r>
+        <w:t>trainY$PH</w:t>
+      </w:r>
+      <w:proofErr w:type="spellEnd"/>
+      <w:r>
+        <w:t>,</w:t>
+      </w:r>
+    </w:p>
+    <w:p>
+      <w:pPr>
+        <w:pStyle w:val="Code"/>
+      </w:pPr>
+      <w:r>
+        <w:t xml:space="preserve">                  </w:t>
+      </w:r>
+      <w:proofErr w:type="gramStart"/>
+      <w:r>
+        <w:t>method</w:t>
+      </w:r>
+      <w:proofErr w:type="gramEnd"/>
+      <w:r>
+        <w:t xml:space="preserve"> = "</w:t>
+      </w:r>
+      <w:proofErr w:type="spellStart"/>
+      <w:r>
+        <w:t>svmRadial</w:t>
+      </w:r>
+      <w:proofErr w:type="spellEnd"/>
+      <w:r>
+        <w:t>",</w:t>
+      </w:r>
+    </w:p>
+    <w:p>
+      <w:pPr>
+        <w:pStyle w:val="Code"/>
+      </w:pPr>
+      <w:r>
+        <w:t xml:space="preserve">                  </w:t>
+      </w:r>
+      <w:proofErr w:type="spellStart"/>
+      <w:proofErr w:type="gramStart"/>
+      <w:r>
+        <w:t>preProc</w:t>
+      </w:r>
+      <w:proofErr w:type="spellEnd"/>
+      <w:proofErr w:type="gramEnd"/>
+      <w:r>
+        <w:t xml:space="preserve"> = c("center", "scale"),</w:t>
+      </w:r>
+    </w:p>
+    <w:p>
+      <w:pPr>
+        <w:pStyle w:val="Code"/>
+      </w:pPr>
+      <w:r>
+        <w:t xml:space="preserve">                  </w:t>
+      </w:r>
+      <w:proofErr w:type="spellStart"/>
+      <w:proofErr w:type="gramStart"/>
+      <w:r>
+        <w:t>tuneLength</w:t>
+      </w:r>
+      <w:proofErr w:type="spellEnd"/>
+      <w:proofErr w:type="gramEnd"/>
+      <w:r>
+        <w:t xml:space="preserve"> = 14,</w:t>
+      </w:r>
+    </w:p>
+    <w:p>
+      <w:pPr>
+        <w:pStyle w:val="Code"/>
+      </w:pPr>
+      <w:r>
+        <w:t xml:space="preserve">                  </w:t>
+      </w:r>
+      <w:proofErr w:type="spellStart"/>
+      <w:proofErr w:type="gramStart"/>
+      <w:r>
+        <w:t>trControl</w:t>
+      </w:r>
+      <w:proofErr w:type="spellEnd"/>
+      <w:proofErr w:type="gramEnd"/>
+      <w:r>
+        <w:t xml:space="preserve"> = </w:t>
+      </w:r>
+      <w:proofErr w:type="spellStart"/>
+      <w:r>
+        <w:t>trainControl</w:t>
+      </w:r>
+      <w:proofErr w:type="spellEnd"/>
+      <w:r>
+        <w:t>(method = 'cv'))</w:t>
+      </w:r>
+    </w:p>
+    <w:p>
+      <w:pPr>
+        <w:pStyle w:val="Code"/>
+      </w:pPr>
+    </w:p>
+    <w:p>
+      <w:pPr>
+        <w:pStyle w:val="Code"/>
+      </w:pPr>
+    </w:p>
+    <w:p>
+      <w:pPr>
+        <w:pStyle w:val="Code"/>
+        <w:ind w:left="0"/>
+      </w:pPr>
+      <w:r>
+        <w:rPr>
+          <w:noProof/>
+        </w:rPr>
+        <w:drawing>
+          <wp:inline distT="0" distB="0" distL="0" distR="0" wp14:anchorId="7006F977" wp14:editId="569D4CAE">
+            <wp:extent cx="4619625" cy="3695700"/>
+            <wp:effectExtent l="0" t="0" r="9525" b="0"/>
+            <wp:docPr id="6" name="Picture"/>
+            <wp:cNvGraphicFramePr/>
+            <a:graphic xmlns:a="http://schemas.openxmlformats.org/drawingml/2006/main">
+              <a:graphicData uri="http://schemas.openxmlformats.org/drawingml/2006/picture">
+                <pic:pic xmlns:pic="http://schemas.openxmlformats.org/drawingml/2006/picture">
+                  <pic:nvPicPr>
+                    <pic:cNvPr id="6" name="Picture"/>
+                    <pic:cNvPicPr/>
+                  </pic:nvPicPr>
+                  <pic:blipFill>
+                    <a:blip r:embed="rId12"/>
+                    <a:stretch>
+                      <a:fillRect/>
+                    </a:stretch>
+                  </pic:blipFill>
+                  <pic:spPr bwMode="auto">
+                    <a:xfrm>
+                      <a:off x="0" y="0"/>
+                      <a:ext cx="4619625" cy="3695700"/>
+                    </a:xfrm>
+                    <a:prstGeom prst="rect">
+                      <a:avLst/>
+                    </a:prstGeom>
+                    <a:noFill/>
+                    <a:ln w="9525">
+                      <a:noFill/>
+                      <a:headEnd/>
+                      <a:tailEnd/>
+                    </a:ln>
+                  </pic:spPr>
+                </pic:pic>
+              </a:graphicData>
+            </a:graphic>
+          </wp:inline>
+        </w:drawing>
+      </w:r>
+    </w:p>
+    <w:p>
+      <w:pPr>
+        <w:pStyle w:val="Code"/>
+      </w:pPr>
+    </w:p>
+    <w:p>
+      <w:pPr>
+        <w:pStyle w:val="Heading4"/>
+      </w:pPr>
+      <w:r>
+        <w:t>Neural Network</w:t>
+      </w:r>
+    </w:p>
+    <w:p>
+      <w:r>
+        <w:t xml:space="preserve">The optimal </w:t>
+      </w:r>
+      <w:r>
+        <w:t>Neural Network</w:t>
+      </w:r>
+      <w:r>
+        <w:t xml:space="preserve"> model </w:t>
+      </w:r>
+      <w:r>
+        <w:t>shows an RMSE of 0.1124</w:t>
+      </w:r>
+      <w:r>
+        <w:t xml:space="preserve"> and R</w:t>
+      </w:r>
+      <w:r>
+        <w:rPr>
+          <w:vertAlign w:val="superscript"/>
+        </w:rPr>
+        <w:t>2</w:t>
+      </w:r>
+      <w:r>
+        <w:t xml:space="preserve"> of 0.</w:t>
+      </w:r>
+      <w:r>
+        <w:t>567</w:t>
+      </w:r>
+      <w:r>
+        <w:t>:</w:t>
+      </w:r>
+    </w:p>
+    <w:p>
+      <w:pPr>
+        <w:pStyle w:val="Code"/>
+      </w:pPr>
+    </w:p>
+    <w:p>
+      <w:pPr>
+        <w:pStyle w:val="Code"/>
+      </w:pPr>
+      <w:proofErr w:type="spellStart"/>
+      <w:proofErr w:type="gramStart"/>
+      <w:r>
+        <w:t>set.seed</w:t>
+      </w:r>
+      <w:proofErr w:type="spellEnd"/>
+      <w:r>
+        <w:t>(</w:t>
+      </w:r>
+      <w:proofErr w:type="gramEnd"/>
+      <w:r>
+        <w:t>100)</w:t>
+      </w:r>
+    </w:p>
+    <w:p>
+      <w:pPr>
+        <w:pStyle w:val="Code"/>
+      </w:pPr>
+      <w:proofErr w:type="spellStart"/>
+      <w:proofErr w:type="gramStart"/>
+      <w:r>
+        <w:t>nnetTune</w:t>
+      </w:r>
+      <w:proofErr w:type="spellEnd"/>
+      <w:proofErr w:type="gramEnd"/>
+      <w:r>
+        <w:t xml:space="preserve"> &lt;- train(x = </w:t>
+      </w:r>
+      <w:proofErr w:type="spellStart"/>
+      <w:r>
+        <w:t>trainX</w:t>
+      </w:r>
+      <w:proofErr w:type="spellEnd"/>
+      <w:r>
+        <w:t xml:space="preserve">, y = </w:t>
+      </w:r>
+      <w:proofErr w:type="spellStart"/>
+      <w:r>
+        <w:t>trainY$PH</w:t>
+      </w:r>
+      <w:proofErr w:type="spellEnd"/>
+      <w:r>
+        <w:t>,</w:t>
+      </w:r>
+    </w:p>
+    <w:p>
+      <w:pPr>
+        <w:pStyle w:val="Code"/>
+      </w:pPr>
+      <w:r>
+        <w:t xml:space="preserve">                  </w:t>
+      </w:r>
+      <w:proofErr w:type="gramStart"/>
+      <w:r>
+        <w:t>method</w:t>
+      </w:r>
+      <w:proofErr w:type="gramEnd"/>
+      <w:r>
+        <w:t xml:space="preserve"> = "</w:t>
+      </w:r>
+      <w:proofErr w:type="spellStart"/>
+      <w:r>
+        <w:t>avNNet</w:t>
+      </w:r>
+      <w:proofErr w:type="spellEnd"/>
+      <w:r>
+        <w:t>",</w:t>
+      </w:r>
+    </w:p>
+    <w:p>
+      <w:pPr>
+        <w:pStyle w:val="Code"/>
+      </w:pPr>
+      <w:r>
+        <w:t xml:space="preserve">                  </w:t>
+      </w:r>
+      <w:proofErr w:type="spellStart"/>
+      <w:proofErr w:type="gramStart"/>
+      <w:r>
+        <w:t>tuneGrid</w:t>
+      </w:r>
+      <w:proofErr w:type="spellEnd"/>
+      <w:proofErr w:type="gramEnd"/>
+      <w:r>
+        <w:t xml:space="preserve"> = </w:t>
+      </w:r>
+      <w:proofErr w:type="spellStart"/>
+      <w:r>
+        <w:t>nnetGrid</w:t>
+      </w:r>
+      <w:proofErr w:type="spellEnd"/>
+      <w:r>
+        <w:t>,</w:t>
+      </w:r>
+    </w:p>
+    <w:p>
+      <w:pPr>
+        <w:pStyle w:val="Code"/>
+      </w:pPr>
+      <w:r>
+        <w:t xml:space="preserve">                  </w:t>
+      </w:r>
+      <w:proofErr w:type="spellStart"/>
+      <w:proofErr w:type="gramStart"/>
+      <w:r>
+        <w:t>trControl</w:t>
+      </w:r>
+      <w:proofErr w:type="spellEnd"/>
+      <w:proofErr w:type="gramEnd"/>
+      <w:r>
+        <w:t xml:space="preserve"> = ctrl,</w:t>
+      </w:r>
+    </w:p>
+    <w:p>
+      <w:pPr>
+        <w:pStyle w:val="Code"/>
+      </w:pPr>
+      <w:r>
+        <w:t xml:space="preserve">                  </w:t>
+      </w:r>
+      <w:proofErr w:type="spellStart"/>
+      <w:proofErr w:type="gramStart"/>
+      <w:r>
+        <w:t>preProc</w:t>
+      </w:r>
+      <w:proofErr w:type="spellEnd"/>
+      <w:proofErr w:type="gramEnd"/>
+      <w:r>
+        <w:t xml:space="preserve"> = c("center", "scale"),</w:t>
+      </w:r>
+    </w:p>
+    <w:p>
+      <w:pPr>
+        <w:pStyle w:val="Code"/>
+      </w:pPr>
+      <w:r>
+        <w:t xml:space="preserve">                  </w:t>
+      </w:r>
+      <w:proofErr w:type="spellStart"/>
+      <w:proofErr w:type="gramStart"/>
+      <w:r>
+        <w:t>linout</w:t>
+      </w:r>
+      <w:proofErr w:type="spellEnd"/>
+      <w:proofErr w:type="gramEnd"/>
+      <w:r>
+        <w:t xml:space="preserve"> = TRUE,</w:t>
+      </w:r>
+    </w:p>
+    <w:p>
+      <w:pPr>
+        <w:pStyle w:val="Code"/>
+      </w:pPr>
+      <w:r>
+        <w:t xml:space="preserve">                  </w:t>
+      </w:r>
+      <w:proofErr w:type="gramStart"/>
+      <w:r>
+        <w:t>trace</w:t>
+      </w:r>
+      <w:proofErr w:type="gramEnd"/>
+      <w:r>
+        <w:t xml:space="preserve"> = FALSE,</w:t>
+      </w:r>
+    </w:p>
+    <w:p>
+      <w:pPr>
+        <w:pStyle w:val="Code"/>
+      </w:pPr>
+      <w:r>
+        <w:t xml:space="preserve">                  </w:t>
+      </w:r>
+      <w:proofErr w:type="spellStart"/>
+      <w:proofErr w:type="gramStart"/>
+      <w:r>
+        <w:t>maxit</w:t>
+      </w:r>
+      <w:proofErr w:type="spellEnd"/>
+      <w:proofErr w:type="gramEnd"/>
+      <w:r>
+        <w:t xml:space="preserve"> = 100, </w:t>
+      </w:r>
+    </w:p>
+    <w:p>
+      <w:pPr>
+        <w:pStyle w:val="Code"/>
+      </w:pPr>
+      <w:r>
+        <w:t xml:space="preserve">                  </w:t>
+      </w:r>
+      <w:proofErr w:type="spellStart"/>
+      <w:r>
+        <w:t>allowParallel</w:t>
+      </w:r>
+      <w:proofErr w:type="spellEnd"/>
+      <w:r>
+        <w:t xml:space="preserve"> = TRUE)</w:t>
+      </w:r>
+      <w:bookmarkStart w:id="14" w:name="_GoBack"/>
+      <w:bookmarkEnd w:id="14"/>
+    </w:p>
+    <w:p/>
+    <w:p>
+      <w:pPr>
         <w:pStyle w:val="Heading3"/>
       </w:pPr>
       <w:bookmarkStart w:id="15" w:name="_Toc513921987"/>
@@ -4608,15 +5480,7 @@
     </w:p>
     <w:p>
       <w:r>
-        <w:t xml:space="preserve">This is role playing.  I am your new boss.  I </w:t>
-      </w:r>
-      <w:proofErr w:type="gramStart"/>
-      <w:r>
-        <w:t>am in charge of</w:t>
-      </w:r>
-      <w:proofErr w:type="gramEnd"/>
-      <w:r>
-        <w:t xml:space="preserve"> production at ABC Beverage and you are a data scientist reporting to me.  My leadership has told me that new regulations are requiring us to understand our manufacturing process, the predictive factors and be able to report to them our predictive model of PH.</w:t>
+        <w:t>This is role playing.  I am your new boss.  I am in charge of production at ABC Beverage and you are a data scientist reporting to me.  My leadership has told me that new regulations are requiring us to understand our manufacturing process, the predictive factors and be able to report to them our predictive model of PH.</w:t>
       </w:r>
     </w:p>
     <w:p>
@@ -4626,15 +5490,7 @@
     </w:p>
     <w:p>
       <w:r>
-        <w:t xml:space="preserve">I also rely on a colleague for advice.  She is very data savvy and can provide info on good code form to me, and just make me feel better about a technical solution.  Please provide all your code and technical dialogue so she can review it.  She should be able to quickly cut and paste into R studio.  </w:t>
-      </w:r>
-      <w:proofErr w:type="gramStart"/>
-      <w:r>
-        <w:t>NOTE,</w:t>
-      </w:r>
-      <w:proofErr w:type="gramEnd"/>
-      <w:r>
-        <w:t xml:space="preserve"> include R library calls in your code.</w:t>
+        <w:t>I also rely on a colleague for advice.  She is very data savvy and can provide info on good code form to me, and just make me feel better about a technical solution.  Please provide all your code and technical dialogue so she can review it.  She should be able to quickly cut and paste into R studio.  NOTE, include R library calls in your code.</w:t>
       </w:r>
     </w:p>
     <w:p>
@@ -4656,7 +5512,7 @@
 </file>
 
 <file path=word/numbering.xml><?xml version="1.0" encoding="utf-8"?>
-<w:numbering xmlns:wpc="http://schemas.microsoft.com/office/word/2010/wordprocessingCanvas" xmlns:cx="http://schemas.microsoft.com/office/drawing/2014/chartex" xmlns:cx1="http://schemas.microsoft.com/office/drawing/2015/9/8/chartex" xmlns:cx2="http://schemas.microsoft.com/office/drawing/2015/10/21/chartex" xmlns:cx3="http://schemas.microsoft.com/office/drawing/2016/5/9/chartex" xmlns:cx4="http://schemas.microsoft.com/office/drawing/2016/5/10/chartex" xmlns:cx5="http://schemas.microsoft.com/office/drawing/2016/5/11/chartex" xmlns:cx6="http://schemas.microsoft.com/office/drawing/2016/5/12/chartex" xmlns:cx7="http://schemas.microsoft.com/office/drawing/2016/5/13/chartex" xmlns:cx8="http://schemas.microsoft.com/office/drawing/2016/5/14/chartex" xmlns:mc="http://schemas.openxmlformats.org/markup-compatibility/2006" xmlns:aink="http://schemas.microsoft.com/office/drawing/2016/ink" xmlns:am3d="http://schemas.microsoft.com/office/drawing/2017/model3d" xmlns:o="urn:schemas-microsoft-com:office:office" xmlns:r="http://schemas.openxmlformats.org/officeDocument/2006/relationships" xmlns:m="http://schemas.openxmlformats.org/officeDocument/2006/math" xmlns:v="urn:schemas-microsoft-com:vml" xmlns:wp14="http://schemas.microsoft.com/office/word/2010/wordprocessingDrawing" xmlns:wp="http://schemas.openxmlformats.org/drawingml/2006/wordprocessingDrawing" xmlns:w10="urn:schemas-microsoft-com:office:word" xmlns:w="http://schemas.openxmlformats.org/wordprocessingml/2006/main" xmlns:w14="http://schemas.microsoft.com/office/word/2010/wordml" xmlns:w15="http://schemas.microsoft.com/office/word/2012/wordml" xmlns:w16cid="http://schemas.microsoft.com/office/word/2016/wordml/cid" xmlns:w16se="http://schemas.microsoft.com/office/word/2015/wordml/symex" xmlns:wpg="http://schemas.microsoft.com/office/word/2010/wordprocessingGroup" xmlns:wpi="http://schemas.microsoft.com/office/word/2010/wordprocessingInk" xmlns:wne="http://schemas.microsoft.com/office/word/2006/wordml" xmlns:wps="http://schemas.microsoft.com/office/word/2010/wordprocessingShape" mc:Ignorable="w14 w15 w16se w16cid wp14">
+<w:numbering xmlns:wpc="http://schemas.microsoft.com/office/word/2010/wordprocessingCanvas" xmlns:mc="http://schemas.openxmlformats.org/markup-compatibility/2006" xmlns:o="urn:schemas-microsoft-com:office:office" xmlns:r="http://schemas.openxmlformats.org/officeDocument/2006/relationships" xmlns:m="http://schemas.openxmlformats.org/officeDocument/2006/math" xmlns:v="urn:schemas-microsoft-com:vml" xmlns:wp14="http://schemas.microsoft.com/office/word/2010/wordprocessingDrawing" xmlns:wp="http://schemas.openxmlformats.org/drawingml/2006/wordprocessingDrawing" xmlns:w10="urn:schemas-microsoft-com:office:word" xmlns:w="http://schemas.openxmlformats.org/wordprocessingml/2006/main" xmlns:w14="http://schemas.microsoft.com/office/word/2010/wordml" xmlns:w15="http://schemas.microsoft.com/office/word/2012/wordml" xmlns:wpg="http://schemas.microsoft.com/office/word/2010/wordprocessingGroup" xmlns:wpi="http://schemas.microsoft.com/office/word/2010/wordprocessingInk" xmlns:wne="http://schemas.microsoft.com/office/word/2006/wordml" xmlns:wps="http://schemas.microsoft.com/office/word/2010/wordprocessingShape" mc:Ignorable="w14 w15 wp14">
   <w:abstractNum w:abstractNumId="0" w15:restartNumberingAfterBreak="0">
     <w:nsid w:val="172D52CF"/>
     <w:multiLevelType w:val="hybridMultilevel"/>
@@ -5124,7 +5980,7 @@
 </file>
 
 <file path=word/styles.xml><?xml version="1.0" encoding="utf-8"?>
-<w:styles xmlns:mc="http://schemas.openxmlformats.org/markup-compatibility/2006" xmlns:r="http://schemas.openxmlformats.org/officeDocument/2006/relationships" xmlns:w="http://schemas.openxmlformats.org/wordprocessingml/2006/main" xmlns:w14="http://schemas.microsoft.com/office/word/2010/wordml" xmlns:w15="http://schemas.microsoft.com/office/word/2012/wordml" xmlns:w16cid="http://schemas.microsoft.com/office/word/2016/wordml/cid" xmlns:w16se="http://schemas.microsoft.com/office/word/2015/wordml/symex" mc:Ignorable="w14 w15 w16se w16cid">
+<w:styles xmlns:mc="http://schemas.openxmlformats.org/markup-compatibility/2006" xmlns:r="http://schemas.openxmlformats.org/officeDocument/2006/relationships" xmlns:w="http://schemas.openxmlformats.org/wordprocessingml/2006/main" xmlns:w14="http://schemas.microsoft.com/office/word/2010/wordml" xmlns:w15="http://schemas.microsoft.com/office/word/2012/wordml" mc:Ignorable="w14 w15">
   <w:docDefaults>
     <w:rPrDefault>
       <w:rPr>
@@ -5140,7 +5996,7 @@
       </w:pPr>
     </w:pPrDefault>
   </w:docDefaults>
-  <w:latentStyles w:defLockedState="0" w:defUIPriority="99" w:defSemiHidden="0" w:defUnhideWhenUsed="0" w:defQFormat="0" w:count="375">
+  <w:latentStyles w:defLockedState="0" w:defUIPriority="99" w:defSemiHidden="0" w:defUnhideWhenUsed="0" w:defQFormat="0" w:count="371">
     <w:lsdException w:name="Normal" w:uiPriority="0" w:qFormat="1"/>
     <w:lsdException w:name="heading 1" w:uiPriority="9" w:qFormat="1"/>
     <w:lsdException w:name="heading 2" w:semiHidden="1" w:uiPriority="9" w:unhideWhenUsed="1" w:qFormat="1"/>
@@ -5512,10 +6368,6 @@
     <w:lsdException w:name="List Table 5 Dark Accent 6" w:uiPriority="50"/>
     <w:lsdException w:name="List Table 6 Colorful Accent 6" w:uiPriority="51"/>
     <w:lsdException w:name="List Table 7 Colorful Accent 6" w:uiPriority="52"/>
-    <w:lsdException w:name="Mention" w:semiHidden="1" w:unhideWhenUsed="1"/>
-    <w:lsdException w:name="Smart Hyperlink" w:semiHidden="1" w:unhideWhenUsed="1"/>
-    <w:lsdException w:name="Hashtag" w:semiHidden="1" w:unhideWhenUsed="1"/>
-    <w:lsdException w:name="Unresolved Mention" w:semiHidden="1" w:unhideWhenUsed="1"/>
   </w:latentStyles>
   <w:style w:type="paragraph" w:default="1" w:styleId="Normal">
     <w:name w:val="Normal"/>
@@ -5805,6 +6657,75 @@
     <w:rPr>
       <w:color w:val="0563C1" w:themeColor="hyperlink"/>
       <w:u w:val="single"/>
+    </w:rPr>
+  </w:style>
+  <w:style w:type="character" w:customStyle="1" w:styleId="KeywordTok">
+    <w:name w:val="KeywordTok"/>
+    <w:basedOn w:val="DefaultParagraphFont"/>
+    <w:rsid w:val="00A07BE7"/>
+    <w:rPr>
+      <w:rFonts w:ascii="Consolas" w:hAnsi="Consolas" w:hint="default"/>
+      <w:b/>
+      <w:bCs w:val="0"/>
+      <w:color w:val="204A87"/>
+      <w:sz w:val="22"/>
+      <w:shd w:val="clear" w:color="auto" w:fill="F8F8F8"/>
+    </w:rPr>
+  </w:style>
+  <w:style w:type="character" w:customStyle="1" w:styleId="NormalTok">
+    <w:name w:val="NormalTok"/>
+    <w:basedOn w:val="DefaultParagraphFont"/>
+    <w:rsid w:val="00A07BE7"/>
+    <w:rPr>
+      <w:rFonts w:ascii="Consolas" w:hAnsi="Consolas" w:hint="default"/>
+      <w:sz w:val="22"/>
+      <w:shd w:val="clear" w:color="auto" w:fill="F8F8F8"/>
+    </w:rPr>
+  </w:style>
+  <w:style w:type="character" w:customStyle="1" w:styleId="DataTypeTok">
+    <w:name w:val="DataTypeTok"/>
+    <w:basedOn w:val="DefaultParagraphFont"/>
+    <w:rsid w:val="00A07BE7"/>
+    <w:rPr>
+      <w:rFonts w:ascii="Consolas" w:hAnsi="Consolas" w:hint="default"/>
+      <w:color w:val="204A87"/>
+      <w:sz w:val="22"/>
+      <w:shd w:val="clear" w:color="auto" w:fill="F8F8F8"/>
+    </w:rPr>
+  </w:style>
+  <w:style w:type="character" w:customStyle="1" w:styleId="DecValTok">
+    <w:name w:val="DecValTok"/>
+    <w:basedOn w:val="DefaultParagraphFont"/>
+    <w:rsid w:val="00A07BE7"/>
+    <w:rPr>
+      <w:rFonts w:ascii="Consolas" w:hAnsi="Consolas" w:hint="default"/>
+      <w:color w:val="0000CF"/>
+      <w:sz w:val="22"/>
+      <w:shd w:val="clear" w:color="auto" w:fill="F8F8F8"/>
+    </w:rPr>
+  </w:style>
+  <w:style w:type="character" w:customStyle="1" w:styleId="StringTok">
+    <w:name w:val="StringTok"/>
+    <w:basedOn w:val="DefaultParagraphFont"/>
+    <w:rsid w:val="00A07BE7"/>
+    <w:rPr>
+      <w:rFonts w:ascii="Consolas" w:hAnsi="Consolas" w:hint="default"/>
+      <w:color w:val="4E9A06"/>
+      <w:sz w:val="22"/>
+      <w:shd w:val="clear" w:color="auto" w:fill="F8F8F8"/>
+    </w:rPr>
+  </w:style>
+  <w:style w:type="character" w:customStyle="1" w:styleId="OperatorTok">
+    <w:name w:val="OperatorTok"/>
+    <w:basedOn w:val="DefaultParagraphFont"/>
+    <w:rsid w:val="00A07BE7"/>
+    <w:rPr>
+      <w:rFonts w:ascii="Consolas" w:hAnsi="Consolas" w:hint="default"/>
+      <w:b/>
+      <w:bCs w:val="0"/>
+      <w:color w:val="CE5C00"/>
+      <w:sz w:val="22"/>
+      <w:shd w:val="clear" w:color="auto" w:fill="F8F8F8"/>
     </w:rPr>
   </w:style>
 </w:styles>
@@ -6129,7 +7050,7 @@
 </file>
 
 <file path=customXml/itemProps2.xml><?xml version="1.0" encoding="utf-8"?>
-<ds:datastoreItem xmlns:ds="http://schemas.openxmlformats.org/officeDocument/2006/customXml" ds:itemID="{DF8CC5FC-541A-43AE-BA22-33EBAFD2F138}">
+<ds:datastoreItem xmlns:ds="http://schemas.openxmlformats.org/officeDocument/2006/customXml" ds:itemID="{4D917683-28AD-4B74-ABE0-41C4C3C8022E}">
   <ds:schemaRefs>
     <ds:schemaRef ds:uri="http://schemas.openxmlformats.org/officeDocument/2006/bibliography"/>
   </ds:schemaRefs>

</xml_diff>

<commit_message>
Added Bin's models to word new v3 rmd
</commit_message>
<xml_diff>
--- a/Group2_Project2_Spring624.docx
+++ b/Group2_Project2_Spring624.docx
@@ -4134,15 +4134,30 @@
       <w:proofErr w:type="spellStart"/>
       <w:proofErr w:type="gramStart"/>
       <w:r>
+        <w:t>set.seed</w:t>
+      </w:r>
+      <w:proofErr w:type="spellEnd"/>
+      <w:r>
+        <w:t>(</w:t>
+      </w:r>
+      <w:proofErr w:type="gramEnd"/>
+      <w:r>
+        <w:t>123)</w:t>
+      </w:r>
+    </w:p>
+    <w:p>
+      <w:pPr>
+        <w:pStyle w:val="Code"/>
+      </w:pPr>
+      <w:proofErr w:type="spellStart"/>
+      <w:proofErr w:type="gramStart"/>
+      <w:r>
         <w:t>lmTune</w:t>
       </w:r>
       <w:proofErr w:type="spellEnd"/>
       <w:proofErr w:type="gramEnd"/>
       <w:r>
-        <w:t xml:space="preserve"> &lt;- </w:t>
-      </w:r>
-      <w:r>
-        <w:t>train(PH ~ ., data=</w:t>
+        <w:t xml:space="preserve"> &lt;- train(PH ~ ., data=</w:t>
       </w:r>
       <w:proofErr w:type="spellStart"/>
       <w:r>
@@ -4168,6 +4183,204 @@
       <w:r>
         <w:t>', 'center', 'scale'))</w:t>
       </w:r>
+    </w:p>
+    <w:p>
+      <w:pPr>
+        <w:pStyle w:val="Code"/>
+      </w:pPr>
+    </w:p>
+    <w:p>
+      <w:pPr>
+        <w:pStyle w:val="Code"/>
+      </w:pPr>
+    </w:p>
+    <w:p>
+      <w:pPr>
+        <w:pStyle w:val="Code"/>
+      </w:pPr>
+      <w:proofErr w:type="gramStart"/>
+      <w:r>
+        <w:t>RMSE(</w:t>
+      </w:r>
+      <w:proofErr w:type="spellStart"/>
+      <w:proofErr w:type="gramEnd"/>
+      <w:r>
+        <w:t>pred</w:t>
+      </w:r>
+      <w:proofErr w:type="spellEnd"/>
+      <w:r>
+        <w:t xml:space="preserve"> = </w:t>
+      </w:r>
+      <w:proofErr w:type="spellStart"/>
+      <w:r>
+        <w:t>lmTune$finalModel$fitted.values</w:t>
+      </w:r>
+      <w:proofErr w:type="spellEnd"/>
+      <w:r>
+        <w:t xml:space="preserve">, </w:t>
+      </w:r>
+      <w:proofErr w:type="spellStart"/>
+      <w:r>
+        <w:t>obs</w:t>
+      </w:r>
+      <w:proofErr w:type="spellEnd"/>
+      <w:r>
+        <w:t xml:space="preserve"> = </w:t>
+      </w:r>
+      <w:proofErr w:type="spellStart"/>
+      <w:r>
+        <w:t>train_set$PH</w:t>
+      </w:r>
+      <w:proofErr w:type="spellEnd"/>
+      <w:r>
+        <w:t>)</w:t>
+      </w:r>
+    </w:p>
+    <w:p>
+      <w:pPr>
+        <w:pStyle w:val="Code"/>
+      </w:pPr>
+      <w:proofErr w:type="gramStart"/>
+      <w:r>
+        <w:t>R2(</w:t>
+      </w:r>
+      <w:proofErr w:type="spellStart"/>
+      <w:proofErr w:type="gramEnd"/>
+      <w:r>
+        <w:t>pred</w:t>
+      </w:r>
+      <w:proofErr w:type="spellEnd"/>
+      <w:r>
+        <w:t xml:space="preserve"> = </w:t>
+      </w:r>
+      <w:proofErr w:type="spellStart"/>
+      <w:r>
+        <w:t>lmTune$finalModel$fitted.values</w:t>
+      </w:r>
+      <w:proofErr w:type="spellEnd"/>
+      <w:r>
+        <w:t xml:space="preserve">, </w:t>
+      </w:r>
+      <w:proofErr w:type="spellStart"/>
+      <w:r>
+        <w:t>obs</w:t>
+      </w:r>
+      <w:proofErr w:type="spellEnd"/>
+      <w:r>
+        <w:t xml:space="preserve"> = </w:t>
+      </w:r>
+      <w:proofErr w:type="spellStart"/>
+      <w:r>
+        <w:t>train_set$PH</w:t>
+      </w:r>
+      <w:proofErr w:type="spellEnd"/>
+      <w:r>
+        <w:t>)</w:t>
+      </w:r>
+    </w:p>
+    <w:p>
+      <w:pPr>
+        <w:pStyle w:val="Code"/>
+      </w:pPr>
+    </w:p>
+    <w:p>
+      <w:pPr>
+        <w:pStyle w:val="Code"/>
+      </w:pPr>
+      <w:r>
+        <w:t>#Ordinary Linear Regression against holdout validation set</w:t>
+      </w:r>
+    </w:p>
+    <w:p>
+      <w:pPr>
+        <w:pStyle w:val="Code"/>
+      </w:pPr>
+      <w:proofErr w:type="spellStart"/>
+      <w:proofErr w:type="gramStart"/>
+      <w:r>
+        <w:t>linP</w:t>
+      </w:r>
+      <w:proofErr w:type="spellEnd"/>
+      <w:proofErr w:type="gramEnd"/>
+      <w:r>
+        <w:t xml:space="preserve"> &lt;- predict(</w:t>
+      </w:r>
+      <w:proofErr w:type="spellStart"/>
+      <w:r>
+        <w:t>lmTune</w:t>
+      </w:r>
+      <w:proofErr w:type="spellEnd"/>
+      <w:r>
+        <w:t xml:space="preserve">, </w:t>
+      </w:r>
+      <w:proofErr w:type="spellStart"/>
+      <w:r>
+        <w:t>newdata</w:t>
+      </w:r>
+      <w:proofErr w:type="spellEnd"/>
+      <w:r>
+        <w:t xml:space="preserve"> = </w:t>
+      </w:r>
+      <w:proofErr w:type="spellStart"/>
+      <w:r>
+        <w:t>validX</w:t>
+      </w:r>
+      <w:proofErr w:type="spellEnd"/>
+      <w:r>
+        <w:t>)</w:t>
+      </w:r>
+    </w:p>
+    <w:p>
+      <w:pPr>
+        <w:pStyle w:val="Code"/>
+      </w:pPr>
+      <w:proofErr w:type="spellStart"/>
+      <w:proofErr w:type="gramStart"/>
+      <w:r>
+        <w:t>postResample</w:t>
+      </w:r>
+      <w:proofErr w:type="spellEnd"/>
+      <w:r>
+        <w:t>(</w:t>
+      </w:r>
+      <w:proofErr w:type="spellStart"/>
+      <w:proofErr w:type="gramEnd"/>
+      <w:r>
+        <w:t>pred</w:t>
+      </w:r>
+      <w:proofErr w:type="spellEnd"/>
+      <w:r>
+        <w:t xml:space="preserve"> = </w:t>
+      </w:r>
+      <w:proofErr w:type="spellStart"/>
+      <w:r>
+        <w:t>linP</w:t>
+      </w:r>
+      <w:proofErr w:type="spellEnd"/>
+      <w:r>
+        <w:t xml:space="preserve">, </w:t>
+      </w:r>
+      <w:proofErr w:type="spellStart"/>
+      <w:r>
+        <w:t>obs</w:t>
+      </w:r>
+      <w:proofErr w:type="spellEnd"/>
+      <w:r>
+        <w:t xml:space="preserve"> = </w:t>
+      </w:r>
+      <w:proofErr w:type="spellStart"/>
+      <w:r>
+        <w:t>validY$PH</w:t>
+      </w:r>
+      <w:proofErr w:type="spellEnd"/>
+      <w:r>
+        <w:t>)[1:2]</w:t>
+      </w:r>
+    </w:p>
+    <w:p>
+      <w:pPr>
+        <w:pStyle w:val="Code"/>
+      </w:pPr>
     </w:p>
     <w:p>
       <w:r>
@@ -4189,7 +4402,7 @@
         <w:t xml:space="preserve"> of 0.4</w:t>
       </w:r>
       <w:r>
-        <w:t>220</w:t>
+        <w:t>22</w:t>
       </w:r>
       <w:r>
         <w:t xml:space="preserve">. The most predictive variables </w:t>
@@ -4227,34 +4440,17 @@
       <w:r>
         <w:t>.</w:t>
       </w:r>
-    </w:p>
-    <w:p>
-      <w:pPr>
-        <w:rPr>
-          <w:vertAlign w:val="superscript"/>
-        </w:rPr>
-      </w:pPr>
-    </w:p>
-    <w:p>
-      <w:pPr>
-        <w:pStyle w:val="Heading4"/>
-      </w:pPr>
-      <w:r>
-        <w:t>Partial Least Squares</w:t>
-      </w:r>
-    </w:p>
-    <w:p>
-      <w:r>
-        <w:t xml:space="preserve">The optimal model using PLS </w:t>
-      </w:r>
-      <w:r>
-        <w:t>shows an RMSE of 0.14</w:t>
-      </w:r>
-      <w:r>
-        <w:t>68</w:t>
-      </w:r>
-      <w:r>
-        <w:t xml:space="preserve"> and R</w:t>
+      <w:r>
+        <w:t xml:space="preserve"> Against the validation holdout set </w:t>
+      </w:r>
+      <w:r>
+        <w:t>we get an RMSE of 0.</w:t>
+      </w:r>
+      <w:r>
+        <w:t>1339</w:t>
+      </w:r>
+      <w:r>
+        <w:t xml:space="preserve"> and an R</w:t>
       </w:r>
       <w:r>
         <w:rPr>
@@ -4263,109 +4459,36 @@
         <w:t>2</w:t>
       </w:r>
       <w:r>
-        <w:t xml:space="preserve"> of 0</w:t>
-      </w:r>
-      <w:r>
-        <w:t>.</w:t>
-      </w:r>
-      <w:r>
-        <w:t>259.</w:t>
-      </w:r>
-    </w:p>
-    <w:p>
-      <w:pPr>
-        <w:pStyle w:val="Code"/>
-      </w:pPr>
-      <w:proofErr w:type="spellStart"/>
-      <w:proofErr w:type="gramStart"/>
-      <w:r>
-        <w:t>plsTune</w:t>
-      </w:r>
-      <w:proofErr w:type="spellEnd"/>
-      <w:proofErr w:type="gramEnd"/>
-      <w:r>
-        <w:t xml:space="preserve"> &lt;- </w:t>
-      </w:r>
-      <w:r>
-        <w:t>train(PH ~ ., data=</w:t>
-      </w:r>
-      <w:r>
-        <w:t xml:space="preserve"> </w:t>
-      </w:r>
-      <w:proofErr w:type="spellStart"/>
-      <w:r>
-        <w:t>train_set</w:t>
-      </w:r>
-      <w:proofErr w:type="spellEnd"/>
-      <w:r>
-        <w:t>, method='</w:t>
-      </w:r>
-      <w:proofErr w:type="spellStart"/>
-      <w:r>
-        <w:t>pls</w:t>
-      </w:r>
-      <w:proofErr w:type="spellEnd"/>
-      <w:r>
-        <w:t xml:space="preserve">', </w:t>
-      </w:r>
-      <w:proofErr w:type="spellStart"/>
-      <w:r>
-        <w:t>preProcess</w:t>
-      </w:r>
-      <w:proofErr w:type="spellEnd"/>
-      <w:r>
-        <w:t>=c('</w:t>
-      </w:r>
-      <w:proofErr w:type="spellStart"/>
-      <w:r>
-        <w:t>BoxCox</w:t>
-      </w:r>
-      <w:proofErr w:type="spellEnd"/>
-      <w:r>
-        <w:t xml:space="preserve">', 'center', 'scale'), </w:t>
-      </w:r>
-      <w:proofErr w:type="spellStart"/>
-      <w:r>
-        <w:t>tuneLength</w:t>
-      </w:r>
-      <w:proofErr w:type="spellEnd"/>
-      <w:r>
-        <w:t xml:space="preserve">=5, </w:t>
-      </w:r>
-      <w:proofErr w:type="spellStart"/>
-      <w:r>
-        <w:t>trControl</w:t>
-      </w:r>
-      <w:proofErr w:type="spellEnd"/>
-      <w:r>
-        <w:t>=ctrl)</w:t>
-      </w:r>
-    </w:p>
-    <w:p>
-      <w:pPr>
-        <w:pStyle w:val="Code"/>
-      </w:pPr>
-      <w:proofErr w:type="spellStart"/>
-      <w:r>
-        <w:t>plsTune</w:t>
-      </w:r>
-      <w:proofErr w:type="spellEnd"/>
-    </w:p>
-    <w:p/>
+        <w:t xml:space="preserve"> of 0.</w:t>
+      </w:r>
+      <w:r>
+        <w:t>4331.</w:t>
+      </w:r>
+    </w:p>
+    <w:p>
+      <w:pPr>
+        <w:rPr>
+          <w:vertAlign w:val="superscript"/>
+        </w:rPr>
+      </w:pPr>
+    </w:p>
     <w:p>
       <w:pPr>
         <w:pStyle w:val="Heading4"/>
       </w:pPr>
       <w:r>
-        <w:t>Ridge-Regression</w:t>
-      </w:r>
-    </w:p>
-    <w:p>
-      <w:r>
-        <w:t>The optimal ridge-regression model shows an RMSE of 0.</w:t>
-      </w:r>
-      <w:r>
-        <w:t>1325</w:t>
+        <w:t>Partial Least Squares</w:t>
+      </w:r>
+    </w:p>
+    <w:p>
+      <w:r>
+        <w:t xml:space="preserve">The optimal model using PLS </w:t>
+      </w:r>
+      <w:r>
+        <w:t>shows an RMSE of 0.14</w:t>
+      </w:r>
+      <w:r>
+        <w:t>68</w:t>
       </w:r>
       <w:r>
         <w:t xml:space="preserve"> and R</w:t>
@@ -4377,179 +4500,25 @@
         <w:t>2</w:t>
       </w:r>
       <w:r>
-        <w:t xml:space="preserve"> of 0.</w:t>
-      </w:r>
-      <w:r>
-        <w:t>398</w:t>
-      </w:r>
-      <w:r>
-        <w:t>:</w:t>
-      </w:r>
-    </w:p>
-    <w:p>
-      <w:pPr>
-        <w:pStyle w:val="Code"/>
-      </w:pPr>
-      <w:proofErr w:type="spellStart"/>
-      <w:proofErr w:type="gramStart"/>
-      <w:r>
-        <w:t>ridgeGrid</w:t>
-      </w:r>
-      <w:proofErr w:type="spellEnd"/>
-      <w:proofErr w:type="gramEnd"/>
-      <w:r>
-        <w:t xml:space="preserve"> &lt;- </w:t>
-      </w:r>
-      <w:proofErr w:type="spellStart"/>
-      <w:r>
-        <w:t>data.frame</w:t>
-      </w:r>
-      <w:proofErr w:type="spellEnd"/>
-      <w:r>
-        <w:t>(.lambda=</w:t>
-      </w:r>
-      <w:proofErr w:type="spellStart"/>
-      <w:r>
-        <w:t>seq</w:t>
-      </w:r>
-      <w:proofErr w:type="spellEnd"/>
-      <w:r>
-        <w:t>(0, 0.1, length=15))</w:t>
-      </w:r>
-    </w:p>
-    <w:p>
-      <w:pPr>
-        <w:pStyle w:val="Code"/>
-      </w:pPr>
-      <w:proofErr w:type="spellStart"/>
-      <w:proofErr w:type="gramStart"/>
-      <w:r>
-        <w:t>ridgeTune</w:t>
-      </w:r>
-      <w:proofErr w:type="spellEnd"/>
-      <w:proofErr w:type="gramEnd"/>
-      <w:r>
-        <w:t xml:space="preserve"> &lt;- train(PH ~ ., data=</w:t>
+        <w:t xml:space="preserve"> of 0</w:t>
+      </w:r>
+      <w:r>
+        <w:t>.</w:t>
+      </w:r>
+      <w:r>
+        <w:t>259.</w:t>
       </w:r>
       <w:r>
         <w:t xml:space="preserve"> </w:t>
       </w:r>
-      <w:proofErr w:type="spellStart"/>
-      <w:r>
-        <w:t>train_set</w:t>
-      </w:r>
-      <w:proofErr w:type="spellEnd"/>
-      <w:r>
-        <w:t xml:space="preserve">, method='ridge', </w:t>
-      </w:r>
-      <w:proofErr w:type="spellStart"/>
-      <w:r>
-        <w:t>preProcess</w:t>
-      </w:r>
-      <w:proofErr w:type="spellEnd"/>
-      <w:r>
-        <w:t>=c('</w:t>
-      </w:r>
-      <w:proofErr w:type="spellStart"/>
-      <w:r>
-        <w:t>BoxCox</w:t>
-      </w:r>
-      <w:proofErr w:type="spellEnd"/>
-      <w:r>
-        <w:t xml:space="preserve">', 'center', 'scale'), </w:t>
-      </w:r>
-      <w:proofErr w:type="spellStart"/>
-      <w:r>
-        <w:t>tuneGrid</w:t>
-      </w:r>
-      <w:proofErr w:type="spellEnd"/>
-      <w:r>
-        <w:t>=</w:t>
-      </w:r>
-      <w:proofErr w:type="spellStart"/>
-      <w:r>
-        <w:t>ridgeGrid</w:t>
-      </w:r>
-      <w:proofErr w:type="spellEnd"/>
-      <w:r>
-        <w:t xml:space="preserve">, </w:t>
-      </w:r>
-      <w:proofErr w:type="spellStart"/>
-      <w:r>
-        <w:t>trControl</w:t>
-      </w:r>
-      <w:proofErr w:type="spellEnd"/>
-      <w:r>
-        <w:t>=ctrl)</w:t>
-      </w:r>
-    </w:p>
-    <w:p>
-      <w:pPr>
-        <w:pStyle w:val="Code"/>
-      </w:pPr>
-      <w:r>
-        <w:t>summary(</w:t>
-      </w:r>
-      <w:proofErr w:type="spellStart"/>
-      <w:r>
-        <w:t>ridgeTune</w:t>
-      </w:r>
-      <w:proofErr w:type="spellEnd"/>
-      <w:r>
-        <w:t>)</w:t>
-      </w:r>
-    </w:p>
-    <w:p/>
-    <w:p/>
-    <w:p/>
-    <w:p/>
-    <w:p>
-      <w:pPr>
-        <w:pStyle w:val="Heading3"/>
-      </w:pPr>
-      <w:bookmarkStart w:id="13" w:name="_Toc513921986"/>
-      <w:r>
-        <w:lastRenderedPageBreak/>
-        <w:t>Nonlinear Regression Models</w:t>
-      </w:r>
-      <w:bookmarkEnd w:id="13"/>
-    </w:p>
-    <w:p>
-      <w:r>
-        <w:t>We recommend running the next several models using parallel processing</w:t>
-      </w:r>
-      <w:r>
-        <w:t xml:space="preserve">; </w:t>
-      </w:r>
-      <w:r>
-        <w:t>Code to do so in a windows environment is provided.</w:t>
-      </w:r>
-    </w:p>
-    <w:p>
-      <w:pPr>
-        <w:pStyle w:val="Heading4"/>
-      </w:pPr>
-      <w:r>
-        <w:t>MARs</w:t>
-      </w:r>
-    </w:p>
-    <w:p>
-      <w:r>
-        <w:t xml:space="preserve">The optimal MARS model </w:t>
-      </w:r>
-      <w:proofErr w:type="spellStart"/>
-      <w:r>
-        <w:t>model</w:t>
-      </w:r>
-      <w:proofErr w:type="spellEnd"/>
-      <w:r>
-        <w:t xml:space="preserve"> shows an RMSE of 0.1</w:t>
-      </w:r>
-      <w:r>
-        <w:t>225</w:t>
-      </w:r>
-      <w:r>
-        <w:t xml:space="preserve"> and R</w:t>
+      <w:r>
+        <w:t>Against the validation holdout set we get an RMSE of 0.1</w:t>
+      </w:r>
+      <w:r>
+        <w:t>548</w:t>
+      </w:r>
+      <w:r>
+        <w:t xml:space="preserve"> and an R</w:t>
       </w:r>
       <w:r>
         <w:rPr>
@@ -4561,12 +4530,596 @@
         <w:t xml:space="preserve"> of 0.</w:t>
       </w:r>
       <w:r>
-        <w:t>494</w:t>
-      </w:r>
-      <w:r>
-        <w:t>:</w:t>
-      </w:r>
-    </w:p>
+        <w:t>235</w:t>
+      </w:r>
+      <w:r>
+        <w:t>.</w:t>
+      </w:r>
+    </w:p>
+    <w:p>
+      <w:pPr>
+        <w:pStyle w:val="Code"/>
+      </w:pPr>
+      <w:proofErr w:type="gramStart"/>
+      <w:r>
+        <w:t>ctrl</w:t>
+      </w:r>
+      <w:proofErr w:type="gramEnd"/>
+      <w:r>
+        <w:t xml:space="preserve"> &lt;- </w:t>
+      </w:r>
+      <w:proofErr w:type="spellStart"/>
+      <w:r>
+        <w:t>trainControl</w:t>
+      </w:r>
+      <w:proofErr w:type="spellEnd"/>
+      <w:r>
+        <w:t>(method = "cv")</w:t>
+      </w:r>
+    </w:p>
+    <w:p>
+      <w:pPr>
+        <w:pStyle w:val="Code"/>
+      </w:pPr>
+    </w:p>
+    <w:p>
+      <w:pPr>
+        <w:pStyle w:val="Code"/>
+      </w:pPr>
+      <w:proofErr w:type="spellStart"/>
+      <w:proofErr w:type="gramStart"/>
+      <w:r>
+        <w:t>set.seed</w:t>
+      </w:r>
+      <w:proofErr w:type="spellEnd"/>
+      <w:r>
+        <w:t>(</w:t>
+      </w:r>
+      <w:proofErr w:type="gramEnd"/>
+      <w:r>
+        <w:t>123)</w:t>
+      </w:r>
+    </w:p>
+    <w:p>
+      <w:pPr>
+        <w:pStyle w:val="Code"/>
+      </w:pPr>
+      <w:proofErr w:type="spellStart"/>
+      <w:proofErr w:type="gramStart"/>
+      <w:r>
+        <w:t>plsTune</w:t>
+      </w:r>
+      <w:proofErr w:type="spellEnd"/>
+      <w:proofErr w:type="gramEnd"/>
+      <w:r>
+        <w:t xml:space="preserve"> &lt;- </w:t>
+      </w:r>
+      <w:r>
+        <w:t>train(PH ~ ., data=</w:t>
+      </w:r>
+      <w:r>
+        <w:t xml:space="preserve"> </w:t>
+      </w:r>
+      <w:proofErr w:type="spellStart"/>
+      <w:r>
+        <w:t>train_set</w:t>
+      </w:r>
+      <w:proofErr w:type="spellEnd"/>
+      <w:r>
+        <w:t>, method='</w:t>
+      </w:r>
+      <w:proofErr w:type="spellStart"/>
+      <w:r>
+        <w:t>pls</w:t>
+      </w:r>
+      <w:proofErr w:type="spellEnd"/>
+      <w:r>
+        <w:t xml:space="preserve">', </w:t>
+      </w:r>
+      <w:proofErr w:type="spellStart"/>
+      <w:r>
+        <w:t>preProcess</w:t>
+      </w:r>
+      <w:proofErr w:type="spellEnd"/>
+      <w:r>
+        <w:t>=c('</w:t>
+      </w:r>
+      <w:proofErr w:type="spellStart"/>
+      <w:r>
+        <w:t>BoxCox</w:t>
+      </w:r>
+      <w:proofErr w:type="spellEnd"/>
+      <w:r>
+        <w:t xml:space="preserve">', 'center', 'scale'), </w:t>
+      </w:r>
+      <w:proofErr w:type="spellStart"/>
+      <w:r>
+        <w:t>tuneLength</w:t>
+      </w:r>
+      <w:proofErr w:type="spellEnd"/>
+      <w:r>
+        <w:t xml:space="preserve">=5, </w:t>
+      </w:r>
+      <w:proofErr w:type="spellStart"/>
+      <w:r>
+        <w:t>trControl</w:t>
+      </w:r>
+      <w:proofErr w:type="spellEnd"/>
+      <w:r>
+        <w:t>=ctrl)</w:t>
+      </w:r>
+    </w:p>
+    <w:p>
+      <w:pPr>
+        <w:pStyle w:val="Code"/>
+      </w:pPr>
+      <w:proofErr w:type="spellStart"/>
+      <w:proofErr w:type="gramStart"/>
+      <w:r>
+        <w:t>plsTune</w:t>
+      </w:r>
+      <w:proofErr w:type="spellEnd"/>
+      <w:proofErr w:type="gramEnd"/>
+    </w:p>
+    <w:p>
+      <w:pPr>
+        <w:pStyle w:val="Code"/>
+      </w:pPr>
+    </w:p>
+    <w:p>
+      <w:pPr>
+        <w:pStyle w:val="Code"/>
+      </w:pPr>
+    </w:p>
+    <w:p>
+      <w:pPr>
+        <w:pStyle w:val="Code"/>
+      </w:pPr>
+      <w:r>
+        <w:lastRenderedPageBreak/>
+        <w:t>#PLS against holdout validation set</w:t>
+      </w:r>
+    </w:p>
+    <w:p>
+      <w:pPr>
+        <w:pStyle w:val="Code"/>
+      </w:pPr>
+      <w:proofErr w:type="spellStart"/>
+      <w:proofErr w:type="gramStart"/>
+      <w:r>
+        <w:t>plsP</w:t>
+      </w:r>
+      <w:proofErr w:type="spellEnd"/>
+      <w:proofErr w:type="gramEnd"/>
+      <w:r>
+        <w:t xml:space="preserve"> &lt;- predict(</w:t>
+      </w:r>
+      <w:proofErr w:type="spellStart"/>
+      <w:r>
+        <w:t>plsTune</w:t>
+      </w:r>
+      <w:proofErr w:type="spellEnd"/>
+      <w:r>
+        <w:t xml:space="preserve">, </w:t>
+      </w:r>
+      <w:proofErr w:type="spellStart"/>
+      <w:r>
+        <w:t>newdata</w:t>
+      </w:r>
+      <w:proofErr w:type="spellEnd"/>
+      <w:r>
+        <w:t xml:space="preserve"> = </w:t>
+      </w:r>
+      <w:proofErr w:type="spellStart"/>
+      <w:r>
+        <w:t>validX</w:t>
+      </w:r>
+      <w:proofErr w:type="spellEnd"/>
+      <w:r>
+        <w:t>)</w:t>
+      </w:r>
+    </w:p>
+    <w:p>
+      <w:pPr>
+        <w:pStyle w:val="Code"/>
+      </w:pPr>
+      <w:proofErr w:type="spellStart"/>
+      <w:proofErr w:type="gramStart"/>
+      <w:r>
+        <w:t>postResample</w:t>
+      </w:r>
+      <w:proofErr w:type="spellEnd"/>
+      <w:r>
+        <w:t>(</w:t>
+      </w:r>
+      <w:proofErr w:type="spellStart"/>
+      <w:proofErr w:type="gramEnd"/>
+      <w:r>
+        <w:t>pred</w:t>
+      </w:r>
+      <w:proofErr w:type="spellEnd"/>
+      <w:r>
+        <w:t xml:space="preserve"> = </w:t>
+      </w:r>
+      <w:proofErr w:type="spellStart"/>
+      <w:r>
+        <w:t>plsP</w:t>
+      </w:r>
+      <w:proofErr w:type="spellEnd"/>
+      <w:r>
+        <w:t xml:space="preserve">, </w:t>
+      </w:r>
+      <w:proofErr w:type="spellStart"/>
+      <w:r>
+        <w:t>obs</w:t>
+      </w:r>
+      <w:proofErr w:type="spellEnd"/>
+      <w:r>
+        <w:t xml:space="preserve"> = </w:t>
+      </w:r>
+      <w:proofErr w:type="spellStart"/>
+      <w:r>
+        <w:t>validY$PH</w:t>
+      </w:r>
+      <w:proofErr w:type="spellEnd"/>
+      <w:r>
+        <w:t>)[1:2]</w:t>
+      </w:r>
+    </w:p>
+    <w:p/>
+    <w:p>
+      <w:pPr>
+        <w:pStyle w:val="Heading4"/>
+      </w:pPr>
+      <w:r>
+        <w:t>Ridge-Regression</w:t>
+      </w:r>
+    </w:p>
+    <w:p>
+      <w:r>
+        <w:t>The optimal ridge-regression model shows an RMSE of 0.</w:t>
+      </w:r>
+      <w:r>
+        <w:t>1325</w:t>
+      </w:r>
+      <w:r>
+        <w:t xml:space="preserve"> and R</w:t>
+      </w:r>
+      <w:r>
+        <w:rPr>
+          <w:vertAlign w:val="superscript"/>
+        </w:rPr>
+        <w:t>2</w:t>
+      </w:r>
+      <w:r>
+        <w:t xml:space="preserve"> of 0.</w:t>
+      </w:r>
+      <w:r>
+        <w:t xml:space="preserve">400. </w:t>
+      </w:r>
+      <w:r>
+        <w:t>Against the validation holdout set we get an RMSE of 0.1</w:t>
+      </w:r>
+      <w:r>
+        <w:t>342</w:t>
+      </w:r>
+      <w:r>
+        <w:t xml:space="preserve"> and an R</w:t>
+      </w:r>
+      <w:r>
+        <w:rPr>
+          <w:vertAlign w:val="superscript"/>
+        </w:rPr>
+        <w:t>2</w:t>
+      </w:r>
+      <w:r>
+        <w:t xml:space="preserve"> of 0.</w:t>
+      </w:r>
+      <w:r>
+        <w:t>430</w:t>
+      </w:r>
+      <w:r>
+        <w:t>.</w:t>
+      </w:r>
+    </w:p>
+    <w:p>
+      <w:pPr>
+        <w:pStyle w:val="Code"/>
+      </w:pPr>
+      <w:proofErr w:type="spellStart"/>
+      <w:proofErr w:type="gramStart"/>
+      <w:r>
+        <w:t>ridgeGrid</w:t>
+      </w:r>
+      <w:proofErr w:type="spellEnd"/>
+      <w:proofErr w:type="gramEnd"/>
+      <w:r>
+        <w:t xml:space="preserve"> &lt;- </w:t>
+      </w:r>
+      <w:proofErr w:type="spellStart"/>
+      <w:r>
+        <w:t>data.frame</w:t>
+      </w:r>
+      <w:proofErr w:type="spellEnd"/>
+      <w:r>
+        <w:t>(.lambda=</w:t>
+      </w:r>
+      <w:proofErr w:type="spellStart"/>
+      <w:r>
+        <w:t>seq</w:t>
+      </w:r>
+      <w:proofErr w:type="spellEnd"/>
+      <w:r>
+        <w:t>(0, 0.1, length=15))</w:t>
+      </w:r>
+    </w:p>
+    <w:p>
+      <w:pPr>
+        <w:pStyle w:val="Code"/>
+      </w:pPr>
+      <w:proofErr w:type="spellStart"/>
+      <w:proofErr w:type="gramStart"/>
+      <w:r>
+        <w:t>ridgeTune</w:t>
+      </w:r>
+      <w:proofErr w:type="spellEnd"/>
+      <w:proofErr w:type="gramEnd"/>
+      <w:r>
+        <w:t xml:space="preserve"> &lt;- train(PH ~ ., data=</w:t>
+      </w:r>
+      <w:r>
+        <w:t xml:space="preserve"> </w:t>
+      </w:r>
+      <w:proofErr w:type="spellStart"/>
+      <w:r>
+        <w:t>train_set</w:t>
+      </w:r>
+      <w:proofErr w:type="spellEnd"/>
+      <w:r>
+        <w:t xml:space="preserve">, method='ridge', </w:t>
+      </w:r>
+      <w:proofErr w:type="spellStart"/>
+      <w:r>
+        <w:t>preProcess</w:t>
+      </w:r>
+      <w:proofErr w:type="spellEnd"/>
+      <w:r>
+        <w:t>=c('</w:t>
+      </w:r>
+      <w:proofErr w:type="spellStart"/>
+      <w:r>
+        <w:t>BoxCox</w:t>
+      </w:r>
+      <w:proofErr w:type="spellEnd"/>
+      <w:r>
+        <w:t xml:space="preserve">', 'center', 'scale'), </w:t>
+      </w:r>
+      <w:proofErr w:type="spellStart"/>
+      <w:r>
+        <w:t>tuneGrid</w:t>
+      </w:r>
+      <w:proofErr w:type="spellEnd"/>
+      <w:r>
+        <w:t>=</w:t>
+      </w:r>
+      <w:proofErr w:type="spellStart"/>
+      <w:r>
+        <w:t>ridgeGrid</w:t>
+      </w:r>
+      <w:proofErr w:type="spellEnd"/>
+      <w:r>
+        <w:t xml:space="preserve">, </w:t>
+      </w:r>
+      <w:proofErr w:type="spellStart"/>
+      <w:r>
+        <w:t>trControl</w:t>
+      </w:r>
+      <w:proofErr w:type="spellEnd"/>
+      <w:r>
+        <w:t>=ctrl)</w:t>
+      </w:r>
+    </w:p>
+    <w:p>
+      <w:pPr>
+        <w:pStyle w:val="Code"/>
+      </w:pPr>
+      <w:proofErr w:type="spellStart"/>
+      <w:proofErr w:type="gramStart"/>
+      <w:r>
+        <w:t>ridgeTune</w:t>
+      </w:r>
+      <w:proofErr w:type="spellEnd"/>
+      <w:proofErr w:type="gramEnd"/>
+    </w:p>
+    <w:p>
+      <w:pPr>
+        <w:pStyle w:val="Code"/>
+      </w:pPr>
+    </w:p>
+    <w:p>
+      <w:pPr>
+        <w:pStyle w:val="Code"/>
+      </w:pPr>
+      <w:r>
+        <w:t>#Ridge Regression against holdout validation set</w:t>
+      </w:r>
+    </w:p>
+    <w:p>
+      <w:pPr>
+        <w:pStyle w:val="Code"/>
+      </w:pPr>
+      <w:proofErr w:type="spellStart"/>
+      <w:proofErr w:type="gramStart"/>
+      <w:r>
+        <w:t>ridP</w:t>
+      </w:r>
+      <w:proofErr w:type="spellEnd"/>
+      <w:proofErr w:type="gramEnd"/>
+      <w:r>
+        <w:t xml:space="preserve"> &lt;- predict(</w:t>
+      </w:r>
+      <w:proofErr w:type="spellStart"/>
+      <w:r>
+        <w:t>ridgeTune</w:t>
+      </w:r>
+      <w:proofErr w:type="spellEnd"/>
+      <w:r>
+        <w:t xml:space="preserve">, </w:t>
+      </w:r>
+      <w:proofErr w:type="spellStart"/>
+      <w:r>
+        <w:t>newdata</w:t>
+      </w:r>
+      <w:proofErr w:type="spellEnd"/>
+      <w:r>
+        <w:t xml:space="preserve"> = </w:t>
+      </w:r>
+      <w:proofErr w:type="spellStart"/>
+      <w:r>
+        <w:t>validX</w:t>
+      </w:r>
+      <w:proofErr w:type="spellEnd"/>
+      <w:r>
+        <w:t>)</w:t>
+      </w:r>
+    </w:p>
+    <w:p>
+      <w:pPr>
+        <w:pStyle w:val="Code"/>
+      </w:pPr>
+      <w:proofErr w:type="spellStart"/>
+      <w:proofErr w:type="gramStart"/>
+      <w:r>
+        <w:t>postResample</w:t>
+      </w:r>
+      <w:proofErr w:type="spellEnd"/>
+      <w:r>
+        <w:t>(</w:t>
+      </w:r>
+      <w:proofErr w:type="spellStart"/>
+      <w:proofErr w:type="gramEnd"/>
+      <w:r>
+        <w:t>pred</w:t>
+      </w:r>
+      <w:proofErr w:type="spellEnd"/>
+      <w:r>
+        <w:t xml:space="preserve"> = </w:t>
+      </w:r>
+      <w:proofErr w:type="spellStart"/>
+      <w:r>
+        <w:t>ridP</w:t>
+      </w:r>
+      <w:proofErr w:type="spellEnd"/>
+      <w:r>
+        <w:t xml:space="preserve">, </w:t>
+      </w:r>
+      <w:proofErr w:type="spellStart"/>
+      <w:r>
+        <w:t>obs</w:t>
+      </w:r>
+      <w:proofErr w:type="spellEnd"/>
+      <w:r>
+        <w:t xml:space="preserve"> = </w:t>
+      </w:r>
+      <w:proofErr w:type="spellStart"/>
+      <w:r>
+        <w:t>validY$PH</w:t>
+      </w:r>
+      <w:proofErr w:type="spellEnd"/>
+      <w:r>
+        <w:t>)[1:2]</w:t>
+      </w:r>
+    </w:p>
+    <w:p>
+      <w:pPr>
+        <w:pStyle w:val="Code"/>
+      </w:pPr>
+    </w:p>
+    <w:p>
+      <w:pPr>
+        <w:pStyle w:val="Heading3"/>
+      </w:pPr>
+      <w:bookmarkStart w:id="13" w:name="_Toc513921986"/>
+      <w:r>
+        <w:t>Nonlinear Regression Models</w:t>
+      </w:r>
+      <w:bookmarkEnd w:id="13"/>
+    </w:p>
+    <w:p>
+      <w:r>
+        <w:t>We recommend running the next several models using parallel processing</w:t>
+      </w:r>
+      <w:r>
+        <w:t xml:space="preserve">; </w:t>
+      </w:r>
+      <w:r>
+        <w:t>Code to do so in a windows environment is provided.</w:t>
+      </w:r>
+    </w:p>
+    <w:p>
+      <w:pPr>
+        <w:pStyle w:val="Heading4"/>
+      </w:pPr>
+      <w:r>
+        <w:t>MARs</w:t>
+      </w:r>
+    </w:p>
+    <w:p>
+      <w:r>
+        <w:t xml:space="preserve">The optimal MARS model </w:t>
+      </w:r>
+      <w:proofErr w:type="spellStart"/>
+      <w:r>
+        <w:t>model</w:t>
+      </w:r>
+      <w:proofErr w:type="spellEnd"/>
+      <w:r>
+        <w:t xml:space="preserve"> shows an RMSE of 0.12</w:t>
+      </w:r>
+      <w:r>
+        <w:t>24</w:t>
+      </w:r>
+      <w:r>
+        <w:t xml:space="preserve"> and R</w:t>
+      </w:r>
+      <w:r>
+        <w:rPr>
+          <w:vertAlign w:val="superscript"/>
+        </w:rPr>
+        <w:t>2</w:t>
+      </w:r>
+      <w:r>
+        <w:t xml:space="preserve"> of 0.49</w:t>
+      </w:r>
+      <w:r>
+        <w:t xml:space="preserve">1. </w:t>
+      </w:r>
+      <w:r>
+        <w:t>Against the validation holdout set we get an RMSE of 0.</w:t>
+      </w:r>
+      <w:r>
+        <w:t>1257</w:t>
+      </w:r>
+      <w:r>
+        <w:t xml:space="preserve"> and an R</w:t>
+      </w:r>
+      <w:r>
+        <w:rPr>
+          <w:vertAlign w:val="superscript"/>
+        </w:rPr>
+        <w:t>2</w:t>
+      </w:r>
+      <w:r>
+        <w:t xml:space="preserve"> of 0.4</w:t>
+      </w:r>
+      <w:r>
+        <w:t>95</w:t>
+      </w:r>
+      <w:r>
+        <w:t>.</w:t>
+      </w:r>
+    </w:p>
+    <w:p/>
     <w:p>
       <w:pPr>
         <w:pStyle w:val="Code"/>
@@ -4821,6 +5374,97 @@
       <w:proofErr w:type="gramEnd"/>
       <w:r>
         <w:t xml:space="preserve"> = ctrl)</w:t>
+      </w:r>
+    </w:p>
+    <w:p>
+      <w:pPr>
+        <w:pStyle w:val="Code"/>
+      </w:pPr>
+    </w:p>
+    <w:p>
+      <w:pPr>
+        <w:pStyle w:val="Code"/>
+      </w:pPr>
+      <w:r>
+        <w:t>#MARS against holdout validation set</w:t>
+      </w:r>
+    </w:p>
+    <w:p>
+      <w:pPr>
+        <w:pStyle w:val="Code"/>
+      </w:pPr>
+      <w:proofErr w:type="spellStart"/>
+      <w:proofErr w:type="gramStart"/>
+      <w:r>
+        <w:t>marsP</w:t>
+      </w:r>
+      <w:proofErr w:type="spellEnd"/>
+      <w:proofErr w:type="gramEnd"/>
+      <w:r>
+        <w:t xml:space="preserve"> &lt;- predict(mars1, </w:t>
+      </w:r>
+      <w:proofErr w:type="spellStart"/>
+      <w:r>
+        <w:t>newdata</w:t>
+      </w:r>
+      <w:proofErr w:type="spellEnd"/>
+      <w:r>
+        <w:t xml:space="preserve"> = </w:t>
+      </w:r>
+      <w:proofErr w:type="spellStart"/>
+      <w:r>
+        <w:t>validX</w:t>
+      </w:r>
+      <w:proofErr w:type="spellEnd"/>
+      <w:r>
+        <w:t>)</w:t>
+      </w:r>
+    </w:p>
+    <w:p>
+      <w:pPr>
+        <w:pStyle w:val="Code"/>
+      </w:pPr>
+      <w:proofErr w:type="spellStart"/>
+      <w:proofErr w:type="gramStart"/>
+      <w:r>
+        <w:t>postResample</w:t>
+      </w:r>
+      <w:proofErr w:type="spellEnd"/>
+      <w:r>
+        <w:t>(</w:t>
+      </w:r>
+      <w:proofErr w:type="spellStart"/>
+      <w:proofErr w:type="gramEnd"/>
+      <w:r>
+        <w:t>pred</w:t>
+      </w:r>
+      <w:proofErr w:type="spellEnd"/>
+      <w:r>
+        <w:t xml:space="preserve"> = </w:t>
+      </w:r>
+      <w:proofErr w:type="spellStart"/>
+      <w:r>
+        <w:t>marsP</w:t>
+      </w:r>
+      <w:proofErr w:type="spellEnd"/>
+      <w:r>
+        <w:t xml:space="preserve">, </w:t>
+      </w:r>
+      <w:proofErr w:type="spellStart"/>
+      <w:r>
+        <w:t>obs</w:t>
+      </w:r>
+      <w:proofErr w:type="spellEnd"/>
+      <w:r>
+        <w:t xml:space="preserve"> = </w:t>
+      </w:r>
+      <w:proofErr w:type="spellStart"/>
+      <w:r>
+        <w:t>validY$PH</w:t>
+      </w:r>
+      <w:proofErr w:type="spellEnd"/>
+      <w:r>
+        <w:t>)[1:2]</w:t>
       </w:r>
     </w:p>
     <w:p>
@@ -4850,6 +5494,7 @@
         <w:rPr>
           <w:noProof/>
         </w:rPr>
+        <w:lastRenderedPageBreak/>
         <w:drawing>
           <wp:inline distT="0" distB="0" distL="0" distR="0" wp14:anchorId="2574ECA5" wp14:editId="11A72B4B">
             <wp:extent cx="4619625" cy="3695700"/>
@@ -4892,10 +5537,6 @@
       </w:r>
     </w:p>
     <w:p/>
-    <w:p/>
-    <w:p/>
-    <w:p/>
-    <w:p/>
     <w:p>
       <w:pPr>
         <w:pStyle w:val="Heading4"/>
@@ -4906,22 +5547,7 @@
     </w:p>
     <w:p>
       <w:r>
-        <w:t>T</w:t>
-      </w:r>
-      <w:r>
-        <w:t xml:space="preserve">he optimal </w:t>
-      </w:r>
-      <w:r>
-        <w:t>SVM</w:t>
-      </w:r>
-      <w:r>
-        <w:t xml:space="preserve"> model shows an RMSE of 0.1</w:t>
-      </w:r>
-      <w:r>
-        <w:t xml:space="preserve">146 </w:t>
-      </w:r>
-      <w:r>
-        <w:t>and R</w:t>
+        <w:t>The optimal SVM model shows an RMSE of 0.1146 and R</w:t>
       </w:r>
       <w:r>
         <w:rPr>
@@ -4930,15 +5556,34 @@
         <w:t>2</w:t>
       </w:r>
       <w:r>
+        <w:t xml:space="preserve"> of 0.553. </w:t>
+      </w:r>
+      <w:r>
+        <w:t>Against the validation holdout set we get an RMSE of 0.</w:t>
+      </w:r>
+      <w:r>
+        <w:t>1199</w:t>
+      </w:r>
+      <w:r>
+        <w:t xml:space="preserve"> and an R</w:t>
+      </w:r>
+      <w:r>
+        <w:rPr>
+          <w:vertAlign w:val="superscript"/>
+        </w:rPr>
+        <w:t>2</w:t>
+      </w:r>
+      <w:r>
         <w:t xml:space="preserve"> of 0.</w:t>
       </w:r>
       <w:r>
-        <w:t>553</w:t>
-      </w:r>
-      <w:r>
-        <w:t>:</w:t>
-      </w:r>
-    </w:p>
+        <w:t>549</w:t>
+      </w:r>
+      <w:r>
+        <w:t>.</w:t>
+      </w:r>
+    </w:p>
+    <w:p/>
     <w:p>
       <w:pPr>
         <w:pStyle w:val="Code"/>
@@ -5082,6 +5727,126 @@
     <w:p>
       <w:pPr>
         <w:pStyle w:val="Code"/>
+      </w:pPr>
+    </w:p>
+    <w:p>
+      <w:pPr>
+        <w:pStyle w:val="Code"/>
+      </w:pPr>
+      <w:r>
+        <w:t>#SVM against holdout validation set</w:t>
+      </w:r>
+    </w:p>
+    <w:p>
+      <w:pPr>
+        <w:pStyle w:val="Code"/>
+      </w:pPr>
+      <w:proofErr w:type="spellStart"/>
+      <w:proofErr w:type="gramStart"/>
+      <w:r>
+        <w:t>postResample</w:t>
+      </w:r>
+      <w:proofErr w:type="spellEnd"/>
+      <w:r>
+        <w:t>(</w:t>
+      </w:r>
+      <w:proofErr w:type="spellStart"/>
+      <w:proofErr w:type="gramEnd"/>
+      <w:r>
+        <w:t>pred</w:t>
+      </w:r>
+      <w:proofErr w:type="spellEnd"/>
+      <w:r>
+        <w:t xml:space="preserve"> = </w:t>
+      </w:r>
+      <w:proofErr w:type="spellStart"/>
+      <w:r>
+        <w:t>svmP</w:t>
+      </w:r>
+      <w:proofErr w:type="spellEnd"/>
+      <w:r>
+        <w:t xml:space="preserve">, </w:t>
+      </w:r>
+      <w:proofErr w:type="spellStart"/>
+      <w:r>
+        <w:t>obs</w:t>
+      </w:r>
+      <w:proofErr w:type="spellEnd"/>
+      <w:r>
+        <w:t xml:space="preserve"> = </w:t>
+      </w:r>
+      <w:proofErr w:type="spellStart"/>
+      <w:r>
+        <w:t>validY$PH</w:t>
+      </w:r>
+      <w:proofErr w:type="spellEnd"/>
+      <w:r>
+        <w:t>)[1:2]</w:t>
+      </w:r>
+    </w:p>
+    <w:p>
+      <w:pPr>
+        <w:pStyle w:val="Code"/>
+      </w:pPr>
+      <w:proofErr w:type="spellStart"/>
+      <w:proofErr w:type="gramStart"/>
+      <w:r>
+        <w:t>svmP</w:t>
+      </w:r>
+      <w:proofErr w:type="spellEnd"/>
+      <w:proofErr w:type="gramEnd"/>
+      <w:r>
+        <w:t xml:space="preserve"> &lt;- predict(</w:t>
+      </w:r>
+      <w:proofErr w:type="spellStart"/>
+      <w:r>
+        <w:t>svmPTune</w:t>
+      </w:r>
+      <w:proofErr w:type="spellEnd"/>
+      <w:r>
+        <w:t xml:space="preserve">, </w:t>
+      </w:r>
+      <w:proofErr w:type="spellStart"/>
+      <w:r>
+        <w:t>newdata</w:t>
+      </w:r>
+      <w:proofErr w:type="spellEnd"/>
+      <w:r>
+        <w:t xml:space="preserve"> = </w:t>
+      </w:r>
+      <w:proofErr w:type="spellStart"/>
+      <w:r>
+        <w:t>validX</w:t>
+      </w:r>
+      <w:proofErr w:type="spellEnd"/>
+      <w:r>
+        <w:t>)</w:t>
+      </w:r>
+      <w:bookmarkStart w:id="14" w:name="_GoBack"/>
+      <w:bookmarkEnd w:id="14"/>
+    </w:p>
+    <w:p>
+      <w:pPr>
+        <w:pStyle w:val="Code"/>
+        <w:ind w:left="0"/>
+      </w:pPr>
+    </w:p>
+    <w:p>
+      <w:pPr>
+        <w:pStyle w:val="Code"/>
+        <w:ind w:left="0"/>
+      </w:pPr>
+    </w:p>
+    <w:p>
+      <w:pPr>
+        <w:pStyle w:val="Code"/>
+        <w:ind w:left="0"/>
+      </w:pPr>
+    </w:p>
+    <w:p>
+      <w:pPr>
+        <w:pStyle w:val="Code"/>
+        <w:ind w:left="0"/>
       </w:pPr>
     </w:p>
     <w:p>
@@ -5093,6 +5858,7 @@
         <w:rPr>
           <w:noProof/>
         </w:rPr>
+        <w:lastRenderedPageBreak/>
         <w:drawing>
           <wp:inline distT="0" distB="0" distL="0" distR="0" wp14:anchorId="7006F977" wp14:editId="569D4CAE">
             <wp:extent cx="4619625" cy="3695700"/>
@@ -5149,16 +5915,10 @@
     </w:p>
     <w:p>
       <w:r>
-        <w:t xml:space="preserve">The optimal </w:t>
-      </w:r>
-      <w:r>
-        <w:t>Neural Network</w:t>
-      </w:r>
-      <w:r>
-        <w:t xml:space="preserve"> model </w:t>
-      </w:r>
-      <w:r>
-        <w:t>shows an RMSE of 0.1124</w:t>
+        <w:t>The optimal Neural Network model shows an RMSE of 0.112</w:t>
+      </w:r>
+      <w:r>
+        <w:t>5</w:t>
       </w:r>
       <w:r>
         <w:t xml:space="preserve"> and R</w:t>
@@ -5170,13 +5930,37 @@
         <w:t>2</w:t>
       </w:r>
       <w:r>
+        <w:t xml:space="preserve"> of 0.56</w:t>
+      </w:r>
+      <w:r>
+        <w:t>9</w:t>
+      </w:r>
+      <w:r>
+        <w:t xml:space="preserve">. </w:t>
+      </w:r>
+      <w:r>
+        <w:t>Against the validation holdout set we get an RMSE of 0.11</w:t>
+      </w:r>
+      <w:r>
+        <w:t>61</w:t>
+      </w:r>
+      <w:r>
+        <w:t xml:space="preserve"> and an R</w:t>
+      </w:r>
+      <w:r>
+        <w:rPr>
+          <w:vertAlign w:val="superscript"/>
+        </w:rPr>
+        <w:t>2</w:t>
+      </w:r>
+      <w:r>
         <w:t xml:space="preserve"> of 0.</w:t>
       </w:r>
       <w:r>
-        <w:t>567</w:t>
-      </w:r>
-      <w:r>
-        <w:t>:</w:t>
+        <w:t>571</w:t>
+      </w:r>
+      <w:r>
+        <w:t>.</w:t>
       </w:r>
     </w:p>
     <w:p>
@@ -5386,40 +6170,403 @@
       <w:r>
         <w:t xml:space="preserve"> = TRUE)</w:t>
       </w:r>
-      <w:bookmarkStart w:id="14" w:name="_GoBack"/>
-      <w:bookmarkEnd w:id="14"/>
     </w:p>
     <w:p/>
     <w:p>
       <w:pPr>
-        <w:pStyle w:val="Heading3"/>
-      </w:pPr>
-      <w:bookmarkStart w:id="15" w:name="_Toc513921987"/>
-      <w:r>
-        <w:t xml:space="preserve">Regression </w:t>
-      </w:r>
-      <w:r>
-        <w:t xml:space="preserve">Tree </w:t>
-      </w:r>
-      <w:r>
-        <w:t>/ Rule-</w:t>
-      </w:r>
-      <w:r>
-        <w:t>Based Models</w:t>
-      </w:r>
-      <w:bookmarkEnd w:id="15"/>
-    </w:p>
-    <w:p/>
-    <w:p>
-      <w:pPr>
         <w:pStyle w:val="Heading4"/>
       </w:pPr>
       <w:r>
-        <w:t>Cubist</w:t>
+        <w:t>K-Nearest Neighbors</w:t>
+      </w:r>
+    </w:p>
+    <w:p>
+      <w:r>
+        <w:t xml:space="preserve">The optimal model using K-Nearest Neighbors shows an RMSE of 0.1221 and </w:t>
+      </w:r>
+      <w:r>
+        <w:t>R</w:t>
+      </w:r>
+      <w:r>
+        <w:rPr>
+          <w:vertAlign w:val="superscript"/>
+        </w:rPr>
+        <w:t>2</w:t>
+      </w:r>
+      <w:r>
+        <w:rPr>
+          <w:vertAlign w:val="superscript"/>
+        </w:rPr>
+        <w:t xml:space="preserve"> </w:t>
+      </w:r>
+      <w:r>
+        <w:t xml:space="preserve">of 0.496 The corresponding final value used for the model was k = 5. The most important predictor is </w:t>
+      </w:r>
+      <w:proofErr w:type="spellStart"/>
+      <w:r>
+        <w:t>Mnf.Flow</w:t>
+      </w:r>
+      <w:proofErr w:type="spellEnd"/>
+      <w:r>
+        <w:t xml:space="preserve"> which takes about 50% of the weight followed by </w:t>
+      </w:r>
+      <w:proofErr w:type="spellStart"/>
+      <w:r>
+        <w:t>Bowl.Setpoint</w:t>
+      </w:r>
+      <w:proofErr w:type="spellEnd"/>
+      <w:r>
+        <w:t xml:space="preserve">, </w:t>
+      </w:r>
+      <w:proofErr w:type="spellStart"/>
+      <w:r>
+        <w:t>Filler.Lever</w:t>
+      </w:r>
+      <w:proofErr w:type="spellEnd"/>
+      <w:r>
+        <w:t xml:space="preserve">, </w:t>
+      </w:r>
+      <w:proofErr w:type="spellStart"/>
+      <w:proofErr w:type="gramStart"/>
+      <w:r>
+        <w:t>Usage.cont</w:t>
+      </w:r>
+      <w:proofErr w:type="spellEnd"/>
+      <w:proofErr w:type="gramEnd"/>
+      <w:r>
+        <w:t xml:space="preserve"> </w:t>
+      </w:r>
+      <w:proofErr w:type="spellStart"/>
+      <w:r>
+        <w:t>Pressure.Setpoint</w:t>
+      </w:r>
+      <w:proofErr w:type="spellEnd"/>
+      <w:r>
+        <w:t xml:space="preserve"> etc. For resample data, the end result for RMSE is 0.1234 and </w:t>
+      </w:r>
+      <w:r>
+        <w:t>R</w:t>
+      </w:r>
+      <w:r>
+        <w:rPr>
+          <w:vertAlign w:val="superscript"/>
+        </w:rPr>
+        <w:t>2</w:t>
+      </w:r>
+      <w:r>
+        <w:rPr>
+          <w:vertAlign w:val="superscript"/>
+        </w:rPr>
+        <w:t xml:space="preserve">   </w:t>
+      </w:r>
+      <w:r>
+        <w:t>is 0.526</w:t>
+      </w:r>
+      <w:r>
+        <w:t>.</w:t>
+      </w:r>
+    </w:p>
+    <w:p>
+      <w:pPr>
+        <w:pStyle w:val="Code"/>
+      </w:pPr>
+    </w:p>
+    <w:p>
+      <w:pPr>
+        <w:pStyle w:val="Code"/>
+      </w:pPr>
+      <w:proofErr w:type="spellStart"/>
+      <w:proofErr w:type="gramStart"/>
+      <w:r>
+        <w:t>set.seed</w:t>
+      </w:r>
+      <w:proofErr w:type="spellEnd"/>
+      <w:r>
+        <w:t>(</w:t>
+      </w:r>
+      <w:proofErr w:type="gramEnd"/>
+      <w:r>
+        <w:t>100)</w:t>
+      </w:r>
+    </w:p>
+    <w:p>
+      <w:pPr>
+        <w:pStyle w:val="Code"/>
+      </w:pPr>
+      <w:proofErr w:type="spellStart"/>
+      <w:proofErr w:type="gramStart"/>
+      <w:r>
+        <w:t>knnTune</w:t>
+      </w:r>
+      <w:proofErr w:type="spellEnd"/>
+      <w:proofErr w:type="gramEnd"/>
+      <w:r>
+        <w:t xml:space="preserve"> &lt;- train(PH ~ ., data=</w:t>
+      </w:r>
+      <w:proofErr w:type="spellStart"/>
+      <w:r>
+        <w:t>train_set</w:t>
+      </w:r>
+      <w:proofErr w:type="spellEnd"/>
+      <w:r>
+        <w:t>, method = "</w:t>
+      </w:r>
+      <w:proofErr w:type="spellStart"/>
+      <w:r>
+        <w:t>knn</w:t>
+      </w:r>
+      <w:proofErr w:type="spellEnd"/>
+      <w:r>
+        <w:t xml:space="preserve">", </w:t>
+      </w:r>
+      <w:proofErr w:type="spellStart"/>
+      <w:r>
+        <w:t>preProcess</w:t>
+      </w:r>
+      <w:proofErr w:type="spellEnd"/>
+      <w:r>
+        <w:t xml:space="preserve"> = c('</w:t>
+      </w:r>
+      <w:proofErr w:type="spellStart"/>
+      <w:r>
+        <w:t>BoxCox</w:t>
+      </w:r>
+      <w:proofErr w:type="spellEnd"/>
+      <w:r>
+        <w:t xml:space="preserve">', 'center', 'scale'), </w:t>
+      </w:r>
+      <w:proofErr w:type="spellStart"/>
+      <w:r>
+        <w:t>tuneLength</w:t>
+      </w:r>
+      <w:proofErr w:type="spellEnd"/>
+      <w:r>
+        <w:t xml:space="preserve"> = 10, </w:t>
+      </w:r>
+      <w:proofErr w:type="spellStart"/>
+      <w:r>
+        <w:t>trControl</w:t>
+      </w:r>
+      <w:proofErr w:type="spellEnd"/>
+      <w:r>
+        <w:t xml:space="preserve"> = ctrl)</w:t>
+      </w:r>
+    </w:p>
+    <w:p>
+      <w:pPr>
+        <w:pStyle w:val="Code"/>
+      </w:pPr>
+    </w:p>
+    <w:p>
+      <w:pPr>
+        <w:pStyle w:val="Code"/>
+      </w:pPr>
+      <w:proofErr w:type="gramStart"/>
+      <w:r>
+        <w:t>plot(</w:t>
+      </w:r>
+      <w:proofErr w:type="spellStart"/>
+      <w:proofErr w:type="gramEnd"/>
+      <w:r>
+        <w:t>varImp</w:t>
+      </w:r>
+      <w:proofErr w:type="spellEnd"/>
+      <w:r>
+        <w:t>(</w:t>
+      </w:r>
+      <w:proofErr w:type="spellStart"/>
+      <w:r>
+        <w:t>knnTune</w:t>
+      </w:r>
+      <w:proofErr w:type="spellEnd"/>
+      <w:r>
+        <w:t>), top = 10)</w:t>
+      </w:r>
+    </w:p>
+    <w:p>
+      <w:pPr>
+        <w:pStyle w:val="Code"/>
+      </w:pPr>
+      <w:proofErr w:type="gramStart"/>
+      <w:r>
+        <w:t>plot(</w:t>
+      </w:r>
+      <w:proofErr w:type="spellStart"/>
+      <w:proofErr w:type="gramEnd"/>
+      <w:r>
+        <w:t>knnTune</w:t>
+      </w:r>
+      <w:proofErr w:type="spellEnd"/>
+      <w:r>
+        <w:t>)</w:t>
+      </w:r>
+    </w:p>
+    <w:p>
+      <w:pPr>
+        <w:pStyle w:val="Code"/>
+      </w:pPr>
+      <w:proofErr w:type="spellStart"/>
+      <w:proofErr w:type="gramStart"/>
+      <w:r>
+        <w:t>knnTune</w:t>
+      </w:r>
+      <w:proofErr w:type="spellEnd"/>
+      <w:proofErr w:type="gramEnd"/>
+    </w:p>
+    <w:p>
+      <w:pPr>
+        <w:pStyle w:val="Code"/>
+      </w:pPr>
+    </w:p>
+    <w:p>
+      <w:pPr>
+        <w:pStyle w:val="Code"/>
+      </w:pPr>
+      <w:proofErr w:type="spellStart"/>
+      <w:proofErr w:type="gramStart"/>
+      <w:r>
+        <w:t>knnP</w:t>
+      </w:r>
+      <w:proofErr w:type="spellEnd"/>
+      <w:proofErr w:type="gramEnd"/>
+      <w:r>
+        <w:t xml:space="preserve"> &lt;- predict(</w:t>
+      </w:r>
+      <w:proofErr w:type="spellStart"/>
+      <w:r>
+        <w:t>knnTune</w:t>
+      </w:r>
+      <w:proofErr w:type="spellEnd"/>
+      <w:r>
+        <w:t xml:space="preserve">, </w:t>
+      </w:r>
+      <w:proofErr w:type="spellStart"/>
+      <w:r>
+        <w:t>newdata</w:t>
+      </w:r>
+      <w:proofErr w:type="spellEnd"/>
+      <w:r>
+        <w:t xml:space="preserve"> = </w:t>
+      </w:r>
+      <w:proofErr w:type="spellStart"/>
+      <w:r>
+        <w:t>validX</w:t>
+      </w:r>
+      <w:proofErr w:type="spellEnd"/>
+      <w:r>
+        <w:t>)</w:t>
+      </w:r>
+    </w:p>
+    <w:p>
+      <w:pPr>
+        <w:pStyle w:val="Code"/>
+      </w:pPr>
+      <w:proofErr w:type="spellStart"/>
+      <w:proofErr w:type="gramStart"/>
+      <w:r>
+        <w:t>postResample</w:t>
+      </w:r>
+      <w:proofErr w:type="spellEnd"/>
+      <w:r>
+        <w:t>(</w:t>
+      </w:r>
+      <w:proofErr w:type="spellStart"/>
+      <w:proofErr w:type="gramEnd"/>
+      <w:r>
+        <w:t>pred</w:t>
+      </w:r>
+      <w:proofErr w:type="spellEnd"/>
+      <w:r>
+        <w:t xml:space="preserve"> = </w:t>
+      </w:r>
+      <w:proofErr w:type="spellStart"/>
+      <w:r>
+        <w:t>knnP</w:t>
+      </w:r>
+      <w:proofErr w:type="spellEnd"/>
+      <w:r>
+        <w:t xml:space="preserve">, </w:t>
+      </w:r>
+      <w:proofErr w:type="spellStart"/>
+      <w:r>
+        <w:t>obs</w:t>
+      </w:r>
+      <w:proofErr w:type="spellEnd"/>
+      <w:r>
+        <w:t xml:space="preserve"> = </w:t>
+      </w:r>
+      <w:proofErr w:type="spellStart"/>
+      <w:r>
+        <w:t>validY$PH</w:t>
+      </w:r>
+      <w:proofErr w:type="spellEnd"/>
+      <w:r>
+        <w:t>)</w:t>
       </w:r>
     </w:p>
     <w:p/>
     <w:p/>
+    <w:p>
+      <w:r>
+        <w:rPr>
+          <w:noProof/>
+        </w:rPr>
+        <w:drawing>
+          <wp:inline distT="0" distB="0" distL="0" distR="0" wp14:anchorId="55006AF0" wp14:editId="65255F23">
+            <wp:extent cx="4528109" cy="2794753"/>
+            <wp:effectExtent l="0" t="0" r="6350" b="5715"/>
+            <wp:docPr id="8" name="Picture 8"/>
+            <wp:cNvGraphicFramePr>
+              <a:graphicFrameLocks xmlns:a="http://schemas.openxmlformats.org/drawingml/2006/main" noChangeAspect="1"/>
+            </wp:cNvGraphicFramePr>
+            <a:graphic xmlns:a="http://schemas.openxmlformats.org/drawingml/2006/main">
+              <a:graphicData uri="http://schemas.openxmlformats.org/drawingml/2006/picture">
+                <pic:pic xmlns:pic="http://schemas.openxmlformats.org/drawingml/2006/picture">
+                  <pic:nvPicPr>
+                    <pic:cNvPr id="1" name=""/>
+                    <pic:cNvPicPr/>
+                  </pic:nvPicPr>
+                  <pic:blipFill>
+                    <a:blip r:embed="rId13"/>
+                    <a:stretch>
+                      <a:fillRect/>
+                    </a:stretch>
+                  </pic:blipFill>
+                  <pic:spPr>
+                    <a:xfrm>
+                      <a:off x="0" y="0"/>
+                      <a:ext cx="4551585" cy="2809243"/>
+                    </a:xfrm>
+                    <a:prstGeom prst="rect">
+                      <a:avLst/>
+                    </a:prstGeom>
+                  </pic:spPr>
+                </pic:pic>
+              </a:graphicData>
+            </a:graphic>
+          </wp:inline>
+        </w:drawing>
+      </w:r>
+    </w:p>
+    <w:p>
+      <w:pPr>
+        <w:pStyle w:val="Heading3"/>
+      </w:pPr>
+      <w:bookmarkStart w:id="15" w:name="_Toc513921987"/>
+      <w:r>
+        <w:t xml:space="preserve">Regression </w:t>
+      </w:r>
+      <w:r>
+        <w:t xml:space="preserve">Tree </w:t>
+      </w:r>
+      <w:r>
+        <w:t>/ Rule-</w:t>
+      </w:r>
+      <w:r>
+        <w:t>Based Models</w:t>
+      </w:r>
+      <w:bookmarkEnd w:id="15"/>
+    </w:p>
     <w:p/>
     <w:p>
       <w:pPr>
@@ -5460,6 +6607,7 @@
       </w:pPr>
       <w:bookmarkStart w:id="16" w:name="_Toc513921988"/>
       <w:r>
+        <w:lastRenderedPageBreak/>
         <w:t>Conclusion</w:t>
       </w:r>
       <w:bookmarkEnd w:id="16"/>
@@ -7050,7 +8198,7 @@
 </file>
 
 <file path=customXml/itemProps2.xml><?xml version="1.0" encoding="utf-8"?>
-<ds:datastoreItem xmlns:ds="http://schemas.openxmlformats.org/officeDocument/2006/customXml" ds:itemID="{4D917683-28AD-4B74-ABE0-41C4C3C8022E}">
+<ds:datastoreItem xmlns:ds="http://schemas.openxmlformats.org/officeDocument/2006/customXml" ds:itemID="{003CE19D-1728-414B-995E-599445433F17}">
   <ds:schemaRefs>
     <ds:schemaRef ds:uri="http://schemas.openxmlformats.org/officeDocument/2006/bibliography"/>
   </ds:schemaRefs>

</xml_diff>